<commit_message>
Updates on Lecture 4 (1)
</commit_message>
<xml_diff>
--- a/Lecture 4.docx
+++ b/Lecture 4.docx
@@ -32,7 +32,10 @@
         <w:jc w:val="center"/>
       </w:pPr>
       <w:r>
-        <w:t>Joins Types</w:t>
+        <w:t>Join</w:t>
+      </w:r>
+      <w:r>
+        <w:t xml:space="preserve"> Types</w:t>
       </w:r>
     </w:p>
     <w:p>
@@ -202,10 +205,10 @@
     </w:p>
     <w:p>
       <w:pPr>
-        <w:pStyle w:val="StyleSix"/>
+        <w:pStyle w:val="StyleThree"/>
         <w:numPr>
           <w:ilvl w:val="0"/>
-          <w:numId w:val="26"/>
+          <w:numId w:val="28"/>
         </w:numPr>
       </w:pPr>
       <w:r>
@@ -214,10 +217,10 @@
     </w:p>
     <w:p>
       <w:pPr>
-        <w:pStyle w:val="StyleSix"/>
+        <w:pStyle w:val="StyleFour"/>
         <w:numPr>
-          <w:ilvl w:val="1"/>
-          <w:numId w:val="26"/>
+          <w:ilvl w:val="0"/>
+          <w:numId w:val="29"/>
         </w:numPr>
       </w:pPr>
       <w:r>
@@ -233,21 +236,8 @@
         </w:numPr>
       </w:pPr>
       <w:r>
-        <w:t xml:space="preserve">Select </w:t>
-      </w:r>
-      <w:proofErr w:type="spellStart"/>
-      <w:r>
-        <w:t>Sname</w:t>
-      </w:r>
-      <w:proofErr w:type="spellEnd"/>
-      <w:r>
-        <w:t xml:space="preserve">, </w:t>
-      </w:r>
-      <w:proofErr w:type="spellStart"/>
-      <w:r>
-        <w:t>Dname</w:t>
-      </w:r>
-      <w:proofErr w:type="spellEnd"/>
+        <w:t>Select Sname, Dname</w:t>
+      </w:r>
     </w:p>
     <w:p>
       <w:pPr>
@@ -273,15 +263,7 @@
       </w:r>
       <w:proofErr w:type="gramEnd"/>
       <w:r>
-        <w:t xml:space="preserve"> </w:t>
-      </w:r>
-      <w:proofErr w:type="spellStart"/>
-      <w:r>
-        <w:t>Dept</w:t>
-      </w:r>
-      <w:proofErr w:type="spellEnd"/>
-      <w:r>
-        <w:t xml:space="preserve"> </w:t>
+        <w:t xml:space="preserve"> Dept </w:t>
       </w:r>
     </w:p>
     <w:p>
@@ -299,21 +281,8 @@
         </w:numPr>
       </w:pPr>
       <w:r>
-        <w:t xml:space="preserve">Select </w:t>
-      </w:r>
-      <w:proofErr w:type="spellStart"/>
-      <w:r>
-        <w:t>Sname</w:t>
-      </w:r>
-      <w:proofErr w:type="spellEnd"/>
-      <w:r>
-        <w:t xml:space="preserve">, </w:t>
-      </w:r>
-      <w:proofErr w:type="spellStart"/>
-      <w:r>
-        <w:t>Dname</w:t>
-      </w:r>
-      <w:proofErr w:type="spellEnd"/>
+        <w:t>Select Sname, Dname</w:t>
+      </w:r>
     </w:p>
     <w:p>
       <w:pPr>
@@ -332,13 +301,8 @@
         <w:t>Cross Join</w:t>
       </w:r>
       <w:r>
-        <w:t xml:space="preserve"> </w:t>
-      </w:r>
-      <w:proofErr w:type="spellStart"/>
-      <w:r>
-        <w:t>Dept</w:t>
-      </w:r>
-      <w:proofErr w:type="spellEnd"/>
+        <w:t xml:space="preserve"> Dept</w:t>
+      </w:r>
     </w:p>
     <w:p>
       <w:pPr>
@@ -362,10 +326,10 @@
     </w:p>
     <w:p>
       <w:pPr>
-        <w:pStyle w:val="StyleSix"/>
+        <w:pStyle w:val="StyleThree"/>
         <w:numPr>
           <w:ilvl w:val="0"/>
-          <w:numId w:val="26"/>
+          <w:numId w:val="30"/>
         </w:numPr>
       </w:pPr>
       <w:r>
@@ -435,25 +399,18 @@
     </w:p>
     <w:p>
       <w:pPr>
-        <w:pStyle w:val="StyleSix"/>
+        <w:pStyle w:val="StyleFour"/>
         <w:numPr>
-          <w:ilvl w:val="1"/>
-          <w:numId w:val="26"/>
+          <w:ilvl w:val="0"/>
+          <w:numId w:val="29"/>
         </w:numPr>
       </w:pPr>
-      <w:proofErr w:type="spellStart"/>
-      <w:r>
-        <w:t>Equi</w:t>
-      </w:r>
-      <w:proofErr w:type="spellEnd"/>
-      <w:r>
-        <w:t xml:space="preserve"> Join</w:t>
+      <w:r>
+        <w:t>Equi Join</w:t>
       </w:r>
       <w:r>
         <w:t xml:space="preserve"> (PK = FK)</w:t>
       </w:r>
-      <w:bookmarkStart w:id="0" w:name="_GoBack"/>
-      <w:bookmarkEnd w:id="0"/>
     </w:p>
     <w:p>
       <w:pPr>
@@ -464,21 +421,8 @@
         </w:numPr>
       </w:pPr>
       <w:r>
-        <w:t xml:space="preserve">Select </w:t>
-      </w:r>
-      <w:proofErr w:type="spellStart"/>
-      <w:r>
-        <w:t>Sname</w:t>
-      </w:r>
-      <w:proofErr w:type="spellEnd"/>
-      <w:r>
-        <w:t xml:space="preserve">, </w:t>
-      </w:r>
-      <w:proofErr w:type="spellStart"/>
-      <w:r>
-        <w:t>Dname</w:t>
-      </w:r>
-      <w:proofErr w:type="spellEnd"/>
+        <w:t>Select Sname, Dname</w:t>
+      </w:r>
     </w:p>
     <w:p>
       <w:pPr>
@@ -494,13 +438,8 @@
       </w:r>
       <w:proofErr w:type="gramEnd"/>
       <w:r>
-        <w:t xml:space="preserve"> </w:t>
-      </w:r>
-      <w:proofErr w:type="spellStart"/>
-      <w:r>
-        <w:t>Dept</w:t>
-      </w:r>
-      <w:proofErr w:type="spellEnd"/>
+        <w:t xml:space="preserve"> Dept</w:t>
+      </w:r>
     </w:p>
     <w:p>
       <w:pPr>
@@ -508,21 +447,8 @@
         <w:ind w:left="2160"/>
       </w:pPr>
       <w:r>
-        <w:t xml:space="preserve">Where </w:t>
-      </w:r>
-      <w:proofErr w:type="spellStart"/>
-      <w:r>
-        <w:t>Dept.Did</w:t>
-      </w:r>
-      <w:proofErr w:type="spellEnd"/>
-      <w:r>
-        <w:t xml:space="preserve"> = </w:t>
-      </w:r>
-      <w:proofErr w:type="spellStart"/>
-      <w:r>
-        <w:t>Student.Did</w:t>
-      </w:r>
-      <w:proofErr w:type="spellEnd"/>
+        <w:t>Where Dept.Did = Student.Did</w:t>
+      </w:r>
     </w:p>
     <w:p>
       <w:pPr>
@@ -539,21 +465,8 @@
         </w:numPr>
       </w:pPr>
       <w:r>
-        <w:t xml:space="preserve">Select </w:t>
-      </w:r>
-      <w:proofErr w:type="spellStart"/>
-      <w:r>
-        <w:t>Sname</w:t>
-      </w:r>
-      <w:proofErr w:type="spellEnd"/>
-      <w:r>
-        <w:t xml:space="preserve">, </w:t>
-      </w:r>
-      <w:proofErr w:type="spellStart"/>
-      <w:r>
-        <w:t>Dname</w:t>
-      </w:r>
-      <w:proofErr w:type="spellEnd"/>
+        <w:t>Select Sname, Dname</w:t>
+      </w:r>
     </w:p>
     <w:p>
       <w:pPr>
@@ -569,15 +482,7 @@
       </w:r>
       <w:proofErr w:type="gramEnd"/>
       <w:r>
-        <w:t xml:space="preserve"> </w:t>
-      </w:r>
-      <w:proofErr w:type="spellStart"/>
-      <w:r>
-        <w:t>Dept</w:t>
-      </w:r>
-      <w:proofErr w:type="spellEnd"/>
-      <w:r>
-        <w:t xml:space="preserve"> D</w:t>
+        <w:t xml:space="preserve"> Dept D</w:t>
       </w:r>
     </w:p>
     <w:p>
@@ -586,21 +491,8 @@
         <w:ind w:left="2160"/>
       </w:pPr>
       <w:r>
-        <w:t xml:space="preserve">Where </w:t>
-      </w:r>
-      <w:proofErr w:type="spellStart"/>
-      <w:r>
-        <w:t>D.Did</w:t>
-      </w:r>
-      <w:proofErr w:type="spellEnd"/>
-      <w:r>
-        <w:t xml:space="preserve"> = </w:t>
-      </w:r>
-      <w:proofErr w:type="spellStart"/>
-      <w:r>
-        <w:t>S.Did</w:t>
-      </w:r>
-      <w:proofErr w:type="spellEnd"/>
+        <w:t>Where D.Did = S.Did</w:t>
+      </w:r>
     </w:p>
     <w:p>
       <w:pPr>
@@ -617,21 +509,8 @@
         </w:numPr>
       </w:pPr>
       <w:r>
-        <w:t xml:space="preserve">Select </w:t>
-      </w:r>
-      <w:proofErr w:type="spellStart"/>
-      <w:r>
-        <w:t>Sname</w:t>
-      </w:r>
-      <w:proofErr w:type="spellEnd"/>
-      <w:r>
-        <w:t xml:space="preserve">, </w:t>
-      </w:r>
-      <w:proofErr w:type="spellStart"/>
-      <w:r>
-        <w:t>Dname</w:t>
-      </w:r>
-      <w:proofErr w:type="spellEnd"/>
+        <w:t>Select Sname, Dname</w:t>
+      </w:r>
     </w:p>
     <w:p>
       <w:pPr>
@@ -639,15 +518,7 @@
         <w:ind w:left="2160"/>
       </w:pPr>
       <w:r>
-        <w:t xml:space="preserve">From Student S Inner join </w:t>
-      </w:r>
-      <w:proofErr w:type="spellStart"/>
-      <w:r>
-        <w:t>Dept</w:t>
-      </w:r>
-      <w:proofErr w:type="spellEnd"/>
-      <w:r>
-        <w:t xml:space="preserve"> D</w:t>
+        <w:t>From Student S Inner join Dept D</w:t>
       </w:r>
     </w:p>
     <w:p>
@@ -661,30 +532,627 @@
       </w:r>
       <w:proofErr w:type="gramEnd"/>
       <w:r>
-        <w:t xml:space="preserve"> </w:t>
-      </w:r>
-      <w:proofErr w:type="spellStart"/>
-      <w:r>
-        <w:t>D.Did</w:t>
-      </w:r>
-      <w:proofErr w:type="spellEnd"/>
-      <w:r>
-        <w:t xml:space="preserve"> = </w:t>
-      </w:r>
-      <w:proofErr w:type="spellStart"/>
-      <w:r>
-        <w:t>S.Did</w:t>
-      </w:r>
-      <w:proofErr w:type="spellEnd"/>
+        <w:t xml:space="preserve"> D.Did = S.Did</w:t>
+      </w:r>
+    </w:p>
+    <w:p>
+      <w:pPr>
+        <w:pStyle w:val="StyleSix"/>
+      </w:pPr>
+    </w:p>
+    <w:p>
+      <w:pPr>
+        <w:pStyle w:val="StyleThree"/>
+        <w:numPr>
+          <w:ilvl w:val="0"/>
+          <w:numId w:val="31"/>
+        </w:numPr>
+      </w:pPr>
+      <w:r>
+        <w:rPr>
+          <w:noProof/>
+        </w:rPr>
+        <w:drawing>
+          <wp:anchor distT="0" distB="0" distL="114300" distR="114300" simplePos="0" relativeHeight="251661312" behindDoc="0" locked="0" layoutInCell="1" allowOverlap="1" wp14:anchorId="27DCB5CB" wp14:editId="017E814A">
+            <wp:simplePos x="0" y="0"/>
+            <wp:positionH relativeFrom="margin">
+              <wp:posOffset>4655820</wp:posOffset>
+            </wp:positionH>
+            <wp:positionV relativeFrom="margin">
+              <wp:posOffset>5212080</wp:posOffset>
+            </wp:positionV>
+            <wp:extent cx="1272540" cy="2125980"/>
+            <wp:effectExtent l="0" t="0" r="3810" b="7620"/>
+            <wp:wrapSquare wrapText="bothSides"/>
+            <wp:docPr id="1" name="Picture 1"/>
+            <wp:cNvGraphicFramePr>
+              <a:graphicFrameLocks xmlns:a="http://schemas.openxmlformats.org/drawingml/2006/main" noChangeAspect="1"/>
+            </wp:cNvGraphicFramePr>
+            <a:graphic xmlns:a="http://schemas.openxmlformats.org/drawingml/2006/main">
+              <a:graphicData uri="http://schemas.openxmlformats.org/drawingml/2006/picture">
+                <pic:pic xmlns:pic="http://schemas.openxmlformats.org/drawingml/2006/picture">
+                  <pic:nvPicPr>
+                    <pic:cNvPr id="1" name="Part 4.4.jpg"/>
+                    <pic:cNvPicPr/>
+                  </pic:nvPicPr>
+                  <pic:blipFill>
+                    <a:blip r:embed="rId11">
+                      <a:extLst>
+                        <a:ext uri="{28A0092B-C50C-407E-A947-70E740481C1C}">
+                          <a14:useLocalDpi xmlns:a14="http://schemas.microsoft.com/office/drawing/2010/main" val="0"/>
+                        </a:ext>
+                      </a:extLst>
+                    </a:blip>
+                    <a:stretch>
+                      <a:fillRect/>
+                    </a:stretch>
+                  </pic:blipFill>
+                  <pic:spPr>
+                    <a:xfrm>
+                      <a:off x="0" y="0"/>
+                      <a:ext cx="1272540" cy="2125980"/>
+                    </a:xfrm>
+                    <a:prstGeom prst="rect">
+                      <a:avLst/>
+                    </a:prstGeom>
+                  </pic:spPr>
+                </pic:pic>
+              </a:graphicData>
+            </a:graphic>
+            <wp14:sizeRelH relativeFrom="margin">
+              <wp14:pctWidth>0</wp14:pctWidth>
+            </wp14:sizeRelH>
+            <wp14:sizeRelV relativeFrom="margin">
+              <wp14:pctHeight>0</wp14:pctHeight>
+            </wp14:sizeRelV>
+          </wp:anchor>
+        </w:drawing>
+      </w:r>
+      <w:r>
+        <w:t>Outer Join</w:t>
+      </w:r>
+    </w:p>
+    <w:p>
+      <w:pPr>
+        <w:pStyle w:val="StyleFour"/>
+        <w:numPr>
+          <w:ilvl w:val="0"/>
+          <w:numId w:val="32"/>
+        </w:numPr>
+      </w:pPr>
+      <w:r>
+        <w:t>Left Outer Join</w:t>
+      </w:r>
+      <w:r>
+        <w:t xml:space="preserve"> (4 rows)</w:t>
+      </w:r>
+    </w:p>
+    <w:p>
+      <w:pPr>
+        <w:pStyle w:val="StyleSix"/>
+        <w:numPr>
+          <w:ilvl w:val="2"/>
+          <w:numId w:val="26"/>
+        </w:numPr>
+      </w:pPr>
+      <w:r>
+        <w:t>Select Sname, Dname</w:t>
+      </w:r>
     </w:p>
     <w:p>
       <w:pPr>
         <w:pStyle w:val="StyleSix"/>
         <w:ind w:left="2160"/>
       </w:pPr>
+      <w:r>
+        <w:t>From Student S Left Outer Join Dept D</w:t>
+      </w:r>
+    </w:p>
+    <w:p>
+      <w:pPr>
+        <w:pStyle w:val="StyleSix"/>
+        <w:ind w:left="2160"/>
+      </w:pPr>
+      <w:proofErr w:type="gramStart"/>
+      <w:r>
+        <w:t>on</w:t>
+      </w:r>
+      <w:proofErr w:type="gramEnd"/>
+      <w:r>
+        <w:t xml:space="preserve"> D.Did = S.Did</w:t>
+      </w:r>
+    </w:p>
+    <w:p>
+      <w:pPr>
+        <w:pStyle w:val="StyleSix"/>
+        <w:ind w:left="2160"/>
+      </w:pPr>
+    </w:p>
+    <w:p>
+      <w:pPr>
+        <w:pStyle w:val="StyleSix"/>
+        <w:ind w:left="2160"/>
+      </w:pPr>
+    </w:p>
+    <w:p>
+      <w:pPr>
+        <w:pStyle w:val="StyleSix"/>
+        <w:ind w:left="2160"/>
+      </w:pPr>
+    </w:p>
+    <w:p>
+      <w:pPr>
+        <w:pStyle w:val="StyleSix"/>
+        <w:ind w:left="2160"/>
+      </w:pPr>
+    </w:p>
+    <w:p>
+      <w:pPr>
+        <w:pStyle w:val="StyleSix"/>
+        <w:ind w:left="2160"/>
+      </w:pPr>
+    </w:p>
+    <w:p>
+      <w:pPr>
+        <w:pStyle w:val="StyleFour"/>
+        <w:numPr>
+          <w:ilvl w:val="0"/>
+          <w:numId w:val="32"/>
+        </w:numPr>
+      </w:pPr>
+      <w:r>
+        <w:rPr>
+          <w:noProof/>
+        </w:rPr>
+        <w:lastRenderedPageBreak/>
+        <w:drawing>
+          <wp:anchor distT="0" distB="0" distL="114300" distR="114300" simplePos="0" relativeHeight="251662336" behindDoc="0" locked="0" layoutInCell="1" allowOverlap="1" wp14:anchorId="7F6E4323" wp14:editId="70ED5783">
+            <wp:simplePos x="0" y="0"/>
+            <wp:positionH relativeFrom="margin">
+              <wp:posOffset>4808220</wp:posOffset>
+            </wp:positionH>
+            <wp:positionV relativeFrom="margin">
+              <wp:align>top</wp:align>
+            </wp:positionV>
+            <wp:extent cx="1158240" cy="2232660"/>
+            <wp:effectExtent l="0" t="0" r="3810" b="0"/>
+            <wp:wrapSquare wrapText="bothSides"/>
+            <wp:docPr id="2" name="Picture 2"/>
+            <wp:cNvGraphicFramePr>
+              <a:graphicFrameLocks xmlns:a="http://schemas.openxmlformats.org/drawingml/2006/main" noChangeAspect="1"/>
+            </wp:cNvGraphicFramePr>
+            <a:graphic xmlns:a="http://schemas.openxmlformats.org/drawingml/2006/main">
+              <a:graphicData uri="http://schemas.openxmlformats.org/drawingml/2006/picture">
+                <pic:pic xmlns:pic="http://schemas.openxmlformats.org/drawingml/2006/picture">
+                  <pic:nvPicPr>
+                    <pic:cNvPr id="2" name="Part 4.5.jpg"/>
+                    <pic:cNvPicPr/>
+                  </pic:nvPicPr>
+                  <pic:blipFill>
+                    <a:blip r:embed="rId12">
+                      <a:extLst>
+                        <a:ext uri="{28A0092B-C50C-407E-A947-70E740481C1C}">
+                          <a14:useLocalDpi xmlns:a14="http://schemas.microsoft.com/office/drawing/2010/main" val="0"/>
+                        </a:ext>
+                      </a:extLst>
+                    </a:blip>
+                    <a:stretch>
+                      <a:fillRect/>
+                    </a:stretch>
+                  </pic:blipFill>
+                  <pic:spPr>
+                    <a:xfrm>
+                      <a:off x="0" y="0"/>
+                      <a:ext cx="1158240" cy="2232660"/>
+                    </a:xfrm>
+                    <a:prstGeom prst="rect">
+                      <a:avLst/>
+                    </a:prstGeom>
+                  </pic:spPr>
+                </pic:pic>
+              </a:graphicData>
+            </a:graphic>
+            <wp14:sizeRelH relativeFrom="margin">
+              <wp14:pctWidth>0</wp14:pctWidth>
+            </wp14:sizeRelH>
+            <wp14:sizeRelV relativeFrom="margin">
+              <wp14:pctHeight>0</wp14:pctHeight>
+            </wp14:sizeRelV>
+          </wp:anchor>
+        </w:drawing>
+      </w:r>
+      <w:r>
+        <w:t>Right Outer Join</w:t>
+      </w:r>
+      <w:r>
+        <w:t xml:space="preserve"> (4 rows)</w:t>
+      </w:r>
+    </w:p>
+    <w:p>
+      <w:pPr>
+        <w:pStyle w:val="StyleSix"/>
+        <w:numPr>
+          <w:ilvl w:val="2"/>
+          <w:numId w:val="26"/>
+        </w:numPr>
+      </w:pPr>
+      <w:r>
+        <w:t>Select Sname, Dname</w:t>
+      </w:r>
+    </w:p>
+    <w:p>
+      <w:pPr>
+        <w:pStyle w:val="StyleSix"/>
+        <w:ind w:left="2160"/>
+      </w:pPr>
+      <w:r>
+        <w:t>From Student S Right Outer Join Dept D</w:t>
+      </w:r>
+    </w:p>
+    <w:p>
+      <w:pPr>
+        <w:pStyle w:val="StyleSix"/>
+        <w:ind w:left="2160"/>
+      </w:pPr>
+      <w:proofErr w:type="gramStart"/>
+      <w:r>
+        <w:t>on</w:t>
+      </w:r>
+      <w:proofErr w:type="gramEnd"/>
+      <w:r>
+        <w:t xml:space="preserve"> D.Did = S.Did</w:t>
+      </w:r>
+    </w:p>
+    <w:p>
+      <w:pPr>
+        <w:pStyle w:val="StyleSix"/>
+        <w:ind w:left="2160"/>
+      </w:pPr>
+    </w:p>
+    <w:p>
+      <w:pPr>
+        <w:pStyle w:val="StyleSix"/>
+        <w:ind w:left="2160"/>
+      </w:pPr>
+    </w:p>
+    <w:p>
+      <w:pPr>
+        <w:pStyle w:val="StyleSix"/>
+        <w:ind w:left="2160"/>
+      </w:pPr>
+    </w:p>
+    <w:p>
+      <w:pPr>
+        <w:pStyle w:val="StyleSix"/>
+        <w:ind w:left="2160"/>
+      </w:pPr>
+    </w:p>
+    <w:p>
+      <w:pPr>
+        <w:pStyle w:val="StyleFour"/>
+        <w:numPr>
+          <w:ilvl w:val="0"/>
+          <w:numId w:val="33"/>
+        </w:numPr>
+      </w:pPr>
+      <w:r>
+        <w:rPr>
+          <w:noProof/>
+        </w:rPr>
+        <w:drawing>
+          <wp:anchor distT="0" distB="0" distL="114300" distR="114300" simplePos="0" relativeHeight="251663360" behindDoc="0" locked="0" layoutInCell="1" allowOverlap="1" wp14:anchorId="2060CD81" wp14:editId="6904DEE8">
+            <wp:simplePos x="0" y="0"/>
+            <wp:positionH relativeFrom="margin">
+              <wp:posOffset>4625340</wp:posOffset>
+            </wp:positionH>
+            <wp:positionV relativeFrom="margin">
+              <wp:posOffset>2971800</wp:posOffset>
+            </wp:positionV>
+            <wp:extent cx="1333500" cy="2011680"/>
+            <wp:effectExtent l="0" t="0" r="0" b="7620"/>
+            <wp:wrapSquare wrapText="bothSides"/>
+            <wp:docPr id="3" name="Picture 3"/>
+            <wp:cNvGraphicFramePr>
+              <a:graphicFrameLocks xmlns:a="http://schemas.openxmlformats.org/drawingml/2006/main" noChangeAspect="1"/>
+            </wp:cNvGraphicFramePr>
+            <a:graphic xmlns:a="http://schemas.openxmlformats.org/drawingml/2006/main">
+              <a:graphicData uri="http://schemas.openxmlformats.org/drawingml/2006/picture">
+                <pic:pic xmlns:pic="http://schemas.openxmlformats.org/drawingml/2006/picture">
+                  <pic:nvPicPr>
+                    <pic:cNvPr id="3" name="Part 4.6.jpg"/>
+                    <pic:cNvPicPr/>
+                  </pic:nvPicPr>
+                  <pic:blipFill>
+                    <a:blip r:embed="rId13">
+                      <a:extLst>
+                        <a:ext uri="{28A0092B-C50C-407E-A947-70E740481C1C}">
+                          <a14:useLocalDpi xmlns:a14="http://schemas.microsoft.com/office/drawing/2010/main" val="0"/>
+                        </a:ext>
+                      </a:extLst>
+                    </a:blip>
+                    <a:stretch>
+                      <a:fillRect/>
+                    </a:stretch>
+                  </pic:blipFill>
+                  <pic:spPr>
+                    <a:xfrm>
+                      <a:off x="0" y="0"/>
+                      <a:ext cx="1333500" cy="2011680"/>
+                    </a:xfrm>
+                    <a:prstGeom prst="rect">
+                      <a:avLst/>
+                    </a:prstGeom>
+                  </pic:spPr>
+                </pic:pic>
+              </a:graphicData>
+            </a:graphic>
+            <wp14:sizeRelH relativeFrom="margin">
+              <wp14:pctWidth>0</wp14:pctWidth>
+            </wp14:sizeRelH>
+            <wp14:sizeRelV relativeFrom="margin">
+              <wp14:pctHeight>0</wp14:pctHeight>
+            </wp14:sizeRelV>
+          </wp:anchor>
+        </w:drawing>
+      </w:r>
+      <w:r>
+        <w:t>Full Outer Join</w:t>
+      </w:r>
+      <w:r>
+        <w:t xml:space="preserve"> (5 rows)</w:t>
+      </w:r>
+    </w:p>
+    <w:p>
+      <w:pPr>
+        <w:pStyle w:val="StyleSix"/>
+        <w:numPr>
+          <w:ilvl w:val="2"/>
+          <w:numId w:val="26"/>
+        </w:numPr>
+      </w:pPr>
+      <w:r>
+        <w:t>Select Sname, Dname</w:t>
+      </w:r>
+    </w:p>
+    <w:p>
+      <w:pPr>
+        <w:pStyle w:val="StyleSix"/>
+        <w:ind w:left="2160"/>
+      </w:pPr>
+      <w:r>
+        <w:t>From Student S Full Outer Join Dept D</w:t>
+      </w:r>
+    </w:p>
+    <w:p>
+      <w:pPr>
+        <w:pStyle w:val="StyleSix"/>
+        <w:ind w:left="2160"/>
+      </w:pPr>
+      <w:proofErr w:type="gramStart"/>
+      <w:r>
+        <w:t>on</w:t>
+      </w:r>
+      <w:proofErr w:type="gramEnd"/>
+      <w:r>
+        <w:t xml:space="preserve"> D.Did = S.Did</w:t>
+      </w:r>
+    </w:p>
+    <w:p>
+      <w:pPr>
+        <w:pStyle w:val="StyleSix"/>
+      </w:pPr>
+    </w:p>
+    <w:p>
+      <w:pPr>
+        <w:pStyle w:val="StyleSix"/>
+      </w:pPr>
+    </w:p>
+    <w:p>
+      <w:pPr>
+        <w:pStyle w:val="StyleSix"/>
+      </w:pPr>
+    </w:p>
+    <w:p>
+      <w:pPr>
+        <w:pStyle w:val="StyleThree"/>
+        <w:numPr>
+          <w:ilvl w:val="0"/>
+          <w:numId w:val="34"/>
+        </w:numPr>
+      </w:pPr>
+      <w:r>
+        <w:t>Self Join</w:t>
+      </w:r>
+    </w:p>
+    <w:p>
+      <w:pPr>
+        <w:pStyle w:val="StyleSix"/>
+        <w:numPr>
+          <w:ilvl w:val="0"/>
+          <w:numId w:val="33"/>
+        </w:numPr>
+      </w:pPr>
+      <w:r>
+        <w:t>When there is a Self – Relationship.</w:t>
+      </w:r>
+    </w:p>
+    <w:p>
+      <w:pPr>
+        <w:pStyle w:val="StyleSix"/>
+        <w:numPr>
+          <w:ilvl w:val="2"/>
+          <w:numId w:val="26"/>
+        </w:numPr>
+      </w:pPr>
+      <w:r>
+        <w:t>Select X.Ename as Emp  ,  Y. Ename as SuperName</w:t>
+      </w:r>
+      <w:r>
+        <w:rPr>
+          <w:noProof/>
+        </w:rPr>
+        <w:drawing>
+          <wp:anchor distT="0" distB="0" distL="114300" distR="114300" simplePos="0" relativeHeight="251664384" behindDoc="0" locked="0" layoutInCell="1" allowOverlap="1" wp14:anchorId="2DFCA86E" wp14:editId="358B1B79">
+            <wp:simplePos x="0" y="0"/>
+            <wp:positionH relativeFrom="margin">
+              <wp:posOffset>3703320</wp:posOffset>
+            </wp:positionH>
+            <wp:positionV relativeFrom="margin">
+              <wp:posOffset>6309360</wp:posOffset>
+            </wp:positionV>
+            <wp:extent cx="2270760" cy="2545080"/>
+            <wp:effectExtent l="0" t="0" r="0" b="7620"/>
+            <wp:wrapSquare wrapText="bothSides"/>
+            <wp:docPr id="4" name="Picture 4"/>
+            <wp:cNvGraphicFramePr>
+              <a:graphicFrameLocks xmlns:a="http://schemas.openxmlformats.org/drawingml/2006/main" noChangeAspect="1"/>
+            </wp:cNvGraphicFramePr>
+            <a:graphic xmlns:a="http://schemas.openxmlformats.org/drawingml/2006/main">
+              <a:graphicData uri="http://schemas.openxmlformats.org/drawingml/2006/picture">
+                <pic:pic xmlns:pic="http://schemas.openxmlformats.org/drawingml/2006/picture">
+                  <pic:nvPicPr>
+                    <pic:cNvPr id="4" name="Part 4.7.jpg"/>
+                    <pic:cNvPicPr/>
+                  </pic:nvPicPr>
+                  <pic:blipFill>
+                    <a:blip r:embed="rId14">
+                      <a:extLst>
+                        <a:ext uri="{28A0092B-C50C-407E-A947-70E740481C1C}">
+                          <a14:useLocalDpi xmlns:a14="http://schemas.microsoft.com/office/drawing/2010/main" val="0"/>
+                        </a:ext>
+                      </a:extLst>
+                    </a:blip>
+                    <a:stretch>
+                      <a:fillRect/>
+                    </a:stretch>
+                  </pic:blipFill>
+                  <pic:spPr>
+                    <a:xfrm>
+                      <a:off x="0" y="0"/>
+                      <a:ext cx="2270760" cy="2545080"/>
+                    </a:xfrm>
+                    <a:prstGeom prst="rect">
+                      <a:avLst/>
+                    </a:prstGeom>
+                  </pic:spPr>
+                </pic:pic>
+              </a:graphicData>
+            </a:graphic>
+            <wp14:sizeRelH relativeFrom="margin">
+              <wp14:pctWidth>0</wp14:pctWidth>
+            </wp14:sizeRelH>
+            <wp14:sizeRelV relativeFrom="margin">
+              <wp14:pctHeight>0</wp14:pctHeight>
+            </wp14:sizeRelV>
+          </wp:anchor>
+        </w:drawing>
+      </w:r>
+      <w:r>
+        <w:t xml:space="preserve"> </w:t>
+      </w:r>
+      <w:r>
+        <w:t>From Employee X  , Employee Y</w:t>
+      </w:r>
+      <w:r>
+        <w:rPr>
+          <w:noProof/>
+        </w:rPr>
+        <w:drawing>
+          <wp:anchor distT="0" distB="0" distL="114300" distR="114300" simplePos="0" relativeHeight="251665408" behindDoc="0" locked="0" layoutInCell="1" allowOverlap="1" wp14:anchorId="2092DE6C" wp14:editId="685A2CC5">
+            <wp:simplePos x="0" y="0"/>
+            <wp:positionH relativeFrom="margin">
+              <wp:posOffset>-609600</wp:posOffset>
+            </wp:positionH>
+            <wp:positionV relativeFrom="margin">
+              <wp:posOffset>7205980</wp:posOffset>
+            </wp:positionV>
+            <wp:extent cx="1775460" cy="1882140"/>
+            <wp:effectExtent l="0" t="0" r="0" b="3810"/>
+            <wp:wrapSquare wrapText="bothSides"/>
+            <wp:docPr id="5" name="Picture 5"/>
+            <wp:cNvGraphicFramePr>
+              <a:graphicFrameLocks xmlns:a="http://schemas.openxmlformats.org/drawingml/2006/main" noChangeAspect="1"/>
+            </wp:cNvGraphicFramePr>
+            <a:graphic xmlns:a="http://schemas.openxmlformats.org/drawingml/2006/main">
+              <a:graphicData uri="http://schemas.openxmlformats.org/drawingml/2006/picture">
+                <pic:pic xmlns:pic="http://schemas.openxmlformats.org/drawingml/2006/picture">
+                  <pic:nvPicPr>
+                    <pic:cNvPr id="5" name="Part 4.8.jpg"/>
+                    <pic:cNvPicPr/>
+                  </pic:nvPicPr>
+                  <pic:blipFill>
+                    <a:blip r:embed="rId15">
+                      <a:extLst>
+                        <a:ext uri="{28A0092B-C50C-407E-A947-70E740481C1C}">
+                          <a14:useLocalDpi xmlns:a14="http://schemas.microsoft.com/office/drawing/2010/main" val="0"/>
+                        </a:ext>
+                      </a:extLst>
+                    </a:blip>
+                    <a:stretch>
+                      <a:fillRect/>
+                    </a:stretch>
+                  </pic:blipFill>
+                  <pic:spPr>
+                    <a:xfrm>
+                      <a:off x="0" y="0"/>
+                      <a:ext cx="1775460" cy="1882140"/>
+                    </a:xfrm>
+                    <a:prstGeom prst="rect">
+                      <a:avLst/>
+                    </a:prstGeom>
+                  </pic:spPr>
+                </pic:pic>
+              </a:graphicData>
+            </a:graphic>
+            <wp14:sizeRelH relativeFrom="margin">
+              <wp14:pctWidth>0</wp14:pctWidth>
+            </wp14:sizeRelH>
+            <wp14:sizeRelV relativeFrom="margin">
+              <wp14:pctHeight>0</wp14:pctHeight>
+            </wp14:sizeRelV>
+          </wp:anchor>
+        </w:drawing>
+      </w:r>
+      <w:r>
+        <w:t xml:space="preserve"> </w:t>
+      </w:r>
+    </w:p>
+    <w:p>
+      <w:pPr>
+        <w:pStyle w:val="StyleSix"/>
+        <w:ind w:left="2160"/>
+      </w:pPr>
+      <w:r>
+        <w:t xml:space="preserve">Where </w:t>
+      </w:r>
+      <w:proofErr w:type="gramStart"/>
+      <w:r>
+        <w:t>Y.Eid  =</w:t>
+      </w:r>
+      <w:proofErr w:type="gramEnd"/>
+      <w:r>
+        <w:t xml:space="preserve">  X.SuperID</w:t>
+      </w:r>
+    </w:p>
+    <w:p>
+      <w:pPr>
+        <w:pStyle w:val="StyleSix"/>
+      </w:pPr>
+    </w:p>
+    <w:p>
+      <w:pPr>
+        <w:pStyle w:val="StyleSix"/>
+      </w:pPr>
+    </w:p>
+    <w:p>
+      <w:pPr>
+        <w:pStyle w:val="StyleSix"/>
+      </w:pPr>
+      <w:bookmarkStart w:id="0" w:name="_GoBack"/>
+      <w:bookmarkEnd w:id="0"/>
     </w:p>
     <w:sectPr>
-      <w:footerReference w:type="default" r:id="rId11"/>
+      <w:footerReference w:type="default" r:id="rId16"/>
       <w:pgSz w:w="11906" w:h="16838" w:code="9"/>
       <w:pgMar w:top="1440" w:right="1800" w:bottom="1440" w:left="1800" w:header="720" w:footer="720" w:gutter="0"/>
       <w:pgBorders w:offsetFrom="page">
@@ -919,6 +1387,119 @@
     </w:lvl>
   </w:abstractNum>
   <w:abstractNum w:abstractNumId="1" w15:restartNumberingAfterBreak="0">
+    <w:nsid w:val="0C7C11A5"/>
+    <w:multiLevelType w:val="hybridMultilevel"/>
+    <w:tmpl w:val="3A0406B0"/>
+    <w:lvl w:ilvl="0" w:tplc="0409000B">
+      <w:start w:val="1"/>
+      <w:numFmt w:val="bullet"/>
+      <w:lvlText w:val=""/>
+      <w:lvlJc w:val="left"/>
+      <w:pPr>
+        <w:ind w:left="720" w:hanging="360"/>
+      </w:pPr>
+      <w:rPr>
+        <w:rFonts w:ascii="Wingdings" w:hAnsi="Wingdings" w:hint="default"/>
+      </w:rPr>
+    </w:lvl>
+    <w:lvl w:ilvl="1" w:tplc="04090003" w:tentative="1">
+      <w:start w:val="1"/>
+      <w:numFmt w:val="bullet"/>
+      <w:lvlText w:val="o"/>
+      <w:lvlJc w:val="left"/>
+      <w:pPr>
+        <w:ind w:left="1440" w:hanging="360"/>
+      </w:pPr>
+      <w:rPr>
+        <w:rFonts w:ascii="Courier New" w:hAnsi="Courier New" w:cs="Courier New" w:hint="default"/>
+      </w:rPr>
+    </w:lvl>
+    <w:lvl w:ilvl="2" w:tplc="04090005" w:tentative="1">
+      <w:start w:val="1"/>
+      <w:numFmt w:val="bullet"/>
+      <w:lvlText w:val=""/>
+      <w:lvlJc w:val="left"/>
+      <w:pPr>
+        <w:ind w:left="2160" w:hanging="360"/>
+      </w:pPr>
+      <w:rPr>
+        <w:rFonts w:ascii="Wingdings" w:hAnsi="Wingdings" w:hint="default"/>
+      </w:rPr>
+    </w:lvl>
+    <w:lvl w:ilvl="3" w:tplc="04090001" w:tentative="1">
+      <w:start w:val="1"/>
+      <w:numFmt w:val="bullet"/>
+      <w:lvlText w:val=""/>
+      <w:lvlJc w:val="left"/>
+      <w:pPr>
+        <w:ind w:left="2880" w:hanging="360"/>
+      </w:pPr>
+      <w:rPr>
+        <w:rFonts w:ascii="Symbol" w:hAnsi="Symbol" w:hint="default"/>
+      </w:rPr>
+    </w:lvl>
+    <w:lvl w:ilvl="4" w:tplc="04090003" w:tentative="1">
+      <w:start w:val="1"/>
+      <w:numFmt w:val="bullet"/>
+      <w:lvlText w:val="o"/>
+      <w:lvlJc w:val="left"/>
+      <w:pPr>
+        <w:ind w:left="3600" w:hanging="360"/>
+      </w:pPr>
+      <w:rPr>
+        <w:rFonts w:ascii="Courier New" w:hAnsi="Courier New" w:cs="Courier New" w:hint="default"/>
+      </w:rPr>
+    </w:lvl>
+    <w:lvl w:ilvl="5" w:tplc="04090005" w:tentative="1">
+      <w:start w:val="1"/>
+      <w:numFmt w:val="bullet"/>
+      <w:lvlText w:val=""/>
+      <w:lvlJc w:val="left"/>
+      <w:pPr>
+        <w:ind w:left="4320" w:hanging="360"/>
+      </w:pPr>
+      <w:rPr>
+        <w:rFonts w:ascii="Wingdings" w:hAnsi="Wingdings" w:hint="default"/>
+      </w:rPr>
+    </w:lvl>
+    <w:lvl w:ilvl="6" w:tplc="04090001" w:tentative="1">
+      <w:start w:val="1"/>
+      <w:numFmt w:val="bullet"/>
+      <w:lvlText w:val=""/>
+      <w:lvlJc w:val="left"/>
+      <w:pPr>
+        <w:ind w:left="5040" w:hanging="360"/>
+      </w:pPr>
+      <w:rPr>
+        <w:rFonts w:ascii="Symbol" w:hAnsi="Symbol" w:hint="default"/>
+      </w:rPr>
+    </w:lvl>
+    <w:lvl w:ilvl="7" w:tplc="04090003" w:tentative="1">
+      <w:start w:val="1"/>
+      <w:numFmt w:val="bullet"/>
+      <w:lvlText w:val="o"/>
+      <w:lvlJc w:val="left"/>
+      <w:pPr>
+        <w:ind w:left="5760" w:hanging="360"/>
+      </w:pPr>
+      <w:rPr>
+        <w:rFonts w:ascii="Courier New" w:hAnsi="Courier New" w:cs="Courier New" w:hint="default"/>
+      </w:rPr>
+    </w:lvl>
+    <w:lvl w:ilvl="8" w:tplc="04090005" w:tentative="1">
+      <w:start w:val="1"/>
+      <w:numFmt w:val="bullet"/>
+      <w:lvlText w:val=""/>
+      <w:lvlJc w:val="left"/>
+      <w:pPr>
+        <w:ind w:left="6480" w:hanging="360"/>
+      </w:pPr>
+      <w:rPr>
+        <w:rFonts w:ascii="Wingdings" w:hAnsi="Wingdings" w:hint="default"/>
+      </w:rPr>
+    </w:lvl>
+  </w:abstractNum>
+  <w:abstractNum w:abstractNumId="2" w15:restartNumberingAfterBreak="0">
     <w:nsid w:val="0D373308"/>
     <w:multiLevelType w:val="hybridMultilevel"/>
     <w:tmpl w:val="08F876AE"/>
@@ -1031,7 +1612,7 @@
       </w:rPr>
     </w:lvl>
   </w:abstractNum>
-  <w:abstractNum w:abstractNumId="2" w15:restartNumberingAfterBreak="0">
+  <w:abstractNum w:abstractNumId="3" w15:restartNumberingAfterBreak="0">
     <w:nsid w:val="0F752718"/>
     <w:multiLevelType w:val="hybridMultilevel"/>
     <w:tmpl w:val="098C9F4A"/>
@@ -1144,7 +1725,7 @@
       </w:rPr>
     </w:lvl>
   </w:abstractNum>
-  <w:abstractNum w:abstractNumId="3" w15:restartNumberingAfterBreak="0">
+  <w:abstractNum w:abstractNumId="4" w15:restartNumberingAfterBreak="0">
     <w:nsid w:val="1849604F"/>
     <w:multiLevelType w:val="hybridMultilevel"/>
     <w:tmpl w:val="55A05874"/>
@@ -1257,7 +1838,7 @@
       </w:rPr>
     </w:lvl>
   </w:abstractNum>
-  <w:abstractNum w:abstractNumId="4" w15:restartNumberingAfterBreak="0">
+  <w:abstractNum w:abstractNumId="5" w15:restartNumberingAfterBreak="0">
     <w:nsid w:val="1C146A04"/>
     <w:multiLevelType w:val="hybridMultilevel"/>
     <w:tmpl w:val="A4C2357C"/>
@@ -1370,7 +1951,7 @@
       </w:rPr>
     </w:lvl>
   </w:abstractNum>
-  <w:abstractNum w:abstractNumId="5" w15:restartNumberingAfterBreak="0">
+  <w:abstractNum w:abstractNumId="6" w15:restartNumberingAfterBreak="0">
     <w:nsid w:val="211E43D4"/>
     <w:multiLevelType w:val="hybridMultilevel"/>
     <w:tmpl w:val="ACDABC8E"/>
@@ -1483,7 +2064,7 @@
       </w:rPr>
     </w:lvl>
   </w:abstractNum>
-  <w:abstractNum w:abstractNumId="6" w15:restartNumberingAfterBreak="0">
+  <w:abstractNum w:abstractNumId="7" w15:restartNumberingAfterBreak="0">
     <w:nsid w:val="237B709F"/>
     <w:multiLevelType w:val="hybridMultilevel"/>
     <w:tmpl w:val="C896D2EC"/>
@@ -1596,7 +2177,7 @@
       </w:rPr>
     </w:lvl>
   </w:abstractNum>
-  <w:abstractNum w:abstractNumId="7" w15:restartNumberingAfterBreak="0">
+  <w:abstractNum w:abstractNumId="8" w15:restartNumberingAfterBreak="0">
     <w:nsid w:val="295D0FC4"/>
     <w:multiLevelType w:val="hybridMultilevel"/>
     <w:tmpl w:val="2B1C41E0"/>
@@ -1709,7 +2290,7 @@
       </w:rPr>
     </w:lvl>
   </w:abstractNum>
-  <w:abstractNum w:abstractNumId="8" w15:restartNumberingAfterBreak="0">
+  <w:abstractNum w:abstractNumId="9" w15:restartNumberingAfterBreak="0">
     <w:nsid w:val="2C951BA6"/>
     <w:multiLevelType w:val="hybridMultilevel"/>
     <w:tmpl w:val="D5A26464"/>
@@ -1822,7 +2403,7 @@
       </w:rPr>
     </w:lvl>
   </w:abstractNum>
-  <w:abstractNum w:abstractNumId="9" w15:restartNumberingAfterBreak="0">
+  <w:abstractNum w:abstractNumId="10" w15:restartNumberingAfterBreak="0">
     <w:nsid w:val="30921A63"/>
     <w:multiLevelType w:val="hybridMultilevel"/>
     <w:tmpl w:val="DF86B832"/>
@@ -1935,7 +2516,120 @@
       </w:rPr>
     </w:lvl>
   </w:abstractNum>
-  <w:abstractNum w:abstractNumId="10" w15:restartNumberingAfterBreak="0">
+  <w:abstractNum w:abstractNumId="11" w15:restartNumberingAfterBreak="0">
+    <w:nsid w:val="32DF6115"/>
+    <w:multiLevelType w:val="hybridMultilevel"/>
+    <w:tmpl w:val="780E23FC"/>
+    <w:lvl w:ilvl="0" w:tplc="0409000B">
+      <w:start w:val="1"/>
+      <w:numFmt w:val="bullet"/>
+      <w:lvlText w:val=""/>
+      <w:lvlJc w:val="left"/>
+      <w:pPr>
+        <w:ind w:left="720" w:hanging="360"/>
+      </w:pPr>
+      <w:rPr>
+        <w:rFonts w:ascii="Wingdings" w:hAnsi="Wingdings" w:hint="default"/>
+      </w:rPr>
+    </w:lvl>
+    <w:lvl w:ilvl="1" w:tplc="04090003" w:tentative="1">
+      <w:start w:val="1"/>
+      <w:numFmt w:val="bullet"/>
+      <w:lvlText w:val="o"/>
+      <w:lvlJc w:val="left"/>
+      <w:pPr>
+        <w:ind w:left="1440" w:hanging="360"/>
+      </w:pPr>
+      <w:rPr>
+        <w:rFonts w:ascii="Courier New" w:hAnsi="Courier New" w:cs="Courier New" w:hint="default"/>
+      </w:rPr>
+    </w:lvl>
+    <w:lvl w:ilvl="2" w:tplc="04090005" w:tentative="1">
+      <w:start w:val="1"/>
+      <w:numFmt w:val="bullet"/>
+      <w:lvlText w:val=""/>
+      <w:lvlJc w:val="left"/>
+      <w:pPr>
+        <w:ind w:left="2160" w:hanging="360"/>
+      </w:pPr>
+      <w:rPr>
+        <w:rFonts w:ascii="Wingdings" w:hAnsi="Wingdings" w:hint="default"/>
+      </w:rPr>
+    </w:lvl>
+    <w:lvl w:ilvl="3" w:tplc="04090001" w:tentative="1">
+      <w:start w:val="1"/>
+      <w:numFmt w:val="bullet"/>
+      <w:lvlText w:val=""/>
+      <w:lvlJc w:val="left"/>
+      <w:pPr>
+        <w:ind w:left="2880" w:hanging="360"/>
+      </w:pPr>
+      <w:rPr>
+        <w:rFonts w:ascii="Symbol" w:hAnsi="Symbol" w:hint="default"/>
+      </w:rPr>
+    </w:lvl>
+    <w:lvl w:ilvl="4" w:tplc="04090003" w:tentative="1">
+      <w:start w:val="1"/>
+      <w:numFmt w:val="bullet"/>
+      <w:lvlText w:val="o"/>
+      <w:lvlJc w:val="left"/>
+      <w:pPr>
+        <w:ind w:left="3600" w:hanging="360"/>
+      </w:pPr>
+      <w:rPr>
+        <w:rFonts w:ascii="Courier New" w:hAnsi="Courier New" w:cs="Courier New" w:hint="default"/>
+      </w:rPr>
+    </w:lvl>
+    <w:lvl w:ilvl="5" w:tplc="04090005" w:tentative="1">
+      <w:start w:val="1"/>
+      <w:numFmt w:val="bullet"/>
+      <w:lvlText w:val=""/>
+      <w:lvlJc w:val="left"/>
+      <w:pPr>
+        <w:ind w:left="4320" w:hanging="360"/>
+      </w:pPr>
+      <w:rPr>
+        <w:rFonts w:ascii="Wingdings" w:hAnsi="Wingdings" w:hint="default"/>
+      </w:rPr>
+    </w:lvl>
+    <w:lvl w:ilvl="6" w:tplc="04090001" w:tentative="1">
+      <w:start w:val="1"/>
+      <w:numFmt w:val="bullet"/>
+      <w:lvlText w:val=""/>
+      <w:lvlJc w:val="left"/>
+      <w:pPr>
+        <w:ind w:left="5040" w:hanging="360"/>
+      </w:pPr>
+      <w:rPr>
+        <w:rFonts w:ascii="Symbol" w:hAnsi="Symbol" w:hint="default"/>
+      </w:rPr>
+    </w:lvl>
+    <w:lvl w:ilvl="7" w:tplc="04090003" w:tentative="1">
+      <w:start w:val="1"/>
+      <w:numFmt w:val="bullet"/>
+      <w:lvlText w:val="o"/>
+      <w:lvlJc w:val="left"/>
+      <w:pPr>
+        <w:ind w:left="5760" w:hanging="360"/>
+      </w:pPr>
+      <w:rPr>
+        <w:rFonts w:ascii="Courier New" w:hAnsi="Courier New" w:cs="Courier New" w:hint="default"/>
+      </w:rPr>
+    </w:lvl>
+    <w:lvl w:ilvl="8" w:tplc="04090005" w:tentative="1">
+      <w:start w:val="1"/>
+      <w:numFmt w:val="bullet"/>
+      <w:lvlText w:val=""/>
+      <w:lvlJc w:val="left"/>
+      <w:pPr>
+        <w:ind w:left="6480" w:hanging="360"/>
+      </w:pPr>
+      <w:rPr>
+        <w:rFonts w:ascii="Wingdings" w:hAnsi="Wingdings" w:hint="default"/>
+      </w:rPr>
+    </w:lvl>
+  </w:abstractNum>
+  <w:abstractNum w:abstractNumId="12" w15:restartNumberingAfterBreak="0">
     <w:nsid w:val="333B1093"/>
     <w:multiLevelType w:val="hybridMultilevel"/>
     <w:tmpl w:val="7AA6D562"/>
@@ -2048,7 +2742,7 @@
       </w:rPr>
     </w:lvl>
   </w:abstractNum>
-  <w:abstractNum w:abstractNumId="11" w15:restartNumberingAfterBreak="0">
+  <w:abstractNum w:abstractNumId="13" w15:restartNumberingAfterBreak="0">
     <w:nsid w:val="33684A0E"/>
     <w:multiLevelType w:val="hybridMultilevel"/>
     <w:tmpl w:val="BD38B2C4"/>
@@ -2161,7 +2855,7 @@
       </w:rPr>
     </w:lvl>
   </w:abstractNum>
-  <w:abstractNum w:abstractNumId="12" w15:restartNumberingAfterBreak="0">
+  <w:abstractNum w:abstractNumId="14" w15:restartNumberingAfterBreak="0">
     <w:nsid w:val="35D43D55"/>
     <w:multiLevelType w:val="hybridMultilevel"/>
     <w:tmpl w:val="B7D4BB44"/>
@@ -2274,7 +2968,7 @@
       </w:rPr>
     </w:lvl>
   </w:abstractNum>
-  <w:abstractNum w:abstractNumId="13" w15:restartNumberingAfterBreak="0">
+  <w:abstractNum w:abstractNumId="15" w15:restartNumberingAfterBreak="0">
     <w:nsid w:val="39E127DD"/>
     <w:multiLevelType w:val="hybridMultilevel"/>
     <w:tmpl w:val="F5381548"/>
@@ -2360,10 +3054,123 @@
       </w:pPr>
     </w:lvl>
   </w:abstractNum>
-  <w:abstractNum w:abstractNumId="14" w15:restartNumberingAfterBreak="0">
+  <w:abstractNum w:abstractNumId="16" w15:restartNumberingAfterBreak="0">
+    <w:nsid w:val="3DE25AE4"/>
+    <w:multiLevelType w:val="hybridMultilevel"/>
+    <w:tmpl w:val="4558CAA2"/>
+    <w:lvl w:ilvl="0" w:tplc="04090009">
+      <w:start w:val="1"/>
+      <w:numFmt w:val="bullet"/>
+      <w:lvlText w:val=""/>
+      <w:lvlJc w:val="left"/>
+      <w:pPr>
+        <w:ind w:left="1080" w:hanging="360"/>
+      </w:pPr>
+      <w:rPr>
+        <w:rFonts w:ascii="Wingdings" w:hAnsi="Wingdings" w:hint="default"/>
+      </w:rPr>
+    </w:lvl>
+    <w:lvl w:ilvl="1" w:tplc="04090003" w:tentative="1">
+      <w:start w:val="1"/>
+      <w:numFmt w:val="bullet"/>
+      <w:lvlText w:val="o"/>
+      <w:lvlJc w:val="left"/>
+      <w:pPr>
+        <w:ind w:left="1800" w:hanging="360"/>
+      </w:pPr>
+      <w:rPr>
+        <w:rFonts w:ascii="Courier New" w:hAnsi="Courier New" w:cs="Courier New" w:hint="default"/>
+      </w:rPr>
+    </w:lvl>
+    <w:lvl w:ilvl="2" w:tplc="04090005" w:tentative="1">
+      <w:start w:val="1"/>
+      <w:numFmt w:val="bullet"/>
+      <w:lvlText w:val=""/>
+      <w:lvlJc w:val="left"/>
+      <w:pPr>
+        <w:ind w:left="2520" w:hanging="360"/>
+      </w:pPr>
+      <w:rPr>
+        <w:rFonts w:ascii="Wingdings" w:hAnsi="Wingdings" w:hint="default"/>
+      </w:rPr>
+    </w:lvl>
+    <w:lvl w:ilvl="3" w:tplc="04090001" w:tentative="1">
+      <w:start w:val="1"/>
+      <w:numFmt w:val="bullet"/>
+      <w:lvlText w:val=""/>
+      <w:lvlJc w:val="left"/>
+      <w:pPr>
+        <w:ind w:left="3240" w:hanging="360"/>
+      </w:pPr>
+      <w:rPr>
+        <w:rFonts w:ascii="Symbol" w:hAnsi="Symbol" w:hint="default"/>
+      </w:rPr>
+    </w:lvl>
+    <w:lvl w:ilvl="4" w:tplc="04090003" w:tentative="1">
+      <w:start w:val="1"/>
+      <w:numFmt w:val="bullet"/>
+      <w:lvlText w:val="o"/>
+      <w:lvlJc w:val="left"/>
+      <w:pPr>
+        <w:ind w:left="3960" w:hanging="360"/>
+      </w:pPr>
+      <w:rPr>
+        <w:rFonts w:ascii="Courier New" w:hAnsi="Courier New" w:cs="Courier New" w:hint="default"/>
+      </w:rPr>
+    </w:lvl>
+    <w:lvl w:ilvl="5" w:tplc="04090005" w:tentative="1">
+      <w:start w:val="1"/>
+      <w:numFmt w:val="bullet"/>
+      <w:lvlText w:val=""/>
+      <w:lvlJc w:val="left"/>
+      <w:pPr>
+        <w:ind w:left="4680" w:hanging="360"/>
+      </w:pPr>
+      <w:rPr>
+        <w:rFonts w:ascii="Wingdings" w:hAnsi="Wingdings" w:hint="default"/>
+      </w:rPr>
+    </w:lvl>
+    <w:lvl w:ilvl="6" w:tplc="04090001" w:tentative="1">
+      <w:start w:val="1"/>
+      <w:numFmt w:val="bullet"/>
+      <w:lvlText w:val=""/>
+      <w:lvlJc w:val="left"/>
+      <w:pPr>
+        <w:ind w:left="5400" w:hanging="360"/>
+      </w:pPr>
+      <w:rPr>
+        <w:rFonts w:ascii="Symbol" w:hAnsi="Symbol" w:hint="default"/>
+      </w:rPr>
+    </w:lvl>
+    <w:lvl w:ilvl="7" w:tplc="04090003" w:tentative="1">
+      <w:start w:val="1"/>
+      <w:numFmt w:val="bullet"/>
+      <w:lvlText w:val="o"/>
+      <w:lvlJc w:val="left"/>
+      <w:pPr>
+        <w:ind w:left="6120" w:hanging="360"/>
+      </w:pPr>
+      <w:rPr>
+        <w:rFonts w:ascii="Courier New" w:hAnsi="Courier New" w:cs="Courier New" w:hint="default"/>
+      </w:rPr>
+    </w:lvl>
+    <w:lvl w:ilvl="8" w:tplc="04090005" w:tentative="1">
+      <w:start w:val="1"/>
+      <w:numFmt w:val="bullet"/>
+      <w:lvlText w:val=""/>
+      <w:lvlJc w:val="left"/>
+      <w:pPr>
+        <w:ind w:left="6840" w:hanging="360"/>
+      </w:pPr>
+      <w:rPr>
+        <w:rFonts w:ascii="Wingdings" w:hAnsi="Wingdings" w:hint="default"/>
+      </w:rPr>
+    </w:lvl>
+  </w:abstractNum>
+  <w:abstractNum w:abstractNumId="17" w15:restartNumberingAfterBreak="0">
     <w:nsid w:val="41657EE6"/>
     <w:multiLevelType w:val="hybridMultilevel"/>
-    <w:tmpl w:val="96584AA6"/>
+    <w:tmpl w:val="6840FA24"/>
     <w:lvl w:ilvl="0" w:tplc="0409000B">
       <w:start w:val="1"/>
       <w:numFmt w:val="bullet"/>
@@ -2473,7 +3280,7 @@
       </w:rPr>
     </w:lvl>
   </w:abstractNum>
-  <w:abstractNum w:abstractNumId="15" w15:restartNumberingAfterBreak="0">
+  <w:abstractNum w:abstractNumId="18" w15:restartNumberingAfterBreak="0">
     <w:nsid w:val="42F021B2"/>
     <w:multiLevelType w:val="hybridMultilevel"/>
     <w:tmpl w:val="FEA250DA"/>
@@ -2586,7 +3393,233 @@
       </w:rPr>
     </w:lvl>
   </w:abstractNum>
-  <w:abstractNum w:abstractNumId="16" w15:restartNumberingAfterBreak="0">
+  <w:abstractNum w:abstractNumId="19" w15:restartNumberingAfterBreak="0">
+    <w:nsid w:val="447F09F9"/>
+    <w:multiLevelType w:val="hybridMultilevel"/>
+    <w:tmpl w:val="AA68FAF2"/>
+    <w:lvl w:ilvl="0" w:tplc="0409000B">
+      <w:start w:val="1"/>
+      <w:numFmt w:val="bullet"/>
+      <w:lvlText w:val=""/>
+      <w:lvlJc w:val="left"/>
+      <w:pPr>
+        <w:ind w:left="720" w:hanging="360"/>
+      </w:pPr>
+      <w:rPr>
+        <w:rFonts w:ascii="Wingdings" w:hAnsi="Wingdings" w:hint="default"/>
+      </w:rPr>
+    </w:lvl>
+    <w:lvl w:ilvl="1" w:tplc="04090003" w:tentative="1">
+      <w:start w:val="1"/>
+      <w:numFmt w:val="bullet"/>
+      <w:lvlText w:val="o"/>
+      <w:lvlJc w:val="left"/>
+      <w:pPr>
+        <w:ind w:left="1440" w:hanging="360"/>
+      </w:pPr>
+      <w:rPr>
+        <w:rFonts w:ascii="Courier New" w:hAnsi="Courier New" w:cs="Courier New" w:hint="default"/>
+      </w:rPr>
+    </w:lvl>
+    <w:lvl w:ilvl="2" w:tplc="04090005" w:tentative="1">
+      <w:start w:val="1"/>
+      <w:numFmt w:val="bullet"/>
+      <w:lvlText w:val=""/>
+      <w:lvlJc w:val="left"/>
+      <w:pPr>
+        <w:ind w:left="2160" w:hanging="360"/>
+      </w:pPr>
+      <w:rPr>
+        <w:rFonts w:ascii="Wingdings" w:hAnsi="Wingdings" w:hint="default"/>
+      </w:rPr>
+    </w:lvl>
+    <w:lvl w:ilvl="3" w:tplc="04090001" w:tentative="1">
+      <w:start w:val="1"/>
+      <w:numFmt w:val="bullet"/>
+      <w:lvlText w:val=""/>
+      <w:lvlJc w:val="left"/>
+      <w:pPr>
+        <w:ind w:left="2880" w:hanging="360"/>
+      </w:pPr>
+      <w:rPr>
+        <w:rFonts w:ascii="Symbol" w:hAnsi="Symbol" w:hint="default"/>
+      </w:rPr>
+    </w:lvl>
+    <w:lvl w:ilvl="4" w:tplc="04090003" w:tentative="1">
+      <w:start w:val="1"/>
+      <w:numFmt w:val="bullet"/>
+      <w:lvlText w:val="o"/>
+      <w:lvlJc w:val="left"/>
+      <w:pPr>
+        <w:ind w:left="3600" w:hanging="360"/>
+      </w:pPr>
+      <w:rPr>
+        <w:rFonts w:ascii="Courier New" w:hAnsi="Courier New" w:cs="Courier New" w:hint="default"/>
+      </w:rPr>
+    </w:lvl>
+    <w:lvl w:ilvl="5" w:tplc="04090005" w:tentative="1">
+      <w:start w:val="1"/>
+      <w:numFmt w:val="bullet"/>
+      <w:lvlText w:val=""/>
+      <w:lvlJc w:val="left"/>
+      <w:pPr>
+        <w:ind w:left="4320" w:hanging="360"/>
+      </w:pPr>
+      <w:rPr>
+        <w:rFonts w:ascii="Wingdings" w:hAnsi="Wingdings" w:hint="default"/>
+      </w:rPr>
+    </w:lvl>
+    <w:lvl w:ilvl="6" w:tplc="04090001" w:tentative="1">
+      <w:start w:val="1"/>
+      <w:numFmt w:val="bullet"/>
+      <w:lvlText w:val=""/>
+      <w:lvlJc w:val="left"/>
+      <w:pPr>
+        <w:ind w:left="5040" w:hanging="360"/>
+      </w:pPr>
+      <w:rPr>
+        <w:rFonts w:ascii="Symbol" w:hAnsi="Symbol" w:hint="default"/>
+      </w:rPr>
+    </w:lvl>
+    <w:lvl w:ilvl="7" w:tplc="04090003" w:tentative="1">
+      <w:start w:val="1"/>
+      <w:numFmt w:val="bullet"/>
+      <w:lvlText w:val="o"/>
+      <w:lvlJc w:val="left"/>
+      <w:pPr>
+        <w:ind w:left="5760" w:hanging="360"/>
+      </w:pPr>
+      <w:rPr>
+        <w:rFonts w:ascii="Courier New" w:hAnsi="Courier New" w:cs="Courier New" w:hint="default"/>
+      </w:rPr>
+    </w:lvl>
+    <w:lvl w:ilvl="8" w:tplc="04090005" w:tentative="1">
+      <w:start w:val="1"/>
+      <w:numFmt w:val="bullet"/>
+      <w:lvlText w:val=""/>
+      <w:lvlJc w:val="left"/>
+      <w:pPr>
+        <w:ind w:left="6480" w:hanging="360"/>
+      </w:pPr>
+      <w:rPr>
+        <w:rFonts w:ascii="Wingdings" w:hAnsi="Wingdings" w:hint="default"/>
+      </w:rPr>
+    </w:lvl>
+  </w:abstractNum>
+  <w:abstractNum w:abstractNumId="20" w15:restartNumberingAfterBreak="0">
+    <w:nsid w:val="46F90A3E"/>
+    <w:multiLevelType w:val="hybridMultilevel"/>
+    <w:tmpl w:val="0DD05720"/>
+    <w:lvl w:ilvl="0" w:tplc="04090009">
+      <w:start w:val="1"/>
+      <w:numFmt w:val="bullet"/>
+      <w:lvlText w:val=""/>
+      <w:lvlJc w:val="left"/>
+      <w:pPr>
+        <w:ind w:left="1080" w:hanging="360"/>
+      </w:pPr>
+      <w:rPr>
+        <w:rFonts w:ascii="Wingdings" w:hAnsi="Wingdings" w:hint="default"/>
+      </w:rPr>
+    </w:lvl>
+    <w:lvl w:ilvl="1" w:tplc="04090003" w:tentative="1">
+      <w:start w:val="1"/>
+      <w:numFmt w:val="bullet"/>
+      <w:lvlText w:val="o"/>
+      <w:lvlJc w:val="left"/>
+      <w:pPr>
+        <w:ind w:left="1800" w:hanging="360"/>
+      </w:pPr>
+      <w:rPr>
+        <w:rFonts w:ascii="Courier New" w:hAnsi="Courier New" w:cs="Courier New" w:hint="default"/>
+      </w:rPr>
+    </w:lvl>
+    <w:lvl w:ilvl="2" w:tplc="04090005" w:tentative="1">
+      <w:start w:val="1"/>
+      <w:numFmt w:val="bullet"/>
+      <w:lvlText w:val=""/>
+      <w:lvlJc w:val="left"/>
+      <w:pPr>
+        <w:ind w:left="2520" w:hanging="360"/>
+      </w:pPr>
+      <w:rPr>
+        <w:rFonts w:ascii="Wingdings" w:hAnsi="Wingdings" w:hint="default"/>
+      </w:rPr>
+    </w:lvl>
+    <w:lvl w:ilvl="3" w:tplc="04090001" w:tentative="1">
+      <w:start w:val="1"/>
+      <w:numFmt w:val="bullet"/>
+      <w:lvlText w:val=""/>
+      <w:lvlJc w:val="left"/>
+      <w:pPr>
+        <w:ind w:left="3240" w:hanging="360"/>
+      </w:pPr>
+      <w:rPr>
+        <w:rFonts w:ascii="Symbol" w:hAnsi="Symbol" w:hint="default"/>
+      </w:rPr>
+    </w:lvl>
+    <w:lvl w:ilvl="4" w:tplc="04090003" w:tentative="1">
+      <w:start w:val="1"/>
+      <w:numFmt w:val="bullet"/>
+      <w:lvlText w:val="o"/>
+      <w:lvlJc w:val="left"/>
+      <w:pPr>
+        <w:ind w:left="3960" w:hanging="360"/>
+      </w:pPr>
+      <w:rPr>
+        <w:rFonts w:ascii="Courier New" w:hAnsi="Courier New" w:cs="Courier New" w:hint="default"/>
+      </w:rPr>
+    </w:lvl>
+    <w:lvl w:ilvl="5" w:tplc="04090005" w:tentative="1">
+      <w:start w:val="1"/>
+      <w:numFmt w:val="bullet"/>
+      <w:lvlText w:val=""/>
+      <w:lvlJc w:val="left"/>
+      <w:pPr>
+        <w:ind w:left="4680" w:hanging="360"/>
+      </w:pPr>
+      <w:rPr>
+        <w:rFonts w:ascii="Wingdings" w:hAnsi="Wingdings" w:hint="default"/>
+      </w:rPr>
+    </w:lvl>
+    <w:lvl w:ilvl="6" w:tplc="04090001" w:tentative="1">
+      <w:start w:val="1"/>
+      <w:numFmt w:val="bullet"/>
+      <w:lvlText w:val=""/>
+      <w:lvlJc w:val="left"/>
+      <w:pPr>
+        <w:ind w:left="5400" w:hanging="360"/>
+      </w:pPr>
+      <w:rPr>
+        <w:rFonts w:ascii="Symbol" w:hAnsi="Symbol" w:hint="default"/>
+      </w:rPr>
+    </w:lvl>
+    <w:lvl w:ilvl="7" w:tplc="04090003" w:tentative="1">
+      <w:start w:val="1"/>
+      <w:numFmt w:val="bullet"/>
+      <w:lvlText w:val="o"/>
+      <w:lvlJc w:val="left"/>
+      <w:pPr>
+        <w:ind w:left="6120" w:hanging="360"/>
+      </w:pPr>
+      <w:rPr>
+        <w:rFonts w:ascii="Courier New" w:hAnsi="Courier New" w:cs="Courier New" w:hint="default"/>
+      </w:rPr>
+    </w:lvl>
+    <w:lvl w:ilvl="8" w:tplc="04090005" w:tentative="1">
+      <w:start w:val="1"/>
+      <w:numFmt w:val="bullet"/>
+      <w:lvlText w:val=""/>
+      <w:lvlJc w:val="left"/>
+      <w:pPr>
+        <w:ind w:left="6840" w:hanging="360"/>
+      </w:pPr>
+      <w:rPr>
+        <w:rFonts w:ascii="Wingdings" w:hAnsi="Wingdings" w:hint="default"/>
+      </w:rPr>
+    </w:lvl>
+  </w:abstractNum>
+  <w:abstractNum w:abstractNumId="21" w15:restartNumberingAfterBreak="0">
     <w:nsid w:val="479A31A3"/>
     <w:multiLevelType w:val="hybridMultilevel"/>
     <w:tmpl w:val="E3E8D0E0"/>
@@ -2699,7 +3732,7 @@
       </w:rPr>
     </w:lvl>
   </w:abstractNum>
-  <w:abstractNum w:abstractNumId="17" w15:restartNumberingAfterBreak="0">
+  <w:abstractNum w:abstractNumId="22" w15:restartNumberingAfterBreak="0">
     <w:nsid w:val="565C3FCA"/>
     <w:multiLevelType w:val="hybridMultilevel"/>
     <w:tmpl w:val="F0F20A6C"/>
@@ -2812,7 +3845,120 @@
       </w:rPr>
     </w:lvl>
   </w:abstractNum>
-  <w:abstractNum w:abstractNumId="18" w15:restartNumberingAfterBreak="0">
+  <w:abstractNum w:abstractNumId="23" w15:restartNumberingAfterBreak="0">
+    <w:nsid w:val="57BE5DCC"/>
+    <w:multiLevelType w:val="hybridMultilevel"/>
+    <w:tmpl w:val="35D0EBE4"/>
+    <w:lvl w:ilvl="0" w:tplc="0409000B">
+      <w:start w:val="1"/>
+      <w:numFmt w:val="bullet"/>
+      <w:lvlText w:val=""/>
+      <w:lvlJc w:val="left"/>
+      <w:pPr>
+        <w:ind w:left="720" w:hanging="360"/>
+      </w:pPr>
+      <w:rPr>
+        <w:rFonts w:ascii="Wingdings" w:hAnsi="Wingdings" w:hint="default"/>
+      </w:rPr>
+    </w:lvl>
+    <w:lvl w:ilvl="1" w:tplc="04090003" w:tentative="1">
+      <w:start w:val="1"/>
+      <w:numFmt w:val="bullet"/>
+      <w:lvlText w:val="o"/>
+      <w:lvlJc w:val="left"/>
+      <w:pPr>
+        <w:ind w:left="1440" w:hanging="360"/>
+      </w:pPr>
+      <w:rPr>
+        <w:rFonts w:ascii="Courier New" w:hAnsi="Courier New" w:cs="Courier New" w:hint="default"/>
+      </w:rPr>
+    </w:lvl>
+    <w:lvl w:ilvl="2" w:tplc="04090005" w:tentative="1">
+      <w:start w:val="1"/>
+      <w:numFmt w:val="bullet"/>
+      <w:lvlText w:val=""/>
+      <w:lvlJc w:val="left"/>
+      <w:pPr>
+        <w:ind w:left="2160" w:hanging="360"/>
+      </w:pPr>
+      <w:rPr>
+        <w:rFonts w:ascii="Wingdings" w:hAnsi="Wingdings" w:hint="default"/>
+      </w:rPr>
+    </w:lvl>
+    <w:lvl w:ilvl="3" w:tplc="04090001" w:tentative="1">
+      <w:start w:val="1"/>
+      <w:numFmt w:val="bullet"/>
+      <w:lvlText w:val=""/>
+      <w:lvlJc w:val="left"/>
+      <w:pPr>
+        <w:ind w:left="2880" w:hanging="360"/>
+      </w:pPr>
+      <w:rPr>
+        <w:rFonts w:ascii="Symbol" w:hAnsi="Symbol" w:hint="default"/>
+      </w:rPr>
+    </w:lvl>
+    <w:lvl w:ilvl="4" w:tplc="04090003" w:tentative="1">
+      <w:start w:val="1"/>
+      <w:numFmt w:val="bullet"/>
+      <w:lvlText w:val="o"/>
+      <w:lvlJc w:val="left"/>
+      <w:pPr>
+        <w:ind w:left="3600" w:hanging="360"/>
+      </w:pPr>
+      <w:rPr>
+        <w:rFonts w:ascii="Courier New" w:hAnsi="Courier New" w:cs="Courier New" w:hint="default"/>
+      </w:rPr>
+    </w:lvl>
+    <w:lvl w:ilvl="5" w:tplc="04090005" w:tentative="1">
+      <w:start w:val="1"/>
+      <w:numFmt w:val="bullet"/>
+      <w:lvlText w:val=""/>
+      <w:lvlJc w:val="left"/>
+      <w:pPr>
+        <w:ind w:left="4320" w:hanging="360"/>
+      </w:pPr>
+      <w:rPr>
+        <w:rFonts w:ascii="Wingdings" w:hAnsi="Wingdings" w:hint="default"/>
+      </w:rPr>
+    </w:lvl>
+    <w:lvl w:ilvl="6" w:tplc="04090001" w:tentative="1">
+      <w:start w:val="1"/>
+      <w:numFmt w:val="bullet"/>
+      <w:lvlText w:val=""/>
+      <w:lvlJc w:val="left"/>
+      <w:pPr>
+        <w:ind w:left="5040" w:hanging="360"/>
+      </w:pPr>
+      <w:rPr>
+        <w:rFonts w:ascii="Symbol" w:hAnsi="Symbol" w:hint="default"/>
+      </w:rPr>
+    </w:lvl>
+    <w:lvl w:ilvl="7" w:tplc="04090003" w:tentative="1">
+      <w:start w:val="1"/>
+      <w:numFmt w:val="bullet"/>
+      <w:lvlText w:val="o"/>
+      <w:lvlJc w:val="left"/>
+      <w:pPr>
+        <w:ind w:left="5760" w:hanging="360"/>
+      </w:pPr>
+      <w:rPr>
+        <w:rFonts w:ascii="Courier New" w:hAnsi="Courier New" w:cs="Courier New" w:hint="default"/>
+      </w:rPr>
+    </w:lvl>
+    <w:lvl w:ilvl="8" w:tplc="04090005" w:tentative="1">
+      <w:start w:val="1"/>
+      <w:numFmt w:val="bullet"/>
+      <w:lvlText w:val=""/>
+      <w:lvlJc w:val="left"/>
+      <w:pPr>
+        <w:ind w:left="6480" w:hanging="360"/>
+      </w:pPr>
+      <w:rPr>
+        <w:rFonts w:ascii="Wingdings" w:hAnsi="Wingdings" w:hint="default"/>
+      </w:rPr>
+    </w:lvl>
+  </w:abstractNum>
+  <w:abstractNum w:abstractNumId="24" w15:restartNumberingAfterBreak="0">
     <w:nsid w:val="5B5A4E72"/>
     <w:multiLevelType w:val="hybridMultilevel"/>
     <w:tmpl w:val="0B04DDFE"/>
@@ -2925,7 +4071,120 @@
       </w:rPr>
     </w:lvl>
   </w:abstractNum>
-  <w:abstractNum w:abstractNumId="19" w15:restartNumberingAfterBreak="0">
+  <w:abstractNum w:abstractNumId="25" w15:restartNumberingAfterBreak="0">
+    <w:nsid w:val="5E0537A1"/>
+    <w:multiLevelType w:val="hybridMultilevel"/>
+    <w:tmpl w:val="9BAECEDE"/>
+    <w:lvl w:ilvl="0" w:tplc="04090009">
+      <w:start w:val="1"/>
+      <w:numFmt w:val="bullet"/>
+      <w:lvlText w:val=""/>
+      <w:lvlJc w:val="left"/>
+      <w:pPr>
+        <w:ind w:left="1080" w:hanging="360"/>
+      </w:pPr>
+      <w:rPr>
+        <w:rFonts w:ascii="Wingdings" w:hAnsi="Wingdings" w:hint="default"/>
+      </w:rPr>
+    </w:lvl>
+    <w:lvl w:ilvl="1" w:tplc="04090003" w:tentative="1">
+      <w:start w:val="1"/>
+      <w:numFmt w:val="bullet"/>
+      <w:lvlText w:val="o"/>
+      <w:lvlJc w:val="left"/>
+      <w:pPr>
+        <w:ind w:left="1800" w:hanging="360"/>
+      </w:pPr>
+      <w:rPr>
+        <w:rFonts w:ascii="Courier New" w:hAnsi="Courier New" w:cs="Courier New" w:hint="default"/>
+      </w:rPr>
+    </w:lvl>
+    <w:lvl w:ilvl="2" w:tplc="04090005" w:tentative="1">
+      <w:start w:val="1"/>
+      <w:numFmt w:val="bullet"/>
+      <w:lvlText w:val=""/>
+      <w:lvlJc w:val="left"/>
+      <w:pPr>
+        <w:ind w:left="2520" w:hanging="360"/>
+      </w:pPr>
+      <w:rPr>
+        <w:rFonts w:ascii="Wingdings" w:hAnsi="Wingdings" w:hint="default"/>
+      </w:rPr>
+    </w:lvl>
+    <w:lvl w:ilvl="3" w:tplc="04090001" w:tentative="1">
+      <w:start w:val="1"/>
+      <w:numFmt w:val="bullet"/>
+      <w:lvlText w:val=""/>
+      <w:lvlJc w:val="left"/>
+      <w:pPr>
+        <w:ind w:left="3240" w:hanging="360"/>
+      </w:pPr>
+      <w:rPr>
+        <w:rFonts w:ascii="Symbol" w:hAnsi="Symbol" w:hint="default"/>
+      </w:rPr>
+    </w:lvl>
+    <w:lvl w:ilvl="4" w:tplc="04090003" w:tentative="1">
+      <w:start w:val="1"/>
+      <w:numFmt w:val="bullet"/>
+      <w:lvlText w:val="o"/>
+      <w:lvlJc w:val="left"/>
+      <w:pPr>
+        <w:ind w:left="3960" w:hanging="360"/>
+      </w:pPr>
+      <w:rPr>
+        <w:rFonts w:ascii="Courier New" w:hAnsi="Courier New" w:cs="Courier New" w:hint="default"/>
+      </w:rPr>
+    </w:lvl>
+    <w:lvl w:ilvl="5" w:tplc="04090005" w:tentative="1">
+      <w:start w:val="1"/>
+      <w:numFmt w:val="bullet"/>
+      <w:lvlText w:val=""/>
+      <w:lvlJc w:val="left"/>
+      <w:pPr>
+        <w:ind w:left="4680" w:hanging="360"/>
+      </w:pPr>
+      <w:rPr>
+        <w:rFonts w:ascii="Wingdings" w:hAnsi="Wingdings" w:hint="default"/>
+      </w:rPr>
+    </w:lvl>
+    <w:lvl w:ilvl="6" w:tplc="04090001" w:tentative="1">
+      <w:start w:val="1"/>
+      <w:numFmt w:val="bullet"/>
+      <w:lvlText w:val=""/>
+      <w:lvlJc w:val="left"/>
+      <w:pPr>
+        <w:ind w:left="5400" w:hanging="360"/>
+      </w:pPr>
+      <w:rPr>
+        <w:rFonts w:ascii="Symbol" w:hAnsi="Symbol" w:hint="default"/>
+      </w:rPr>
+    </w:lvl>
+    <w:lvl w:ilvl="7" w:tplc="04090003" w:tentative="1">
+      <w:start w:val="1"/>
+      <w:numFmt w:val="bullet"/>
+      <w:lvlText w:val="o"/>
+      <w:lvlJc w:val="left"/>
+      <w:pPr>
+        <w:ind w:left="6120" w:hanging="360"/>
+      </w:pPr>
+      <w:rPr>
+        <w:rFonts w:ascii="Courier New" w:hAnsi="Courier New" w:cs="Courier New" w:hint="default"/>
+      </w:rPr>
+    </w:lvl>
+    <w:lvl w:ilvl="8" w:tplc="04090005" w:tentative="1">
+      <w:start w:val="1"/>
+      <w:numFmt w:val="bullet"/>
+      <w:lvlText w:val=""/>
+      <w:lvlJc w:val="left"/>
+      <w:pPr>
+        <w:ind w:left="6840" w:hanging="360"/>
+      </w:pPr>
+      <w:rPr>
+        <w:rFonts w:ascii="Wingdings" w:hAnsi="Wingdings" w:hint="default"/>
+      </w:rPr>
+    </w:lvl>
+  </w:abstractNum>
+  <w:abstractNum w:abstractNumId="26" w15:restartNumberingAfterBreak="0">
     <w:nsid w:val="5F2972EA"/>
     <w:multiLevelType w:val="hybridMultilevel"/>
     <w:tmpl w:val="E4FC370C"/>
@@ -3038,7 +4297,7 @@
       </w:rPr>
     </w:lvl>
   </w:abstractNum>
-  <w:abstractNum w:abstractNumId="20" w15:restartNumberingAfterBreak="0">
+  <w:abstractNum w:abstractNumId="27" w15:restartNumberingAfterBreak="0">
     <w:nsid w:val="68CF216D"/>
     <w:multiLevelType w:val="hybridMultilevel"/>
     <w:tmpl w:val="2FC88A2A"/>
@@ -3151,7 +4410,7 @@
       </w:rPr>
     </w:lvl>
   </w:abstractNum>
-  <w:abstractNum w:abstractNumId="21" w15:restartNumberingAfterBreak="0">
+  <w:abstractNum w:abstractNumId="28" w15:restartNumberingAfterBreak="0">
     <w:nsid w:val="6B89291B"/>
     <w:multiLevelType w:val="hybridMultilevel"/>
     <w:tmpl w:val="A956B278"/>
@@ -3264,7 +4523,120 @@
       </w:rPr>
     </w:lvl>
   </w:abstractNum>
-  <w:abstractNum w:abstractNumId="22" w15:restartNumberingAfterBreak="0">
+  <w:abstractNum w:abstractNumId="29" w15:restartNumberingAfterBreak="0">
+    <w:nsid w:val="6C0427C1"/>
+    <w:multiLevelType w:val="hybridMultilevel"/>
+    <w:tmpl w:val="EBD6019A"/>
+    <w:lvl w:ilvl="0" w:tplc="04090009">
+      <w:start w:val="1"/>
+      <w:numFmt w:val="bullet"/>
+      <w:lvlText w:val=""/>
+      <w:lvlJc w:val="left"/>
+      <w:pPr>
+        <w:ind w:left="1080" w:hanging="360"/>
+      </w:pPr>
+      <w:rPr>
+        <w:rFonts w:ascii="Wingdings" w:hAnsi="Wingdings" w:hint="default"/>
+      </w:rPr>
+    </w:lvl>
+    <w:lvl w:ilvl="1" w:tplc="04090003" w:tentative="1">
+      <w:start w:val="1"/>
+      <w:numFmt w:val="bullet"/>
+      <w:lvlText w:val="o"/>
+      <w:lvlJc w:val="left"/>
+      <w:pPr>
+        <w:ind w:left="1800" w:hanging="360"/>
+      </w:pPr>
+      <w:rPr>
+        <w:rFonts w:ascii="Courier New" w:hAnsi="Courier New" w:cs="Courier New" w:hint="default"/>
+      </w:rPr>
+    </w:lvl>
+    <w:lvl w:ilvl="2" w:tplc="04090005" w:tentative="1">
+      <w:start w:val="1"/>
+      <w:numFmt w:val="bullet"/>
+      <w:lvlText w:val=""/>
+      <w:lvlJc w:val="left"/>
+      <w:pPr>
+        <w:ind w:left="2520" w:hanging="360"/>
+      </w:pPr>
+      <w:rPr>
+        <w:rFonts w:ascii="Wingdings" w:hAnsi="Wingdings" w:hint="default"/>
+      </w:rPr>
+    </w:lvl>
+    <w:lvl w:ilvl="3" w:tplc="04090001" w:tentative="1">
+      <w:start w:val="1"/>
+      <w:numFmt w:val="bullet"/>
+      <w:lvlText w:val=""/>
+      <w:lvlJc w:val="left"/>
+      <w:pPr>
+        <w:ind w:left="3240" w:hanging="360"/>
+      </w:pPr>
+      <w:rPr>
+        <w:rFonts w:ascii="Symbol" w:hAnsi="Symbol" w:hint="default"/>
+      </w:rPr>
+    </w:lvl>
+    <w:lvl w:ilvl="4" w:tplc="04090003" w:tentative="1">
+      <w:start w:val="1"/>
+      <w:numFmt w:val="bullet"/>
+      <w:lvlText w:val="o"/>
+      <w:lvlJc w:val="left"/>
+      <w:pPr>
+        <w:ind w:left="3960" w:hanging="360"/>
+      </w:pPr>
+      <w:rPr>
+        <w:rFonts w:ascii="Courier New" w:hAnsi="Courier New" w:cs="Courier New" w:hint="default"/>
+      </w:rPr>
+    </w:lvl>
+    <w:lvl w:ilvl="5" w:tplc="04090005" w:tentative="1">
+      <w:start w:val="1"/>
+      <w:numFmt w:val="bullet"/>
+      <w:lvlText w:val=""/>
+      <w:lvlJc w:val="left"/>
+      <w:pPr>
+        <w:ind w:left="4680" w:hanging="360"/>
+      </w:pPr>
+      <w:rPr>
+        <w:rFonts w:ascii="Wingdings" w:hAnsi="Wingdings" w:hint="default"/>
+      </w:rPr>
+    </w:lvl>
+    <w:lvl w:ilvl="6" w:tplc="04090001" w:tentative="1">
+      <w:start w:val="1"/>
+      <w:numFmt w:val="bullet"/>
+      <w:lvlText w:val=""/>
+      <w:lvlJc w:val="left"/>
+      <w:pPr>
+        <w:ind w:left="5400" w:hanging="360"/>
+      </w:pPr>
+      <w:rPr>
+        <w:rFonts w:ascii="Symbol" w:hAnsi="Symbol" w:hint="default"/>
+      </w:rPr>
+    </w:lvl>
+    <w:lvl w:ilvl="7" w:tplc="04090003" w:tentative="1">
+      <w:start w:val="1"/>
+      <w:numFmt w:val="bullet"/>
+      <w:lvlText w:val="o"/>
+      <w:lvlJc w:val="left"/>
+      <w:pPr>
+        <w:ind w:left="6120" w:hanging="360"/>
+      </w:pPr>
+      <w:rPr>
+        <w:rFonts w:ascii="Courier New" w:hAnsi="Courier New" w:cs="Courier New" w:hint="default"/>
+      </w:rPr>
+    </w:lvl>
+    <w:lvl w:ilvl="8" w:tplc="04090005" w:tentative="1">
+      <w:start w:val="1"/>
+      <w:numFmt w:val="bullet"/>
+      <w:lvlText w:val=""/>
+      <w:lvlJc w:val="left"/>
+      <w:pPr>
+        <w:ind w:left="6840" w:hanging="360"/>
+      </w:pPr>
+      <w:rPr>
+        <w:rFonts w:ascii="Wingdings" w:hAnsi="Wingdings" w:hint="default"/>
+      </w:rPr>
+    </w:lvl>
+  </w:abstractNum>
+  <w:abstractNum w:abstractNumId="30" w15:restartNumberingAfterBreak="0">
     <w:nsid w:val="6CCE65D0"/>
     <w:multiLevelType w:val="hybridMultilevel"/>
     <w:tmpl w:val="397490BE"/>
@@ -3377,7 +4749,7 @@
       </w:rPr>
     </w:lvl>
   </w:abstractNum>
-  <w:abstractNum w:abstractNumId="23" w15:restartNumberingAfterBreak="0">
+  <w:abstractNum w:abstractNumId="31" w15:restartNumberingAfterBreak="0">
     <w:nsid w:val="6D3D044E"/>
     <w:multiLevelType w:val="hybridMultilevel"/>
     <w:tmpl w:val="5408416C"/>
@@ -3490,7 +4862,7 @@
       </w:rPr>
     </w:lvl>
   </w:abstractNum>
-  <w:abstractNum w:abstractNumId="24" w15:restartNumberingAfterBreak="0">
+  <w:abstractNum w:abstractNumId="32" w15:restartNumberingAfterBreak="0">
     <w:nsid w:val="722701BB"/>
     <w:multiLevelType w:val="hybridMultilevel"/>
     <w:tmpl w:val="A3F6C396"/>
@@ -3603,7 +4975,7 @@
       </w:rPr>
     </w:lvl>
   </w:abstractNum>
-  <w:abstractNum w:abstractNumId="25" w15:restartNumberingAfterBreak="0">
+  <w:abstractNum w:abstractNumId="33" w15:restartNumberingAfterBreak="0">
     <w:nsid w:val="76806872"/>
     <w:multiLevelType w:val="hybridMultilevel"/>
     <w:tmpl w:val="5C964B12"/>
@@ -3717,82 +5089,106 @@
     </w:lvl>
   </w:abstractNum>
   <w:num w:numId="1">
-    <w:abstractNumId w:val="11"/>
+    <w:abstractNumId w:val="13"/>
   </w:num>
   <w:num w:numId="2">
+    <w:abstractNumId w:val="12"/>
+  </w:num>
+  <w:num w:numId="3">
+    <w:abstractNumId w:val="3"/>
+  </w:num>
+  <w:num w:numId="4">
+    <w:abstractNumId w:val="27"/>
+  </w:num>
+  <w:num w:numId="5">
+    <w:abstractNumId w:val="24"/>
+  </w:num>
+  <w:num w:numId="6">
+    <w:abstractNumId w:val="32"/>
+  </w:num>
+  <w:num w:numId="7">
+    <w:abstractNumId w:val="22"/>
+  </w:num>
+  <w:num w:numId="8">
+    <w:abstractNumId w:val="4"/>
+  </w:num>
+  <w:num w:numId="9">
+    <w:abstractNumId w:val="8"/>
+  </w:num>
+  <w:num w:numId="10">
+    <w:abstractNumId w:val="21"/>
+  </w:num>
+  <w:num w:numId="11">
+    <w:abstractNumId w:val="31"/>
+  </w:num>
+  <w:num w:numId="12">
+    <w:abstractNumId w:val="18"/>
+  </w:num>
+  <w:num w:numId="13">
+    <w:abstractNumId w:val="30"/>
+  </w:num>
+  <w:num w:numId="14">
+    <w:abstractNumId w:val="26"/>
+  </w:num>
+  <w:num w:numId="15">
+    <w:abstractNumId w:val="28"/>
+  </w:num>
+  <w:num w:numId="16">
+    <w:abstractNumId w:val="5"/>
+  </w:num>
+  <w:num w:numId="17">
     <w:abstractNumId w:val="10"/>
   </w:num>
-  <w:num w:numId="3">
-    <w:abstractNumId w:val="2"/>
+  <w:num w:numId="18">
+    <w:abstractNumId w:val="15"/>
   </w:num>
-  <w:num w:numId="4">
-    <w:abstractNumId w:val="20"/>
+  <w:num w:numId="19">
+    <w:abstractNumId w:val="9"/>
   </w:num>
-  <w:num w:numId="5">
-    <w:abstractNumId w:val="18"/>
+  <w:num w:numId="20">
+    <w:abstractNumId w:val="6"/>
   </w:num>
-  <w:num w:numId="6">
-    <w:abstractNumId w:val="24"/>
+  <w:num w:numId="21">
+    <w:abstractNumId w:val="14"/>
   </w:num>
-  <w:num w:numId="7">
-    <w:abstractNumId w:val="17"/>
+  <w:num w:numId="22">
+    <w:abstractNumId w:val="33"/>
   </w:num>
-  <w:num w:numId="8">
-    <w:abstractNumId w:val="3"/>
-  </w:num>
-  <w:num w:numId="9">
+  <w:num w:numId="23">
     <w:abstractNumId w:val="7"/>
   </w:num>
-  <w:num w:numId="10">
-    <w:abstractNumId w:val="16"/>
-  </w:num>
-  <w:num w:numId="11">
-    <w:abstractNumId w:val="23"/>
-  </w:num>
-  <w:num w:numId="12">
-    <w:abstractNumId w:val="15"/>
-  </w:num>
-  <w:num w:numId="13">
-    <w:abstractNumId w:val="22"/>
-  </w:num>
-  <w:num w:numId="14">
-    <w:abstractNumId w:val="19"/>
-  </w:num>
-  <w:num w:numId="15">
-    <w:abstractNumId w:val="21"/>
-  </w:num>
-  <w:num w:numId="16">
-    <w:abstractNumId w:val="4"/>
-  </w:num>
-  <w:num w:numId="17">
-    <w:abstractNumId w:val="9"/>
-  </w:num>
-  <w:num w:numId="18">
-    <w:abstractNumId w:val="13"/>
-  </w:num>
-  <w:num w:numId="19">
-    <w:abstractNumId w:val="8"/>
-  </w:num>
-  <w:num w:numId="20">
-    <w:abstractNumId w:val="5"/>
-  </w:num>
-  <w:num w:numId="21">
-    <w:abstractNumId w:val="12"/>
-  </w:num>
-  <w:num w:numId="22">
-    <w:abstractNumId w:val="25"/>
-  </w:num>
-  <w:num w:numId="23">
-    <w:abstractNumId w:val="6"/>
-  </w:num>
   <w:num w:numId="24">
-    <w:abstractNumId w:val="1"/>
+    <w:abstractNumId w:val="2"/>
   </w:num>
   <w:num w:numId="25">
     <w:abstractNumId w:val="0"/>
   </w:num>
   <w:num w:numId="26">
-    <w:abstractNumId w:val="14"/>
+    <w:abstractNumId w:val="17"/>
+  </w:num>
+  <w:num w:numId="27">
+    <w:abstractNumId w:val="25"/>
+  </w:num>
+  <w:num w:numId="28">
+    <w:abstractNumId w:val="1"/>
+  </w:num>
+  <w:num w:numId="29">
+    <w:abstractNumId w:val="20"/>
+  </w:num>
+  <w:num w:numId="30">
+    <w:abstractNumId w:val="11"/>
+  </w:num>
+  <w:num w:numId="31">
+    <w:abstractNumId w:val="23"/>
+  </w:num>
+  <w:num w:numId="32">
+    <w:abstractNumId w:val="16"/>
+  </w:num>
+  <w:num w:numId="33">
+    <w:abstractNumId w:val="29"/>
+  </w:num>
+  <w:num w:numId="34">
+    <w:abstractNumId w:val="19"/>
   </w:num>
   <w:numIdMacAtCleanup w:val="15"/>
 </w:numbering>
@@ -5492,7 +6888,7 @@
 </file>
 
 <file path=customXml/itemProps1.xml><?xml version="1.0" encoding="utf-8"?>
-<ds:datastoreItem xmlns:ds="http://schemas.openxmlformats.org/officeDocument/2006/customXml" ds:itemID="{82080532-D2A0-4CCC-A8D2-682111242BF4}">
+<ds:datastoreItem xmlns:ds="http://schemas.openxmlformats.org/officeDocument/2006/customXml" ds:itemID="{972A26B1-898E-46F9-B4A2-2B79D0778DCA}">
   <ds:schemaRefs>
     <ds:schemaRef ds:uri="http://schemas.openxmlformats.org/officeDocument/2006/bibliography"/>
   </ds:schemaRefs>

</xml_diff>

<commit_message>
Updates on Lecture 4 (2)
</commit_message>
<xml_diff>
--- a/Lecture 4.docx
+++ b/Lecture 4.docx
@@ -1148,11 +1148,659 @@
       <w:pPr>
         <w:pStyle w:val="StyleSix"/>
       </w:pPr>
+    </w:p>
+    <w:p>
+      <w:pPr>
+        <w:pStyle w:val="StyleTwo"/>
+        <w:jc w:val="center"/>
+      </w:pPr>
+      <w:r>
+        <w:lastRenderedPageBreak/>
+        <w:t>DB Integrity</w:t>
+      </w:r>
+    </w:p>
+    <w:p>
+      <w:pPr>
+        <w:pStyle w:val="StyleSix"/>
+      </w:pPr>
+    </w:p>
+    <w:p>
+      <w:pPr>
+        <w:pStyle w:val="StyleSix"/>
+        <w:numPr>
+          <w:ilvl w:val="0"/>
+          <w:numId w:val="34"/>
+        </w:numPr>
+      </w:pPr>
+      <w:r>
+        <w:rPr>
+          <w:b/>
+          <w:bCs/>
+        </w:rPr>
+        <w:t>DB Integrity</w:t>
+      </w:r>
+      <w:r>
+        <w:t xml:space="preserve"> </w:t>
+      </w:r>
+      <w:r>
+        <w:sym w:font="Wingdings" w:char="F0E8"/>
+      </w:r>
+      <w:r>
+        <w:t xml:space="preserve"> Correct and Meet business rules.</w:t>
+      </w:r>
+    </w:p>
+    <w:p>
+      <w:pPr>
+        <w:pStyle w:val="StyleSix"/>
+        <w:numPr>
+          <w:ilvl w:val="0"/>
+          <w:numId w:val="34"/>
+        </w:numPr>
+      </w:pPr>
+      <w:r>
+        <w:t xml:space="preserve">Should follow 3 things: </w:t>
+      </w:r>
+    </w:p>
+    <w:p>
+      <w:pPr>
+        <w:pStyle w:val="StyleSix"/>
+        <w:numPr>
+          <w:ilvl w:val="1"/>
+          <w:numId w:val="34"/>
+        </w:numPr>
+      </w:pPr>
+      <w:r>
+        <w:t>Domain Integrity.</w:t>
+      </w:r>
+    </w:p>
+    <w:p>
+      <w:pPr>
+        <w:pStyle w:val="StyleSix"/>
+        <w:numPr>
+          <w:ilvl w:val="1"/>
+          <w:numId w:val="34"/>
+        </w:numPr>
+      </w:pPr>
+      <w:r>
+        <w:t>Entity Integrity.</w:t>
+      </w:r>
+    </w:p>
+    <w:p>
+      <w:pPr>
+        <w:pStyle w:val="StyleSix"/>
+        <w:numPr>
+          <w:ilvl w:val="1"/>
+          <w:numId w:val="34"/>
+        </w:numPr>
+      </w:pPr>
+      <w:r>
+        <w:t>Referential Integrity.</w:t>
+      </w:r>
+    </w:p>
+    <w:p>
+      <w:pPr>
+        <w:pStyle w:val="StyleSix"/>
+      </w:pPr>
+    </w:p>
+    <w:p>
+      <w:pPr>
+        <w:pStyle w:val="StyleThree"/>
+        <w:jc w:val="center"/>
+      </w:pPr>
+      <w:r>
+        <w:t xml:space="preserve">1) </w:t>
+      </w:r>
+      <w:r>
+        <w:t>Domain Integrity</w:t>
+      </w:r>
+    </w:p>
+    <w:p>
+      <w:pPr>
+        <w:pStyle w:val="StyleSix"/>
+      </w:pPr>
+    </w:p>
+    <w:p>
+      <w:pPr>
+        <w:pStyle w:val="StyleSix"/>
+        <w:numPr>
+          <w:ilvl w:val="0"/>
+          <w:numId w:val="35"/>
+        </w:numPr>
+        <w:rPr>
+          <w:u w:val="single"/>
+        </w:rPr>
+      </w:pPr>
+      <w:r>
+        <w:rPr>
+          <w:b/>
+          <w:bCs/>
+          <w:color w:val="FF0000"/>
+        </w:rPr>
+        <w:t>Domain Integrity</w:t>
+      </w:r>
+      <w:r>
+        <w:rPr>
+          <w:color w:val="FF0000"/>
+        </w:rPr>
+        <w:t xml:space="preserve"> </w:t>
+      </w:r>
+      <w:r>
+        <w:rPr>
+          <w:b/>
+          <w:bCs/>
+          <w:color w:val="FF0000"/>
+        </w:rPr>
+        <w:t>refers to</w:t>
+      </w:r>
+      <w:r>
+        <w:rPr>
+          <w:b/>
+          <w:bCs/>
+          <w:color w:val="FF0000"/>
+        </w:rPr>
+        <w:t xml:space="preserve"> </w:t>
+      </w:r>
+      <w:r>
+        <w:sym w:font="Wingdings" w:char="F0E8"/>
+      </w:r>
+      <w:r>
+        <w:t xml:space="preserve"> </w:t>
+      </w:r>
+      <w:r>
+        <w:rPr>
+          <w:u w:val="single"/>
+        </w:rPr>
+        <w:t>Range of values.</w:t>
+      </w:r>
+    </w:p>
+    <w:p>
+      <w:pPr>
+        <w:pStyle w:val="StyleSix"/>
+      </w:pPr>
+    </w:p>
+    <w:p>
+      <w:pPr>
+        <w:pStyle w:val="StyleFour"/>
+        <w:numPr>
+          <w:ilvl w:val="0"/>
+          <w:numId w:val="35"/>
+        </w:numPr>
+      </w:pPr>
+      <w:r>
+        <w:t xml:space="preserve">1.1) </w:t>
+      </w:r>
+      <w:r>
+        <w:t>DB Constraints for Domain Integrity</w:t>
+      </w:r>
+    </w:p>
+    <w:p>
+      <w:pPr>
+        <w:pStyle w:val="StyleSix"/>
+        <w:numPr>
+          <w:ilvl w:val="1"/>
+          <w:numId w:val="38"/>
+        </w:numPr>
+      </w:pPr>
+      <w:r>
+        <w:t>Data Type.</w:t>
+      </w:r>
+    </w:p>
+    <w:p>
+      <w:pPr>
+        <w:pStyle w:val="StyleSix"/>
+        <w:numPr>
+          <w:ilvl w:val="1"/>
+          <w:numId w:val="38"/>
+        </w:numPr>
+      </w:pPr>
+      <w:r>
+        <w:t>Default Value.</w:t>
+      </w:r>
+    </w:p>
+    <w:p>
+      <w:pPr>
+        <w:pStyle w:val="StyleSix"/>
+        <w:numPr>
+          <w:ilvl w:val="1"/>
+          <w:numId w:val="38"/>
+        </w:numPr>
+      </w:pPr>
+      <w:r>
+        <w:t xml:space="preserve">Allow </w:t>
+      </w:r>
+      <w:proofErr w:type="gramStart"/>
+      <w:r>
+        <w:t>Null</w:t>
+      </w:r>
+      <w:proofErr w:type="gramEnd"/>
+      <w:r>
+        <w:t xml:space="preserve"> / not Null.</w:t>
+      </w:r>
+    </w:p>
+    <w:p>
+      <w:pPr>
+        <w:pStyle w:val="StyleSix"/>
+        <w:numPr>
+          <w:ilvl w:val="1"/>
+          <w:numId w:val="38"/>
+        </w:numPr>
+      </w:pPr>
+      <w:r>
+        <w:t>Check Constrain.</w:t>
+      </w:r>
+    </w:p>
+    <w:p>
+      <w:pPr>
+        <w:pStyle w:val="StyleSix"/>
+      </w:pPr>
+    </w:p>
+    <w:p>
+      <w:pPr>
+        <w:pStyle w:val="StyleFour"/>
+        <w:numPr>
+          <w:ilvl w:val="0"/>
+          <w:numId w:val="35"/>
+        </w:numPr>
+      </w:pPr>
+      <w:r>
+        <w:t xml:space="preserve">1.2) </w:t>
+      </w:r>
+      <w:r>
+        <w:t>DB Objects for Domain Integrity</w:t>
+      </w:r>
+    </w:p>
+    <w:p>
+      <w:pPr>
+        <w:pStyle w:val="StyleSix"/>
+        <w:numPr>
+          <w:ilvl w:val="0"/>
+          <w:numId w:val="41"/>
+        </w:numPr>
+      </w:pPr>
+      <w:r>
+        <w:t>Rules</w:t>
+      </w:r>
+      <w:r>
+        <w:t>.</w:t>
+      </w:r>
+    </w:p>
+    <w:p>
+      <w:pPr>
+        <w:pStyle w:val="StyleSix"/>
+        <w:numPr>
+          <w:ilvl w:val="0"/>
+          <w:numId w:val="41"/>
+        </w:numPr>
+      </w:pPr>
+      <w:r>
+        <w:t>Triggers</w:t>
+      </w:r>
+      <w:r>
+        <w:t>.</w:t>
+      </w:r>
+    </w:p>
+    <w:p>
+      <w:pPr>
+        <w:pStyle w:val="StyleSix"/>
+      </w:pPr>
+    </w:p>
+    <w:p>
+      <w:pPr>
+        <w:pStyle w:val="StyleSix"/>
+      </w:pPr>
+    </w:p>
+    <w:p>
+      <w:pPr>
+        <w:pStyle w:val="StyleSix"/>
+      </w:pPr>
+    </w:p>
+    <w:p>
+      <w:pPr>
+        <w:pStyle w:val="StyleThree"/>
+        <w:jc w:val="center"/>
+      </w:pPr>
+      <w:r>
+        <w:lastRenderedPageBreak/>
+        <w:t>Entity Integrity</w:t>
+      </w:r>
+    </w:p>
+    <w:p>
+      <w:pPr>
+        <w:pStyle w:val="StyleSix"/>
+      </w:pPr>
+    </w:p>
+    <w:p>
+      <w:pPr>
+        <w:pStyle w:val="StyleSix"/>
+        <w:numPr>
+          <w:ilvl w:val="0"/>
+          <w:numId w:val="35"/>
+        </w:numPr>
+        <w:rPr>
+          <w:u w:val="single"/>
+        </w:rPr>
+      </w:pPr>
+      <w:r>
+        <w:rPr>
+          <w:b/>
+          <w:bCs/>
+          <w:color w:val="FF0000"/>
+        </w:rPr>
+        <w:t>Entity Integrity</w:t>
+      </w:r>
+      <w:r>
+        <w:rPr>
+          <w:color w:val="FF0000"/>
+        </w:rPr>
+        <w:t xml:space="preserve"> </w:t>
+      </w:r>
+      <w:r>
+        <w:rPr>
+          <w:b/>
+          <w:bCs/>
+          <w:color w:val="FF0000"/>
+        </w:rPr>
+        <w:t>refers to</w:t>
+      </w:r>
+      <w:r>
+        <w:rPr>
+          <w:b/>
+          <w:bCs/>
+          <w:color w:val="FF0000"/>
+        </w:rPr>
+        <w:t xml:space="preserve"> </w:t>
+      </w:r>
+      <w:r>
+        <w:sym w:font="Wingdings" w:char="F0E8"/>
+      </w:r>
+      <w:r>
+        <w:t xml:space="preserve"> </w:t>
+      </w:r>
+      <w:r>
+        <w:rPr>
+          <w:u w:val="single"/>
+        </w:rPr>
+        <w:t>Uniqueness.</w:t>
+      </w:r>
+    </w:p>
+    <w:p>
+      <w:pPr>
+        <w:pStyle w:val="StyleSix"/>
+      </w:pPr>
+    </w:p>
+    <w:p>
+      <w:pPr>
+        <w:pStyle w:val="StyleFour"/>
+        <w:numPr>
+          <w:ilvl w:val="0"/>
+          <w:numId w:val="35"/>
+        </w:numPr>
+      </w:pPr>
+      <w:r>
+        <w:t>DB Constrains for Entity Integrity</w:t>
+      </w:r>
+    </w:p>
+    <w:p>
+      <w:pPr>
+        <w:pStyle w:val="StyleSix"/>
+        <w:numPr>
+          <w:ilvl w:val="1"/>
+          <w:numId w:val="35"/>
+        </w:numPr>
+      </w:pPr>
+      <w:r>
+        <w:t>PK Constraint.</w:t>
+      </w:r>
+    </w:p>
+    <w:p>
+      <w:pPr>
+        <w:pStyle w:val="StyleSix"/>
+        <w:numPr>
+          <w:ilvl w:val="1"/>
+          <w:numId w:val="35"/>
+        </w:numPr>
+      </w:pPr>
+      <w:r>
+        <w:t>Unique Constraint (allow ONE Null Value).</w:t>
+      </w:r>
+    </w:p>
+    <w:p>
+      <w:pPr>
+        <w:pStyle w:val="StyleSix"/>
+      </w:pPr>
+    </w:p>
+    <w:p>
+      <w:pPr>
+        <w:pStyle w:val="StyleFour"/>
+        <w:numPr>
+          <w:ilvl w:val="0"/>
+          <w:numId w:val="43"/>
+        </w:numPr>
+      </w:pPr>
+      <w:r>
+        <w:t>DB Objects for Entity Integrity</w:t>
+      </w:r>
+    </w:p>
+    <w:p>
+      <w:pPr>
+        <w:pStyle w:val="StyleSix"/>
+        <w:numPr>
+          <w:ilvl w:val="0"/>
+          <w:numId w:val="44"/>
+        </w:numPr>
+      </w:pPr>
+      <w:r>
+        <w:t>Index.</w:t>
+      </w:r>
+    </w:p>
+    <w:p>
+      <w:pPr>
+        <w:pStyle w:val="StyleSix"/>
+        <w:numPr>
+          <w:ilvl w:val="0"/>
+          <w:numId w:val="44"/>
+        </w:numPr>
+      </w:pPr>
+      <w:r>
+        <w:t>Triggers.</w:t>
+      </w:r>
+    </w:p>
+    <w:p>
+      <w:pPr>
+        <w:pStyle w:val="StyleSix"/>
+      </w:pPr>
+    </w:p>
+    <w:p>
+      <w:pPr>
+        <w:pStyle w:val="StyleThree"/>
+        <w:jc w:val="center"/>
+      </w:pPr>
+      <w:r>
+        <w:t>Referential Integrity</w:t>
+      </w:r>
+    </w:p>
+    <w:p>
+      <w:pPr>
+        <w:pStyle w:val="StyleSix"/>
+      </w:pPr>
+    </w:p>
+    <w:p>
+      <w:pPr>
+        <w:pStyle w:val="StyleSix"/>
+        <w:numPr>
+          <w:ilvl w:val="0"/>
+          <w:numId w:val="35"/>
+        </w:numPr>
+        <w:rPr>
+          <w:u w:val="single"/>
+        </w:rPr>
+      </w:pPr>
+      <w:r>
+        <w:rPr>
+          <w:b/>
+          <w:bCs/>
+          <w:color w:val="FF0000"/>
+        </w:rPr>
+        <w:t>Referential Integrity</w:t>
+      </w:r>
+      <w:r>
+        <w:rPr>
+          <w:b/>
+          <w:bCs/>
+          <w:color w:val="FF0000"/>
+        </w:rPr>
+        <w:t xml:space="preserve"> refers to</w:t>
+      </w:r>
+      <w:r>
+        <w:rPr>
+          <w:b/>
+          <w:bCs/>
+          <w:color w:val="FF0000"/>
+        </w:rPr>
+        <w:t xml:space="preserve"> </w:t>
+      </w:r>
+      <w:r>
+        <w:sym w:font="Wingdings" w:char="F0E8"/>
+      </w:r>
+      <w:r>
+        <w:t xml:space="preserve"> </w:t>
+      </w:r>
+      <w:r>
+        <w:rPr>
+          <w:u w:val="single"/>
+        </w:rPr>
+        <w:t>Ensure Relationship.</w:t>
+      </w:r>
+    </w:p>
+    <w:p>
+      <w:pPr>
+        <w:pStyle w:val="StyleSix"/>
+      </w:pPr>
+    </w:p>
+    <w:p>
+      <w:pPr>
+        <w:pStyle w:val="StyleFour"/>
+        <w:numPr>
+          <w:ilvl w:val="0"/>
+          <w:numId w:val="35"/>
+        </w:numPr>
+      </w:pPr>
+      <w:r>
+        <w:t>DB Constrains for Referential Integrity</w:t>
+      </w:r>
+    </w:p>
+    <w:p>
+      <w:pPr>
+        <w:pStyle w:val="StyleSix"/>
+        <w:numPr>
+          <w:ilvl w:val="1"/>
+          <w:numId w:val="35"/>
+        </w:numPr>
+      </w:pPr>
+      <w:r>
+        <w:t>Foreign Key Constraint.</w:t>
+      </w:r>
+    </w:p>
+    <w:p>
+      <w:pPr>
+        <w:pStyle w:val="StyleFour"/>
+        <w:numPr>
+          <w:ilvl w:val="0"/>
+          <w:numId w:val="45"/>
+        </w:numPr>
+      </w:pPr>
+      <w:r>
+        <w:t xml:space="preserve">DB </w:t>
+      </w:r>
+      <w:r>
+        <w:t>Objects</w:t>
+      </w:r>
+      <w:r>
+        <w:t xml:space="preserve"> for </w:t>
+      </w:r>
+      <w:r>
+        <w:t>Referential</w:t>
+      </w:r>
+      <w:r>
+        <w:t xml:space="preserve"> Integrity</w:t>
+      </w:r>
+    </w:p>
+    <w:p>
+      <w:pPr>
+        <w:pStyle w:val="StyleSix"/>
+        <w:numPr>
+          <w:ilvl w:val="0"/>
+          <w:numId w:val="47"/>
+        </w:numPr>
+      </w:pPr>
+      <w:r>
+        <w:rPr>
+          <w:noProof/>
+        </w:rPr>
+        <w:drawing>
+          <wp:anchor distT="0" distB="0" distL="114300" distR="114300" simplePos="0" relativeHeight="251666432" behindDoc="0" locked="0" layoutInCell="1" allowOverlap="1" wp14:anchorId="1EA32A7B" wp14:editId="35035028">
+            <wp:simplePos x="0" y="0"/>
+            <wp:positionH relativeFrom="margin">
+              <wp:posOffset>-579120</wp:posOffset>
+            </wp:positionH>
+            <wp:positionV relativeFrom="margin">
+              <wp:align>bottom</wp:align>
+            </wp:positionV>
+            <wp:extent cx="6446520" cy="1943100"/>
+            <wp:effectExtent l="0" t="0" r="0" b="0"/>
+            <wp:wrapSquare wrapText="bothSides"/>
+            <wp:docPr id="6" name="Picture 6"/>
+            <wp:cNvGraphicFramePr>
+              <a:graphicFrameLocks xmlns:a="http://schemas.openxmlformats.org/drawingml/2006/main" noChangeAspect="1"/>
+            </wp:cNvGraphicFramePr>
+            <a:graphic xmlns:a="http://schemas.openxmlformats.org/drawingml/2006/main">
+              <a:graphicData uri="http://schemas.openxmlformats.org/drawingml/2006/picture">
+                <pic:pic xmlns:pic="http://schemas.openxmlformats.org/drawingml/2006/picture">
+                  <pic:nvPicPr>
+                    <pic:cNvPr id="6" name="Part 4.9.jpg"/>
+                    <pic:cNvPicPr/>
+                  </pic:nvPicPr>
+                  <pic:blipFill>
+                    <a:blip r:embed="rId16">
+                      <a:extLst>
+                        <a:ext uri="{28A0092B-C50C-407E-A947-70E740481C1C}">
+                          <a14:useLocalDpi xmlns:a14="http://schemas.microsoft.com/office/drawing/2010/main" val="0"/>
+                        </a:ext>
+                      </a:extLst>
+                    </a:blip>
+                    <a:stretch>
+                      <a:fillRect/>
+                    </a:stretch>
+                  </pic:blipFill>
+                  <pic:spPr>
+                    <a:xfrm>
+                      <a:off x="0" y="0"/>
+                      <a:ext cx="6446520" cy="1943100"/>
+                    </a:xfrm>
+                    <a:prstGeom prst="rect">
+                      <a:avLst/>
+                    </a:prstGeom>
+                  </pic:spPr>
+                </pic:pic>
+              </a:graphicData>
+            </a:graphic>
+            <wp14:sizeRelH relativeFrom="margin">
+              <wp14:pctWidth>0</wp14:pctWidth>
+            </wp14:sizeRelH>
+            <wp14:sizeRelV relativeFrom="margin">
+              <wp14:pctHeight>0</wp14:pctHeight>
+            </wp14:sizeRelV>
+          </wp:anchor>
+        </w:drawing>
+      </w:r>
+      <w:r>
+        <w:t>Triggers.</w:t>
+      </w:r>
       <w:bookmarkStart w:id="0" w:name="_GoBack"/>
       <w:bookmarkEnd w:id="0"/>
     </w:p>
     <w:sectPr>
-      <w:footerReference w:type="default" r:id="rId16"/>
+      <w:footerReference w:type="default" r:id="rId17"/>
       <w:pgSz w:w="11906" w:h="16838" w:code="9"/>
       <w:pgMar w:top="1440" w:right="1800" w:bottom="1440" w:left="1800" w:header="720" w:footer="720" w:gutter="0"/>
       <w:pgBorders w:offsetFrom="page">
@@ -1227,7 +1875,7 @@
           <w:rPr>
             <w:noProof/>
           </w:rPr>
-          <w:t>2</w:t>
+          <w:t>4</w:t>
         </w:r>
         <w:r>
           <w:rPr>
@@ -1387,6 +2035,119 @@
     </w:lvl>
   </w:abstractNum>
   <w:abstractNum w:abstractNumId="1" w15:restartNumberingAfterBreak="0">
+    <w:nsid w:val="03CC5CB2"/>
+    <w:multiLevelType w:val="hybridMultilevel"/>
+    <w:tmpl w:val="CCB856B0"/>
+    <w:lvl w:ilvl="0" w:tplc="0409000B">
+      <w:start w:val="1"/>
+      <w:numFmt w:val="bullet"/>
+      <w:lvlText w:val=""/>
+      <w:lvlJc w:val="left"/>
+      <w:pPr>
+        <w:ind w:left="720" w:hanging="360"/>
+      </w:pPr>
+      <w:rPr>
+        <w:rFonts w:ascii="Wingdings" w:hAnsi="Wingdings" w:hint="default"/>
+      </w:rPr>
+    </w:lvl>
+    <w:lvl w:ilvl="1" w:tplc="04090009">
+      <w:start w:val="1"/>
+      <w:numFmt w:val="bullet"/>
+      <w:lvlText w:val=""/>
+      <w:lvlJc w:val="left"/>
+      <w:pPr>
+        <w:ind w:left="1440" w:hanging="360"/>
+      </w:pPr>
+      <w:rPr>
+        <w:rFonts w:ascii="Wingdings" w:hAnsi="Wingdings" w:hint="default"/>
+      </w:rPr>
+    </w:lvl>
+    <w:lvl w:ilvl="2" w:tplc="04090005" w:tentative="1">
+      <w:start w:val="1"/>
+      <w:numFmt w:val="bullet"/>
+      <w:lvlText w:val=""/>
+      <w:lvlJc w:val="left"/>
+      <w:pPr>
+        <w:ind w:left="2160" w:hanging="360"/>
+      </w:pPr>
+      <w:rPr>
+        <w:rFonts w:ascii="Wingdings" w:hAnsi="Wingdings" w:hint="default"/>
+      </w:rPr>
+    </w:lvl>
+    <w:lvl w:ilvl="3" w:tplc="04090001" w:tentative="1">
+      <w:start w:val="1"/>
+      <w:numFmt w:val="bullet"/>
+      <w:lvlText w:val=""/>
+      <w:lvlJc w:val="left"/>
+      <w:pPr>
+        <w:ind w:left="2880" w:hanging="360"/>
+      </w:pPr>
+      <w:rPr>
+        <w:rFonts w:ascii="Symbol" w:hAnsi="Symbol" w:hint="default"/>
+      </w:rPr>
+    </w:lvl>
+    <w:lvl w:ilvl="4" w:tplc="04090003" w:tentative="1">
+      <w:start w:val="1"/>
+      <w:numFmt w:val="bullet"/>
+      <w:lvlText w:val="o"/>
+      <w:lvlJc w:val="left"/>
+      <w:pPr>
+        <w:ind w:left="3600" w:hanging="360"/>
+      </w:pPr>
+      <w:rPr>
+        <w:rFonts w:ascii="Courier New" w:hAnsi="Courier New" w:cs="Courier New" w:hint="default"/>
+      </w:rPr>
+    </w:lvl>
+    <w:lvl w:ilvl="5" w:tplc="04090005" w:tentative="1">
+      <w:start w:val="1"/>
+      <w:numFmt w:val="bullet"/>
+      <w:lvlText w:val=""/>
+      <w:lvlJc w:val="left"/>
+      <w:pPr>
+        <w:ind w:left="4320" w:hanging="360"/>
+      </w:pPr>
+      <w:rPr>
+        <w:rFonts w:ascii="Wingdings" w:hAnsi="Wingdings" w:hint="default"/>
+      </w:rPr>
+    </w:lvl>
+    <w:lvl w:ilvl="6" w:tplc="04090001" w:tentative="1">
+      <w:start w:val="1"/>
+      <w:numFmt w:val="bullet"/>
+      <w:lvlText w:val=""/>
+      <w:lvlJc w:val="left"/>
+      <w:pPr>
+        <w:ind w:left="5040" w:hanging="360"/>
+      </w:pPr>
+      <w:rPr>
+        <w:rFonts w:ascii="Symbol" w:hAnsi="Symbol" w:hint="default"/>
+      </w:rPr>
+    </w:lvl>
+    <w:lvl w:ilvl="7" w:tplc="04090003" w:tentative="1">
+      <w:start w:val="1"/>
+      <w:numFmt w:val="bullet"/>
+      <w:lvlText w:val="o"/>
+      <w:lvlJc w:val="left"/>
+      <w:pPr>
+        <w:ind w:left="5760" w:hanging="360"/>
+      </w:pPr>
+      <w:rPr>
+        <w:rFonts w:ascii="Courier New" w:hAnsi="Courier New" w:cs="Courier New" w:hint="default"/>
+      </w:rPr>
+    </w:lvl>
+    <w:lvl w:ilvl="8" w:tplc="04090005" w:tentative="1">
+      <w:start w:val="1"/>
+      <w:numFmt w:val="bullet"/>
+      <w:lvlText w:val=""/>
+      <w:lvlJc w:val="left"/>
+      <w:pPr>
+        <w:ind w:left="6480" w:hanging="360"/>
+      </w:pPr>
+      <w:rPr>
+        <w:rFonts w:ascii="Wingdings" w:hAnsi="Wingdings" w:hint="default"/>
+      </w:rPr>
+    </w:lvl>
+  </w:abstractNum>
+  <w:abstractNum w:abstractNumId="2" w15:restartNumberingAfterBreak="0">
     <w:nsid w:val="0C7C11A5"/>
     <w:multiLevelType w:val="hybridMultilevel"/>
     <w:tmpl w:val="3A0406B0"/>
@@ -1499,7 +2260,7 @@
       </w:rPr>
     </w:lvl>
   </w:abstractNum>
-  <w:abstractNum w:abstractNumId="2" w15:restartNumberingAfterBreak="0">
+  <w:abstractNum w:abstractNumId="3" w15:restartNumberingAfterBreak="0">
     <w:nsid w:val="0D373308"/>
     <w:multiLevelType w:val="hybridMultilevel"/>
     <w:tmpl w:val="08F876AE"/>
@@ -1612,7 +2373,7 @@
       </w:rPr>
     </w:lvl>
   </w:abstractNum>
-  <w:abstractNum w:abstractNumId="3" w15:restartNumberingAfterBreak="0">
+  <w:abstractNum w:abstractNumId="4" w15:restartNumberingAfterBreak="0">
     <w:nsid w:val="0F752718"/>
     <w:multiLevelType w:val="hybridMultilevel"/>
     <w:tmpl w:val="098C9F4A"/>
@@ -1725,7 +2486,206 @@
       </w:rPr>
     </w:lvl>
   </w:abstractNum>
-  <w:abstractNum w:abstractNumId="4" w15:restartNumberingAfterBreak="0">
+  <w:abstractNum w:abstractNumId="5" w15:restartNumberingAfterBreak="0">
+    <w:nsid w:val="0F835625"/>
+    <w:multiLevelType w:val="hybridMultilevel"/>
+    <w:tmpl w:val="445026A8"/>
+    <w:lvl w:ilvl="0" w:tplc="0409000F">
+      <w:start w:val="1"/>
+      <w:numFmt w:val="decimal"/>
+      <w:lvlText w:val="%1."/>
+      <w:lvlJc w:val="left"/>
+      <w:pPr>
+        <w:ind w:left="1440" w:hanging="360"/>
+      </w:pPr>
+    </w:lvl>
+    <w:lvl w:ilvl="1" w:tplc="04090019" w:tentative="1">
+      <w:start w:val="1"/>
+      <w:numFmt w:val="lowerLetter"/>
+      <w:lvlText w:val="%2."/>
+      <w:lvlJc w:val="left"/>
+      <w:pPr>
+        <w:ind w:left="2160" w:hanging="360"/>
+      </w:pPr>
+    </w:lvl>
+    <w:lvl w:ilvl="2" w:tplc="0409001B" w:tentative="1">
+      <w:start w:val="1"/>
+      <w:numFmt w:val="lowerRoman"/>
+      <w:lvlText w:val="%3."/>
+      <w:lvlJc w:val="right"/>
+      <w:pPr>
+        <w:ind w:left="2880" w:hanging="180"/>
+      </w:pPr>
+    </w:lvl>
+    <w:lvl w:ilvl="3" w:tplc="0409000F" w:tentative="1">
+      <w:start w:val="1"/>
+      <w:numFmt w:val="decimal"/>
+      <w:lvlText w:val="%4."/>
+      <w:lvlJc w:val="left"/>
+      <w:pPr>
+        <w:ind w:left="3600" w:hanging="360"/>
+      </w:pPr>
+    </w:lvl>
+    <w:lvl w:ilvl="4" w:tplc="04090019" w:tentative="1">
+      <w:start w:val="1"/>
+      <w:numFmt w:val="lowerLetter"/>
+      <w:lvlText w:val="%5."/>
+      <w:lvlJc w:val="left"/>
+      <w:pPr>
+        <w:ind w:left="4320" w:hanging="360"/>
+      </w:pPr>
+    </w:lvl>
+    <w:lvl w:ilvl="5" w:tplc="0409001B" w:tentative="1">
+      <w:start w:val="1"/>
+      <w:numFmt w:val="lowerRoman"/>
+      <w:lvlText w:val="%6."/>
+      <w:lvlJc w:val="right"/>
+      <w:pPr>
+        <w:ind w:left="5040" w:hanging="180"/>
+      </w:pPr>
+    </w:lvl>
+    <w:lvl w:ilvl="6" w:tplc="0409000F" w:tentative="1">
+      <w:start w:val="1"/>
+      <w:numFmt w:val="decimal"/>
+      <w:lvlText w:val="%7."/>
+      <w:lvlJc w:val="left"/>
+      <w:pPr>
+        <w:ind w:left="5760" w:hanging="360"/>
+      </w:pPr>
+    </w:lvl>
+    <w:lvl w:ilvl="7" w:tplc="04090019" w:tentative="1">
+      <w:start w:val="1"/>
+      <w:numFmt w:val="lowerLetter"/>
+      <w:lvlText w:val="%8."/>
+      <w:lvlJc w:val="left"/>
+      <w:pPr>
+        <w:ind w:left="6480" w:hanging="360"/>
+      </w:pPr>
+    </w:lvl>
+    <w:lvl w:ilvl="8" w:tplc="0409001B" w:tentative="1">
+      <w:start w:val="1"/>
+      <w:numFmt w:val="lowerRoman"/>
+      <w:lvlText w:val="%9."/>
+      <w:lvlJc w:val="right"/>
+      <w:pPr>
+        <w:ind w:left="7200" w:hanging="180"/>
+      </w:pPr>
+    </w:lvl>
+  </w:abstractNum>
+  <w:abstractNum w:abstractNumId="6" w15:restartNumberingAfterBreak="0">
+    <w:nsid w:val="146A681E"/>
+    <w:multiLevelType w:val="hybridMultilevel"/>
+    <w:tmpl w:val="20E6A1BA"/>
+    <w:lvl w:ilvl="0" w:tplc="0409000B">
+      <w:start w:val="1"/>
+      <w:numFmt w:val="bullet"/>
+      <w:lvlText w:val=""/>
+      <w:lvlJc w:val="left"/>
+      <w:pPr>
+        <w:ind w:left="720" w:hanging="360"/>
+      </w:pPr>
+      <w:rPr>
+        <w:rFonts w:ascii="Wingdings" w:hAnsi="Wingdings" w:hint="default"/>
+      </w:rPr>
+    </w:lvl>
+    <w:lvl w:ilvl="1" w:tplc="04090009">
+      <w:start w:val="1"/>
+      <w:numFmt w:val="bullet"/>
+      <w:lvlText w:val=""/>
+      <w:lvlJc w:val="left"/>
+      <w:pPr>
+        <w:ind w:left="1440" w:hanging="360"/>
+      </w:pPr>
+      <w:rPr>
+        <w:rFonts w:ascii="Wingdings" w:hAnsi="Wingdings" w:hint="default"/>
+      </w:rPr>
+    </w:lvl>
+    <w:lvl w:ilvl="2" w:tplc="04090005" w:tentative="1">
+      <w:start w:val="1"/>
+      <w:numFmt w:val="bullet"/>
+      <w:lvlText w:val=""/>
+      <w:lvlJc w:val="left"/>
+      <w:pPr>
+        <w:ind w:left="2160" w:hanging="360"/>
+      </w:pPr>
+      <w:rPr>
+        <w:rFonts w:ascii="Wingdings" w:hAnsi="Wingdings" w:hint="default"/>
+      </w:rPr>
+    </w:lvl>
+    <w:lvl w:ilvl="3" w:tplc="04090001" w:tentative="1">
+      <w:start w:val="1"/>
+      <w:numFmt w:val="bullet"/>
+      <w:lvlText w:val=""/>
+      <w:lvlJc w:val="left"/>
+      <w:pPr>
+        <w:ind w:left="2880" w:hanging="360"/>
+      </w:pPr>
+      <w:rPr>
+        <w:rFonts w:ascii="Symbol" w:hAnsi="Symbol" w:hint="default"/>
+      </w:rPr>
+    </w:lvl>
+    <w:lvl w:ilvl="4" w:tplc="04090003" w:tentative="1">
+      <w:start w:val="1"/>
+      <w:numFmt w:val="bullet"/>
+      <w:lvlText w:val="o"/>
+      <w:lvlJc w:val="left"/>
+      <w:pPr>
+        <w:ind w:left="3600" w:hanging="360"/>
+      </w:pPr>
+      <w:rPr>
+        <w:rFonts w:ascii="Courier New" w:hAnsi="Courier New" w:cs="Courier New" w:hint="default"/>
+      </w:rPr>
+    </w:lvl>
+    <w:lvl w:ilvl="5" w:tplc="04090005" w:tentative="1">
+      <w:start w:val="1"/>
+      <w:numFmt w:val="bullet"/>
+      <w:lvlText w:val=""/>
+      <w:lvlJc w:val="left"/>
+      <w:pPr>
+        <w:ind w:left="4320" w:hanging="360"/>
+      </w:pPr>
+      <w:rPr>
+        <w:rFonts w:ascii="Wingdings" w:hAnsi="Wingdings" w:hint="default"/>
+      </w:rPr>
+    </w:lvl>
+    <w:lvl w:ilvl="6" w:tplc="04090001" w:tentative="1">
+      <w:start w:val="1"/>
+      <w:numFmt w:val="bullet"/>
+      <w:lvlText w:val=""/>
+      <w:lvlJc w:val="left"/>
+      <w:pPr>
+        <w:ind w:left="5040" w:hanging="360"/>
+      </w:pPr>
+      <w:rPr>
+        <w:rFonts w:ascii="Symbol" w:hAnsi="Symbol" w:hint="default"/>
+      </w:rPr>
+    </w:lvl>
+    <w:lvl w:ilvl="7" w:tplc="04090003" w:tentative="1">
+      <w:start w:val="1"/>
+      <w:numFmt w:val="bullet"/>
+      <w:lvlText w:val="o"/>
+      <w:lvlJc w:val="left"/>
+      <w:pPr>
+        <w:ind w:left="5760" w:hanging="360"/>
+      </w:pPr>
+      <w:rPr>
+        <w:rFonts w:ascii="Courier New" w:hAnsi="Courier New" w:cs="Courier New" w:hint="default"/>
+      </w:rPr>
+    </w:lvl>
+    <w:lvl w:ilvl="8" w:tplc="04090005" w:tentative="1">
+      <w:start w:val="1"/>
+      <w:numFmt w:val="bullet"/>
+      <w:lvlText w:val=""/>
+      <w:lvlJc w:val="left"/>
+      <w:pPr>
+        <w:ind w:left="6480" w:hanging="360"/>
+      </w:pPr>
+      <w:rPr>
+        <w:rFonts w:ascii="Wingdings" w:hAnsi="Wingdings" w:hint="default"/>
+      </w:rPr>
+    </w:lvl>
+  </w:abstractNum>
+  <w:abstractNum w:abstractNumId="7" w15:restartNumberingAfterBreak="0">
     <w:nsid w:val="1849604F"/>
     <w:multiLevelType w:val="hybridMultilevel"/>
     <w:tmpl w:val="55A05874"/>
@@ -1838,7 +2798,7 @@
       </w:rPr>
     </w:lvl>
   </w:abstractNum>
-  <w:abstractNum w:abstractNumId="5" w15:restartNumberingAfterBreak="0">
+  <w:abstractNum w:abstractNumId="8" w15:restartNumberingAfterBreak="0">
     <w:nsid w:val="1C146A04"/>
     <w:multiLevelType w:val="hybridMultilevel"/>
     <w:tmpl w:val="A4C2357C"/>
@@ -1951,7 +2911,346 @@
       </w:rPr>
     </w:lvl>
   </w:abstractNum>
-  <w:abstractNum w:abstractNumId="6" w15:restartNumberingAfterBreak="0">
+  <w:abstractNum w:abstractNumId="9" w15:restartNumberingAfterBreak="0">
+    <w:nsid w:val="1D161690"/>
+    <w:multiLevelType w:val="hybridMultilevel"/>
+    <w:tmpl w:val="89D8CDA4"/>
+    <w:lvl w:ilvl="0" w:tplc="04090009">
+      <w:start w:val="1"/>
+      <w:numFmt w:val="bullet"/>
+      <w:lvlText w:val=""/>
+      <w:lvlJc w:val="left"/>
+      <w:pPr>
+        <w:ind w:left="720" w:hanging="360"/>
+      </w:pPr>
+      <w:rPr>
+        <w:rFonts w:ascii="Wingdings" w:hAnsi="Wingdings" w:hint="default"/>
+      </w:rPr>
+    </w:lvl>
+    <w:lvl w:ilvl="1" w:tplc="04090003" w:tentative="1">
+      <w:start w:val="1"/>
+      <w:numFmt w:val="bullet"/>
+      <w:lvlText w:val="o"/>
+      <w:lvlJc w:val="left"/>
+      <w:pPr>
+        <w:ind w:left="1440" w:hanging="360"/>
+      </w:pPr>
+      <w:rPr>
+        <w:rFonts w:ascii="Courier New" w:hAnsi="Courier New" w:cs="Courier New" w:hint="default"/>
+      </w:rPr>
+    </w:lvl>
+    <w:lvl w:ilvl="2" w:tplc="04090005" w:tentative="1">
+      <w:start w:val="1"/>
+      <w:numFmt w:val="bullet"/>
+      <w:lvlText w:val=""/>
+      <w:lvlJc w:val="left"/>
+      <w:pPr>
+        <w:ind w:left="2160" w:hanging="360"/>
+      </w:pPr>
+      <w:rPr>
+        <w:rFonts w:ascii="Wingdings" w:hAnsi="Wingdings" w:hint="default"/>
+      </w:rPr>
+    </w:lvl>
+    <w:lvl w:ilvl="3" w:tplc="04090001" w:tentative="1">
+      <w:start w:val="1"/>
+      <w:numFmt w:val="bullet"/>
+      <w:lvlText w:val=""/>
+      <w:lvlJc w:val="left"/>
+      <w:pPr>
+        <w:ind w:left="2880" w:hanging="360"/>
+      </w:pPr>
+      <w:rPr>
+        <w:rFonts w:ascii="Symbol" w:hAnsi="Symbol" w:hint="default"/>
+      </w:rPr>
+    </w:lvl>
+    <w:lvl w:ilvl="4" w:tplc="04090003" w:tentative="1">
+      <w:start w:val="1"/>
+      <w:numFmt w:val="bullet"/>
+      <w:lvlText w:val="o"/>
+      <w:lvlJc w:val="left"/>
+      <w:pPr>
+        <w:ind w:left="3600" w:hanging="360"/>
+      </w:pPr>
+      <w:rPr>
+        <w:rFonts w:ascii="Courier New" w:hAnsi="Courier New" w:cs="Courier New" w:hint="default"/>
+      </w:rPr>
+    </w:lvl>
+    <w:lvl w:ilvl="5" w:tplc="04090005" w:tentative="1">
+      <w:start w:val="1"/>
+      <w:numFmt w:val="bullet"/>
+      <w:lvlText w:val=""/>
+      <w:lvlJc w:val="left"/>
+      <w:pPr>
+        <w:ind w:left="4320" w:hanging="360"/>
+      </w:pPr>
+      <w:rPr>
+        <w:rFonts w:ascii="Wingdings" w:hAnsi="Wingdings" w:hint="default"/>
+      </w:rPr>
+    </w:lvl>
+    <w:lvl w:ilvl="6" w:tplc="04090001" w:tentative="1">
+      <w:start w:val="1"/>
+      <w:numFmt w:val="bullet"/>
+      <w:lvlText w:val=""/>
+      <w:lvlJc w:val="left"/>
+      <w:pPr>
+        <w:ind w:left="5040" w:hanging="360"/>
+      </w:pPr>
+      <w:rPr>
+        <w:rFonts w:ascii="Symbol" w:hAnsi="Symbol" w:hint="default"/>
+      </w:rPr>
+    </w:lvl>
+    <w:lvl w:ilvl="7" w:tplc="04090003" w:tentative="1">
+      <w:start w:val="1"/>
+      <w:numFmt w:val="bullet"/>
+      <w:lvlText w:val="o"/>
+      <w:lvlJc w:val="left"/>
+      <w:pPr>
+        <w:ind w:left="5760" w:hanging="360"/>
+      </w:pPr>
+      <w:rPr>
+        <w:rFonts w:ascii="Courier New" w:hAnsi="Courier New" w:cs="Courier New" w:hint="default"/>
+      </w:rPr>
+    </w:lvl>
+    <w:lvl w:ilvl="8" w:tplc="04090005" w:tentative="1">
+      <w:start w:val="1"/>
+      <w:numFmt w:val="bullet"/>
+      <w:lvlText w:val=""/>
+      <w:lvlJc w:val="left"/>
+      <w:pPr>
+        <w:ind w:left="6480" w:hanging="360"/>
+      </w:pPr>
+      <w:rPr>
+        <w:rFonts w:ascii="Wingdings" w:hAnsi="Wingdings" w:hint="default"/>
+      </w:rPr>
+    </w:lvl>
+  </w:abstractNum>
+  <w:abstractNum w:abstractNumId="10" w15:restartNumberingAfterBreak="0">
+    <w:nsid w:val="1F56663E"/>
+    <w:multiLevelType w:val="hybridMultilevel"/>
+    <w:tmpl w:val="3836E6E4"/>
+    <w:lvl w:ilvl="0" w:tplc="0409000B">
+      <w:start w:val="1"/>
+      <w:numFmt w:val="bullet"/>
+      <w:lvlText w:val=""/>
+      <w:lvlJc w:val="left"/>
+      <w:pPr>
+        <w:ind w:left="720" w:hanging="360"/>
+      </w:pPr>
+      <w:rPr>
+        <w:rFonts w:ascii="Wingdings" w:hAnsi="Wingdings" w:hint="default"/>
+      </w:rPr>
+    </w:lvl>
+    <w:lvl w:ilvl="1" w:tplc="0409000B">
+      <w:start w:val="1"/>
+      <w:numFmt w:val="bullet"/>
+      <w:lvlText w:val=""/>
+      <w:lvlJc w:val="left"/>
+      <w:pPr>
+        <w:ind w:left="1440" w:hanging="360"/>
+      </w:pPr>
+      <w:rPr>
+        <w:rFonts w:ascii="Wingdings" w:hAnsi="Wingdings" w:hint="default"/>
+      </w:rPr>
+    </w:lvl>
+    <w:lvl w:ilvl="2" w:tplc="04090005" w:tentative="1">
+      <w:start w:val="1"/>
+      <w:numFmt w:val="bullet"/>
+      <w:lvlText w:val=""/>
+      <w:lvlJc w:val="left"/>
+      <w:pPr>
+        <w:ind w:left="2160" w:hanging="360"/>
+      </w:pPr>
+      <w:rPr>
+        <w:rFonts w:ascii="Wingdings" w:hAnsi="Wingdings" w:hint="default"/>
+      </w:rPr>
+    </w:lvl>
+    <w:lvl w:ilvl="3" w:tplc="04090001" w:tentative="1">
+      <w:start w:val="1"/>
+      <w:numFmt w:val="bullet"/>
+      <w:lvlText w:val=""/>
+      <w:lvlJc w:val="left"/>
+      <w:pPr>
+        <w:ind w:left="2880" w:hanging="360"/>
+      </w:pPr>
+      <w:rPr>
+        <w:rFonts w:ascii="Symbol" w:hAnsi="Symbol" w:hint="default"/>
+      </w:rPr>
+    </w:lvl>
+    <w:lvl w:ilvl="4" w:tplc="04090003" w:tentative="1">
+      <w:start w:val="1"/>
+      <w:numFmt w:val="bullet"/>
+      <w:lvlText w:val="o"/>
+      <w:lvlJc w:val="left"/>
+      <w:pPr>
+        <w:ind w:left="3600" w:hanging="360"/>
+      </w:pPr>
+      <w:rPr>
+        <w:rFonts w:ascii="Courier New" w:hAnsi="Courier New" w:cs="Courier New" w:hint="default"/>
+      </w:rPr>
+    </w:lvl>
+    <w:lvl w:ilvl="5" w:tplc="04090005" w:tentative="1">
+      <w:start w:val="1"/>
+      <w:numFmt w:val="bullet"/>
+      <w:lvlText w:val=""/>
+      <w:lvlJc w:val="left"/>
+      <w:pPr>
+        <w:ind w:left="4320" w:hanging="360"/>
+      </w:pPr>
+      <w:rPr>
+        <w:rFonts w:ascii="Wingdings" w:hAnsi="Wingdings" w:hint="default"/>
+      </w:rPr>
+    </w:lvl>
+    <w:lvl w:ilvl="6" w:tplc="04090001" w:tentative="1">
+      <w:start w:val="1"/>
+      <w:numFmt w:val="bullet"/>
+      <w:lvlText w:val=""/>
+      <w:lvlJc w:val="left"/>
+      <w:pPr>
+        <w:ind w:left="5040" w:hanging="360"/>
+      </w:pPr>
+      <w:rPr>
+        <w:rFonts w:ascii="Symbol" w:hAnsi="Symbol" w:hint="default"/>
+      </w:rPr>
+    </w:lvl>
+    <w:lvl w:ilvl="7" w:tplc="04090003" w:tentative="1">
+      <w:start w:val="1"/>
+      <w:numFmt w:val="bullet"/>
+      <w:lvlText w:val="o"/>
+      <w:lvlJc w:val="left"/>
+      <w:pPr>
+        <w:ind w:left="5760" w:hanging="360"/>
+      </w:pPr>
+      <w:rPr>
+        <w:rFonts w:ascii="Courier New" w:hAnsi="Courier New" w:cs="Courier New" w:hint="default"/>
+      </w:rPr>
+    </w:lvl>
+    <w:lvl w:ilvl="8" w:tplc="04090005" w:tentative="1">
+      <w:start w:val="1"/>
+      <w:numFmt w:val="bullet"/>
+      <w:lvlText w:val=""/>
+      <w:lvlJc w:val="left"/>
+      <w:pPr>
+        <w:ind w:left="6480" w:hanging="360"/>
+      </w:pPr>
+      <w:rPr>
+        <w:rFonts w:ascii="Wingdings" w:hAnsi="Wingdings" w:hint="default"/>
+      </w:rPr>
+    </w:lvl>
+  </w:abstractNum>
+  <w:abstractNum w:abstractNumId="11" w15:restartNumberingAfterBreak="0">
+    <w:nsid w:val="20297F8B"/>
+    <w:multiLevelType w:val="hybridMultilevel"/>
+    <w:tmpl w:val="B81A2B86"/>
+    <w:lvl w:ilvl="0" w:tplc="0409000B">
+      <w:start w:val="1"/>
+      <w:numFmt w:val="bullet"/>
+      <w:lvlText w:val=""/>
+      <w:lvlJc w:val="left"/>
+      <w:pPr>
+        <w:ind w:left="720" w:hanging="360"/>
+      </w:pPr>
+      <w:rPr>
+        <w:rFonts w:ascii="Wingdings" w:hAnsi="Wingdings" w:hint="default"/>
+      </w:rPr>
+    </w:lvl>
+    <w:lvl w:ilvl="1" w:tplc="04090003" w:tentative="1">
+      <w:start w:val="1"/>
+      <w:numFmt w:val="bullet"/>
+      <w:lvlText w:val="o"/>
+      <w:lvlJc w:val="left"/>
+      <w:pPr>
+        <w:ind w:left="1440" w:hanging="360"/>
+      </w:pPr>
+      <w:rPr>
+        <w:rFonts w:ascii="Courier New" w:hAnsi="Courier New" w:cs="Courier New" w:hint="default"/>
+      </w:rPr>
+    </w:lvl>
+    <w:lvl w:ilvl="2" w:tplc="04090005" w:tentative="1">
+      <w:start w:val="1"/>
+      <w:numFmt w:val="bullet"/>
+      <w:lvlText w:val=""/>
+      <w:lvlJc w:val="left"/>
+      <w:pPr>
+        <w:ind w:left="2160" w:hanging="360"/>
+      </w:pPr>
+      <w:rPr>
+        <w:rFonts w:ascii="Wingdings" w:hAnsi="Wingdings" w:hint="default"/>
+      </w:rPr>
+    </w:lvl>
+    <w:lvl w:ilvl="3" w:tplc="04090001" w:tentative="1">
+      <w:start w:val="1"/>
+      <w:numFmt w:val="bullet"/>
+      <w:lvlText w:val=""/>
+      <w:lvlJc w:val="left"/>
+      <w:pPr>
+        <w:ind w:left="2880" w:hanging="360"/>
+      </w:pPr>
+      <w:rPr>
+        <w:rFonts w:ascii="Symbol" w:hAnsi="Symbol" w:hint="default"/>
+      </w:rPr>
+    </w:lvl>
+    <w:lvl w:ilvl="4" w:tplc="04090003" w:tentative="1">
+      <w:start w:val="1"/>
+      <w:numFmt w:val="bullet"/>
+      <w:lvlText w:val="o"/>
+      <w:lvlJc w:val="left"/>
+      <w:pPr>
+        <w:ind w:left="3600" w:hanging="360"/>
+      </w:pPr>
+      <w:rPr>
+        <w:rFonts w:ascii="Courier New" w:hAnsi="Courier New" w:cs="Courier New" w:hint="default"/>
+      </w:rPr>
+    </w:lvl>
+    <w:lvl w:ilvl="5" w:tplc="04090005" w:tentative="1">
+      <w:start w:val="1"/>
+      <w:numFmt w:val="bullet"/>
+      <w:lvlText w:val=""/>
+      <w:lvlJc w:val="left"/>
+      <w:pPr>
+        <w:ind w:left="4320" w:hanging="360"/>
+      </w:pPr>
+      <w:rPr>
+        <w:rFonts w:ascii="Wingdings" w:hAnsi="Wingdings" w:hint="default"/>
+      </w:rPr>
+    </w:lvl>
+    <w:lvl w:ilvl="6" w:tplc="04090001" w:tentative="1">
+      <w:start w:val="1"/>
+      <w:numFmt w:val="bullet"/>
+      <w:lvlText w:val=""/>
+      <w:lvlJc w:val="left"/>
+      <w:pPr>
+        <w:ind w:left="5040" w:hanging="360"/>
+      </w:pPr>
+      <w:rPr>
+        <w:rFonts w:ascii="Symbol" w:hAnsi="Symbol" w:hint="default"/>
+      </w:rPr>
+    </w:lvl>
+    <w:lvl w:ilvl="7" w:tplc="04090003" w:tentative="1">
+      <w:start w:val="1"/>
+      <w:numFmt w:val="bullet"/>
+      <w:lvlText w:val="o"/>
+      <w:lvlJc w:val="left"/>
+      <w:pPr>
+        <w:ind w:left="5760" w:hanging="360"/>
+      </w:pPr>
+      <w:rPr>
+        <w:rFonts w:ascii="Courier New" w:hAnsi="Courier New" w:cs="Courier New" w:hint="default"/>
+      </w:rPr>
+    </w:lvl>
+    <w:lvl w:ilvl="8" w:tplc="04090005" w:tentative="1">
+      <w:start w:val="1"/>
+      <w:numFmt w:val="bullet"/>
+      <w:lvlText w:val=""/>
+      <w:lvlJc w:val="left"/>
+      <w:pPr>
+        <w:ind w:left="6480" w:hanging="360"/>
+      </w:pPr>
+      <w:rPr>
+        <w:rFonts w:ascii="Wingdings" w:hAnsi="Wingdings" w:hint="default"/>
+      </w:rPr>
+    </w:lvl>
+  </w:abstractNum>
+  <w:abstractNum w:abstractNumId="12" w15:restartNumberingAfterBreak="0">
     <w:nsid w:val="211E43D4"/>
     <w:multiLevelType w:val="hybridMultilevel"/>
     <w:tmpl w:val="ACDABC8E"/>
@@ -2064,7 +3363,7 @@
       </w:rPr>
     </w:lvl>
   </w:abstractNum>
-  <w:abstractNum w:abstractNumId="7" w15:restartNumberingAfterBreak="0">
+  <w:abstractNum w:abstractNumId="13" w15:restartNumberingAfterBreak="0">
     <w:nsid w:val="237B709F"/>
     <w:multiLevelType w:val="hybridMultilevel"/>
     <w:tmpl w:val="C896D2EC"/>
@@ -2177,7 +3476,7 @@
       </w:rPr>
     </w:lvl>
   </w:abstractNum>
-  <w:abstractNum w:abstractNumId="8" w15:restartNumberingAfterBreak="0">
+  <w:abstractNum w:abstractNumId="14" w15:restartNumberingAfterBreak="0">
     <w:nsid w:val="295D0FC4"/>
     <w:multiLevelType w:val="hybridMultilevel"/>
     <w:tmpl w:val="2B1C41E0"/>
@@ -2290,7 +3589,7 @@
       </w:rPr>
     </w:lvl>
   </w:abstractNum>
-  <w:abstractNum w:abstractNumId="9" w15:restartNumberingAfterBreak="0">
+  <w:abstractNum w:abstractNumId="15" w15:restartNumberingAfterBreak="0">
     <w:nsid w:val="2C951BA6"/>
     <w:multiLevelType w:val="hybridMultilevel"/>
     <w:tmpl w:val="D5A26464"/>
@@ -2403,7 +3702,120 @@
       </w:rPr>
     </w:lvl>
   </w:abstractNum>
-  <w:abstractNum w:abstractNumId="10" w15:restartNumberingAfterBreak="0">
+  <w:abstractNum w:abstractNumId="16" w15:restartNumberingAfterBreak="0">
+    <w:nsid w:val="3076665A"/>
+    <w:multiLevelType w:val="hybridMultilevel"/>
+    <w:tmpl w:val="C406BFE0"/>
+    <w:lvl w:ilvl="0" w:tplc="04090009">
+      <w:start w:val="1"/>
+      <w:numFmt w:val="bullet"/>
+      <w:lvlText w:val=""/>
+      <w:lvlJc w:val="left"/>
+      <w:pPr>
+        <w:ind w:left="1440" w:hanging="360"/>
+      </w:pPr>
+      <w:rPr>
+        <w:rFonts w:ascii="Wingdings" w:hAnsi="Wingdings" w:hint="default"/>
+      </w:rPr>
+    </w:lvl>
+    <w:lvl w:ilvl="1" w:tplc="04090003" w:tentative="1">
+      <w:start w:val="1"/>
+      <w:numFmt w:val="bullet"/>
+      <w:lvlText w:val="o"/>
+      <w:lvlJc w:val="left"/>
+      <w:pPr>
+        <w:ind w:left="2160" w:hanging="360"/>
+      </w:pPr>
+      <w:rPr>
+        <w:rFonts w:ascii="Courier New" w:hAnsi="Courier New" w:cs="Courier New" w:hint="default"/>
+      </w:rPr>
+    </w:lvl>
+    <w:lvl w:ilvl="2" w:tplc="04090005" w:tentative="1">
+      <w:start w:val="1"/>
+      <w:numFmt w:val="bullet"/>
+      <w:lvlText w:val=""/>
+      <w:lvlJc w:val="left"/>
+      <w:pPr>
+        <w:ind w:left="2880" w:hanging="360"/>
+      </w:pPr>
+      <w:rPr>
+        <w:rFonts w:ascii="Wingdings" w:hAnsi="Wingdings" w:hint="default"/>
+      </w:rPr>
+    </w:lvl>
+    <w:lvl w:ilvl="3" w:tplc="04090001" w:tentative="1">
+      <w:start w:val="1"/>
+      <w:numFmt w:val="bullet"/>
+      <w:lvlText w:val=""/>
+      <w:lvlJc w:val="left"/>
+      <w:pPr>
+        <w:ind w:left="3600" w:hanging="360"/>
+      </w:pPr>
+      <w:rPr>
+        <w:rFonts w:ascii="Symbol" w:hAnsi="Symbol" w:hint="default"/>
+      </w:rPr>
+    </w:lvl>
+    <w:lvl w:ilvl="4" w:tplc="04090003" w:tentative="1">
+      <w:start w:val="1"/>
+      <w:numFmt w:val="bullet"/>
+      <w:lvlText w:val="o"/>
+      <w:lvlJc w:val="left"/>
+      <w:pPr>
+        <w:ind w:left="4320" w:hanging="360"/>
+      </w:pPr>
+      <w:rPr>
+        <w:rFonts w:ascii="Courier New" w:hAnsi="Courier New" w:cs="Courier New" w:hint="default"/>
+      </w:rPr>
+    </w:lvl>
+    <w:lvl w:ilvl="5" w:tplc="04090005" w:tentative="1">
+      <w:start w:val="1"/>
+      <w:numFmt w:val="bullet"/>
+      <w:lvlText w:val=""/>
+      <w:lvlJc w:val="left"/>
+      <w:pPr>
+        <w:ind w:left="5040" w:hanging="360"/>
+      </w:pPr>
+      <w:rPr>
+        <w:rFonts w:ascii="Wingdings" w:hAnsi="Wingdings" w:hint="default"/>
+      </w:rPr>
+    </w:lvl>
+    <w:lvl w:ilvl="6" w:tplc="04090001" w:tentative="1">
+      <w:start w:val="1"/>
+      <w:numFmt w:val="bullet"/>
+      <w:lvlText w:val=""/>
+      <w:lvlJc w:val="left"/>
+      <w:pPr>
+        <w:ind w:left="5760" w:hanging="360"/>
+      </w:pPr>
+      <w:rPr>
+        <w:rFonts w:ascii="Symbol" w:hAnsi="Symbol" w:hint="default"/>
+      </w:rPr>
+    </w:lvl>
+    <w:lvl w:ilvl="7" w:tplc="04090003" w:tentative="1">
+      <w:start w:val="1"/>
+      <w:numFmt w:val="bullet"/>
+      <w:lvlText w:val="o"/>
+      <w:lvlJc w:val="left"/>
+      <w:pPr>
+        <w:ind w:left="6480" w:hanging="360"/>
+      </w:pPr>
+      <w:rPr>
+        <w:rFonts w:ascii="Courier New" w:hAnsi="Courier New" w:cs="Courier New" w:hint="default"/>
+      </w:rPr>
+    </w:lvl>
+    <w:lvl w:ilvl="8" w:tplc="04090005" w:tentative="1">
+      <w:start w:val="1"/>
+      <w:numFmt w:val="bullet"/>
+      <w:lvlText w:val=""/>
+      <w:lvlJc w:val="left"/>
+      <w:pPr>
+        <w:ind w:left="7200" w:hanging="360"/>
+      </w:pPr>
+      <w:rPr>
+        <w:rFonts w:ascii="Wingdings" w:hAnsi="Wingdings" w:hint="default"/>
+      </w:rPr>
+    </w:lvl>
+  </w:abstractNum>
+  <w:abstractNum w:abstractNumId="17" w15:restartNumberingAfterBreak="0">
     <w:nsid w:val="30921A63"/>
     <w:multiLevelType w:val="hybridMultilevel"/>
     <w:tmpl w:val="DF86B832"/>
@@ -2516,7 +3928,7 @@
       </w:rPr>
     </w:lvl>
   </w:abstractNum>
-  <w:abstractNum w:abstractNumId="11" w15:restartNumberingAfterBreak="0">
+  <w:abstractNum w:abstractNumId="18" w15:restartNumberingAfterBreak="0">
     <w:nsid w:val="32DF6115"/>
     <w:multiLevelType w:val="hybridMultilevel"/>
     <w:tmpl w:val="780E23FC"/>
@@ -2629,7 +4041,7 @@
       </w:rPr>
     </w:lvl>
   </w:abstractNum>
-  <w:abstractNum w:abstractNumId="12" w15:restartNumberingAfterBreak="0">
+  <w:abstractNum w:abstractNumId="19" w15:restartNumberingAfterBreak="0">
     <w:nsid w:val="333B1093"/>
     <w:multiLevelType w:val="hybridMultilevel"/>
     <w:tmpl w:val="7AA6D562"/>
@@ -2742,7 +4154,7 @@
       </w:rPr>
     </w:lvl>
   </w:abstractNum>
-  <w:abstractNum w:abstractNumId="13" w15:restartNumberingAfterBreak="0">
+  <w:abstractNum w:abstractNumId="20" w15:restartNumberingAfterBreak="0">
     <w:nsid w:val="33684A0E"/>
     <w:multiLevelType w:val="hybridMultilevel"/>
     <w:tmpl w:val="BD38B2C4"/>
@@ -2855,7 +4267,7 @@
       </w:rPr>
     </w:lvl>
   </w:abstractNum>
-  <w:abstractNum w:abstractNumId="14" w15:restartNumberingAfterBreak="0">
+  <w:abstractNum w:abstractNumId="21" w15:restartNumberingAfterBreak="0">
     <w:nsid w:val="35D43D55"/>
     <w:multiLevelType w:val="hybridMultilevel"/>
     <w:tmpl w:val="B7D4BB44"/>
@@ -2968,7 +4380,7 @@
       </w:rPr>
     </w:lvl>
   </w:abstractNum>
-  <w:abstractNum w:abstractNumId="15" w15:restartNumberingAfterBreak="0">
+  <w:abstractNum w:abstractNumId="22" w15:restartNumberingAfterBreak="0">
     <w:nsid w:val="39E127DD"/>
     <w:multiLevelType w:val="hybridMultilevel"/>
     <w:tmpl w:val="F5381548"/>
@@ -3054,7 +4466,7 @@
       </w:pPr>
     </w:lvl>
   </w:abstractNum>
-  <w:abstractNum w:abstractNumId="16" w15:restartNumberingAfterBreak="0">
+  <w:abstractNum w:abstractNumId="23" w15:restartNumberingAfterBreak="0">
     <w:nsid w:val="3DE25AE4"/>
     <w:multiLevelType w:val="hybridMultilevel"/>
     <w:tmpl w:val="4558CAA2"/>
@@ -3167,7 +4579,7 @@
       </w:rPr>
     </w:lvl>
   </w:abstractNum>
-  <w:abstractNum w:abstractNumId="17" w15:restartNumberingAfterBreak="0">
+  <w:abstractNum w:abstractNumId="24" w15:restartNumberingAfterBreak="0">
     <w:nsid w:val="41657EE6"/>
     <w:multiLevelType w:val="hybridMultilevel"/>
     <w:tmpl w:val="6840FA24"/>
@@ -3280,7 +4692,7 @@
       </w:rPr>
     </w:lvl>
   </w:abstractNum>
-  <w:abstractNum w:abstractNumId="18" w15:restartNumberingAfterBreak="0">
+  <w:abstractNum w:abstractNumId="25" w15:restartNumberingAfterBreak="0">
     <w:nsid w:val="42F021B2"/>
     <w:multiLevelType w:val="hybridMultilevel"/>
     <w:tmpl w:val="FEA250DA"/>
@@ -3393,10 +4805,10 @@
       </w:rPr>
     </w:lvl>
   </w:abstractNum>
-  <w:abstractNum w:abstractNumId="19" w15:restartNumberingAfterBreak="0">
+  <w:abstractNum w:abstractNumId="26" w15:restartNumberingAfterBreak="0">
     <w:nsid w:val="447F09F9"/>
     <w:multiLevelType w:val="hybridMultilevel"/>
-    <w:tmpl w:val="AA68FAF2"/>
+    <w:tmpl w:val="CCEE4A3E"/>
     <w:lvl w:ilvl="0" w:tplc="0409000B">
       <w:start w:val="1"/>
       <w:numFmt w:val="bullet"/>
@@ -3409,16 +4821,16 @@
         <w:rFonts w:ascii="Wingdings" w:hAnsi="Wingdings" w:hint="default"/>
       </w:rPr>
     </w:lvl>
-    <w:lvl w:ilvl="1" w:tplc="04090003" w:tentative="1">
-      <w:start w:val="1"/>
-      <w:numFmt w:val="bullet"/>
-      <w:lvlText w:val="o"/>
+    <w:lvl w:ilvl="1" w:tplc="04090009">
+      <w:start w:val="1"/>
+      <w:numFmt w:val="bullet"/>
+      <w:lvlText w:val=""/>
       <w:lvlJc w:val="left"/>
       <w:pPr>
         <w:ind w:left="1440" w:hanging="360"/>
       </w:pPr>
       <w:rPr>
-        <w:rFonts w:ascii="Courier New" w:hAnsi="Courier New" w:cs="Courier New" w:hint="default"/>
+        <w:rFonts w:ascii="Wingdings" w:hAnsi="Wingdings" w:hint="default"/>
       </w:rPr>
     </w:lvl>
     <w:lvl w:ilvl="2" w:tplc="04090005" w:tentative="1">
@@ -3506,7 +4918,7 @@
       </w:rPr>
     </w:lvl>
   </w:abstractNum>
-  <w:abstractNum w:abstractNumId="20" w15:restartNumberingAfterBreak="0">
+  <w:abstractNum w:abstractNumId="27" w15:restartNumberingAfterBreak="0">
     <w:nsid w:val="46F90A3E"/>
     <w:multiLevelType w:val="hybridMultilevel"/>
     <w:tmpl w:val="0DD05720"/>
@@ -3619,7 +5031,7 @@
       </w:rPr>
     </w:lvl>
   </w:abstractNum>
-  <w:abstractNum w:abstractNumId="21" w15:restartNumberingAfterBreak="0">
+  <w:abstractNum w:abstractNumId="28" w15:restartNumberingAfterBreak="0">
     <w:nsid w:val="479A31A3"/>
     <w:multiLevelType w:val="hybridMultilevel"/>
     <w:tmpl w:val="E3E8D0E0"/>
@@ -3732,7 +5144,120 @@
       </w:rPr>
     </w:lvl>
   </w:abstractNum>
-  <w:abstractNum w:abstractNumId="22" w15:restartNumberingAfterBreak="0">
+  <w:abstractNum w:abstractNumId="29" w15:restartNumberingAfterBreak="0">
+    <w:nsid w:val="51E806C2"/>
+    <w:multiLevelType w:val="hybridMultilevel"/>
+    <w:tmpl w:val="D28A870A"/>
+    <w:lvl w:ilvl="0" w:tplc="04090009">
+      <w:start w:val="1"/>
+      <w:numFmt w:val="bullet"/>
+      <w:lvlText w:val=""/>
+      <w:lvlJc w:val="left"/>
+      <w:pPr>
+        <w:ind w:left="1440" w:hanging="360"/>
+      </w:pPr>
+      <w:rPr>
+        <w:rFonts w:ascii="Wingdings" w:hAnsi="Wingdings" w:hint="default"/>
+      </w:rPr>
+    </w:lvl>
+    <w:lvl w:ilvl="1" w:tplc="04090003" w:tentative="1">
+      <w:start w:val="1"/>
+      <w:numFmt w:val="bullet"/>
+      <w:lvlText w:val="o"/>
+      <w:lvlJc w:val="left"/>
+      <w:pPr>
+        <w:ind w:left="2160" w:hanging="360"/>
+      </w:pPr>
+      <w:rPr>
+        <w:rFonts w:ascii="Courier New" w:hAnsi="Courier New" w:cs="Courier New" w:hint="default"/>
+      </w:rPr>
+    </w:lvl>
+    <w:lvl w:ilvl="2" w:tplc="04090005" w:tentative="1">
+      <w:start w:val="1"/>
+      <w:numFmt w:val="bullet"/>
+      <w:lvlText w:val=""/>
+      <w:lvlJc w:val="left"/>
+      <w:pPr>
+        <w:ind w:left="2880" w:hanging="360"/>
+      </w:pPr>
+      <w:rPr>
+        <w:rFonts w:ascii="Wingdings" w:hAnsi="Wingdings" w:hint="default"/>
+      </w:rPr>
+    </w:lvl>
+    <w:lvl w:ilvl="3" w:tplc="04090001" w:tentative="1">
+      <w:start w:val="1"/>
+      <w:numFmt w:val="bullet"/>
+      <w:lvlText w:val=""/>
+      <w:lvlJc w:val="left"/>
+      <w:pPr>
+        <w:ind w:left="3600" w:hanging="360"/>
+      </w:pPr>
+      <w:rPr>
+        <w:rFonts w:ascii="Symbol" w:hAnsi="Symbol" w:hint="default"/>
+      </w:rPr>
+    </w:lvl>
+    <w:lvl w:ilvl="4" w:tplc="04090003" w:tentative="1">
+      <w:start w:val="1"/>
+      <w:numFmt w:val="bullet"/>
+      <w:lvlText w:val="o"/>
+      <w:lvlJc w:val="left"/>
+      <w:pPr>
+        <w:ind w:left="4320" w:hanging="360"/>
+      </w:pPr>
+      <w:rPr>
+        <w:rFonts w:ascii="Courier New" w:hAnsi="Courier New" w:cs="Courier New" w:hint="default"/>
+      </w:rPr>
+    </w:lvl>
+    <w:lvl w:ilvl="5" w:tplc="04090005" w:tentative="1">
+      <w:start w:val="1"/>
+      <w:numFmt w:val="bullet"/>
+      <w:lvlText w:val=""/>
+      <w:lvlJc w:val="left"/>
+      <w:pPr>
+        <w:ind w:left="5040" w:hanging="360"/>
+      </w:pPr>
+      <w:rPr>
+        <w:rFonts w:ascii="Wingdings" w:hAnsi="Wingdings" w:hint="default"/>
+      </w:rPr>
+    </w:lvl>
+    <w:lvl w:ilvl="6" w:tplc="04090001" w:tentative="1">
+      <w:start w:val="1"/>
+      <w:numFmt w:val="bullet"/>
+      <w:lvlText w:val=""/>
+      <w:lvlJc w:val="left"/>
+      <w:pPr>
+        <w:ind w:left="5760" w:hanging="360"/>
+      </w:pPr>
+      <w:rPr>
+        <w:rFonts w:ascii="Symbol" w:hAnsi="Symbol" w:hint="default"/>
+      </w:rPr>
+    </w:lvl>
+    <w:lvl w:ilvl="7" w:tplc="04090003" w:tentative="1">
+      <w:start w:val="1"/>
+      <w:numFmt w:val="bullet"/>
+      <w:lvlText w:val="o"/>
+      <w:lvlJc w:val="left"/>
+      <w:pPr>
+        <w:ind w:left="6480" w:hanging="360"/>
+      </w:pPr>
+      <w:rPr>
+        <w:rFonts w:ascii="Courier New" w:hAnsi="Courier New" w:cs="Courier New" w:hint="default"/>
+      </w:rPr>
+    </w:lvl>
+    <w:lvl w:ilvl="8" w:tplc="04090005" w:tentative="1">
+      <w:start w:val="1"/>
+      <w:numFmt w:val="bullet"/>
+      <w:lvlText w:val=""/>
+      <w:lvlJc w:val="left"/>
+      <w:pPr>
+        <w:ind w:left="7200" w:hanging="360"/>
+      </w:pPr>
+      <w:rPr>
+        <w:rFonts w:ascii="Wingdings" w:hAnsi="Wingdings" w:hint="default"/>
+      </w:rPr>
+    </w:lvl>
+  </w:abstractNum>
+  <w:abstractNum w:abstractNumId="30" w15:restartNumberingAfterBreak="0">
     <w:nsid w:val="565C3FCA"/>
     <w:multiLevelType w:val="hybridMultilevel"/>
     <w:tmpl w:val="F0F20A6C"/>
@@ -3845,7 +5370,120 @@
       </w:rPr>
     </w:lvl>
   </w:abstractNum>
-  <w:abstractNum w:abstractNumId="23" w15:restartNumberingAfterBreak="0">
+  <w:abstractNum w:abstractNumId="31" w15:restartNumberingAfterBreak="0">
+    <w:nsid w:val="57272BEF"/>
+    <w:multiLevelType w:val="hybridMultilevel"/>
+    <w:tmpl w:val="5EF20546"/>
+    <w:lvl w:ilvl="0" w:tplc="04090009">
+      <w:start w:val="1"/>
+      <w:numFmt w:val="bullet"/>
+      <w:lvlText w:val=""/>
+      <w:lvlJc w:val="left"/>
+      <w:pPr>
+        <w:ind w:left="1440" w:hanging="360"/>
+      </w:pPr>
+      <w:rPr>
+        <w:rFonts w:ascii="Wingdings" w:hAnsi="Wingdings" w:hint="default"/>
+      </w:rPr>
+    </w:lvl>
+    <w:lvl w:ilvl="1" w:tplc="04090003" w:tentative="1">
+      <w:start w:val="1"/>
+      <w:numFmt w:val="bullet"/>
+      <w:lvlText w:val="o"/>
+      <w:lvlJc w:val="left"/>
+      <w:pPr>
+        <w:ind w:left="2160" w:hanging="360"/>
+      </w:pPr>
+      <w:rPr>
+        <w:rFonts w:ascii="Courier New" w:hAnsi="Courier New" w:cs="Courier New" w:hint="default"/>
+      </w:rPr>
+    </w:lvl>
+    <w:lvl w:ilvl="2" w:tplc="04090005" w:tentative="1">
+      <w:start w:val="1"/>
+      <w:numFmt w:val="bullet"/>
+      <w:lvlText w:val=""/>
+      <w:lvlJc w:val="left"/>
+      <w:pPr>
+        <w:ind w:left="2880" w:hanging="360"/>
+      </w:pPr>
+      <w:rPr>
+        <w:rFonts w:ascii="Wingdings" w:hAnsi="Wingdings" w:hint="default"/>
+      </w:rPr>
+    </w:lvl>
+    <w:lvl w:ilvl="3" w:tplc="04090001" w:tentative="1">
+      <w:start w:val="1"/>
+      <w:numFmt w:val="bullet"/>
+      <w:lvlText w:val=""/>
+      <w:lvlJc w:val="left"/>
+      <w:pPr>
+        <w:ind w:left="3600" w:hanging="360"/>
+      </w:pPr>
+      <w:rPr>
+        <w:rFonts w:ascii="Symbol" w:hAnsi="Symbol" w:hint="default"/>
+      </w:rPr>
+    </w:lvl>
+    <w:lvl w:ilvl="4" w:tplc="04090003" w:tentative="1">
+      <w:start w:val="1"/>
+      <w:numFmt w:val="bullet"/>
+      <w:lvlText w:val="o"/>
+      <w:lvlJc w:val="left"/>
+      <w:pPr>
+        <w:ind w:left="4320" w:hanging="360"/>
+      </w:pPr>
+      <w:rPr>
+        <w:rFonts w:ascii="Courier New" w:hAnsi="Courier New" w:cs="Courier New" w:hint="default"/>
+      </w:rPr>
+    </w:lvl>
+    <w:lvl w:ilvl="5" w:tplc="04090005" w:tentative="1">
+      <w:start w:val="1"/>
+      <w:numFmt w:val="bullet"/>
+      <w:lvlText w:val=""/>
+      <w:lvlJc w:val="left"/>
+      <w:pPr>
+        <w:ind w:left="5040" w:hanging="360"/>
+      </w:pPr>
+      <w:rPr>
+        <w:rFonts w:ascii="Wingdings" w:hAnsi="Wingdings" w:hint="default"/>
+      </w:rPr>
+    </w:lvl>
+    <w:lvl w:ilvl="6" w:tplc="04090001" w:tentative="1">
+      <w:start w:val="1"/>
+      <w:numFmt w:val="bullet"/>
+      <w:lvlText w:val=""/>
+      <w:lvlJc w:val="left"/>
+      <w:pPr>
+        <w:ind w:left="5760" w:hanging="360"/>
+      </w:pPr>
+      <w:rPr>
+        <w:rFonts w:ascii="Symbol" w:hAnsi="Symbol" w:hint="default"/>
+      </w:rPr>
+    </w:lvl>
+    <w:lvl w:ilvl="7" w:tplc="04090003" w:tentative="1">
+      <w:start w:val="1"/>
+      <w:numFmt w:val="bullet"/>
+      <w:lvlText w:val="o"/>
+      <w:lvlJc w:val="left"/>
+      <w:pPr>
+        <w:ind w:left="6480" w:hanging="360"/>
+      </w:pPr>
+      <w:rPr>
+        <w:rFonts w:ascii="Courier New" w:hAnsi="Courier New" w:cs="Courier New" w:hint="default"/>
+      </w:rPr>
+    </w:lvl>
+    <w:lvl w:ilvl="8" w:tplc="04090005" w:tentative="1">
+      <w:start w:val="1"/>
+      <w:numFmt w:val="bullet"/>
+      <w:lvlText w:val=""/>
+      <w:lvlJc w:val="left"/>
+      <w:pPr>
+        <w:ind w:left="7200" w:hanging="360"/>
+      </w:pPr>
+      <w:rPr>
+        <w:rFonts w:ascii="Wingdings" w:hAnsi="Wingdings" w:hint="default"/>
+      </w:rPr>
+    </w:lvl>
+  </w:abstractNum>
+  <w:abstractNum w:abstractNumId="32" w15:restartNumberingAfterBreak="0">
     <w:nsid w:val="57BE5DCC"/>
     <w:multiLevelType w:val="hybridMultilevel"/>
     <w:tmpl w:val="35D0EBE4"/>
@@ -3958,7 +5596,7 @@
       </w:rPr>
     </w:lvl>
   </w:abstractNum>
-  <w:abstractNum w:abstractNumId="24" w15:restartNumberingAfterBreak="0">
+  <w:abstractNum w:abstractNumId="33" w15:restartNumberingAfterBreak="0">
     <w:nsid w:val="5B5A4E72"/>
     <w:multiLevelType w:val="hybridMultilevel"/>
     <w:tmpl w:val="0B04DDFE"/>
@@ -4071,7 +5709,7 @@
       </w:rPr>
     </w:lvl>
   </w:abstractNum>
-  <w:abstractNum w:abstractNumId="25" w15:restartNumberingAfterBreak="0">
+  <w:abstractNum w:abstractNumId="34" w15:restartNumberingAfterBreak="0">
     <w:nsid w:val="5E0537A1"/>
     <w:multiLevelType w:val="hybridMultilevel"/>
     <w:tmpl w:val="9BAECEDE"/>
@@ -4184,7 +5822,120 @@
       </w:rPr>
     </w:lvl>
   </w:abstractNum>
-  <w:abstractNum w:abstractNumId="26" w15:restartNumberingAfterBreak="0">
+  <w:abstractNum w:abstractNumId="35" w15:restartNumberingAfterBreak="0">
+    <w:nsid w:val="5EA823C8"/>
+    <w:multiLevelType w:val="hybridMultilevel"/>
+    <w:tmpl w:val="DD8C0876"/>
+    <w:lvl w:ilvl="0" w:tplc="0409000B">
+      <w:start w:val="1"/>
+      <w:numFmt w:val="bullet"/>
+      <w:lvlText w:val=""/>
+      <w:lvlJc w:val="left"/>
+      <w:pPr>
+        <w:ind w:left="720" w:hanging="360"/>
+      </w:pPr>
+      <w:rPr>
+        <w:rFonts w:ascii="Wingdings" w:hAnsi="Wingdings" w:hint="default"/>
+      </w:rPr>
+    </w:lvl>
+    <w:lvl w:ilvl="1" w:tplc="04090003" w:tentative="1">
+      <w:start w:val="1"/>
+      <w:numFmt w:val="bullet"/>
+      <w:lvlText w:val="o"/>
+      <w:lvlJc w:val="left"/>
+      <w:pPr>
+        <w:ind w:left="1440" w:hanging="360"/>
+      </w:pPr>
+      <w:rPr>
+        <w:rFonts w:ascii="Courier New" w:hAnsi="Courier New" w:cs="Courier New" w:hint="default"/>
+      </w:rPr>
+    </w:lvl>
+    <w:lvl w:ilvl="2" w:tplc="04090005" w:tentative="1">
+      <w:start w:val="1"/>
+      <w:numFmt w:val="bullet"/>
+      <w:lvlText w:val=""/>
+      <w:lvlJc w:val="left"/>
+      <w:pPr>
+        <w:ind w:left="2160" w:hanging="360"/>
+      </w:pPr>
+      <w:rPr>
+        <w:rFonts w:ascii="Wingdings" w:hAnsi="Wingdings" w:hint="default"/>
+      </w:rPr>
+    </w:lvl>
+    <w:lvl w:ilvl="3" w:tplc="04090001" w:tentative="1">
+      <w:start w:val="1"/>
+      <w:numFmt w:val="bullet"/>
+      <w:lvlText w:val=""/>
+      <w:lvlJc w:val="left"/>
+      <w:pPr>
+        <w:ind w:left="2880" w:hanging="360"/>
+      </w:pPr>
+      <w:rPr>
+        <w:rFonts w:ascii="Symbol" w:hAnsi="Symbol" w:hint="default"/>
+      </w:rPr>
+    </w:lvl>
+    <w:lvl w:ilvl="4" w:tplc="04090003" w:tentative="1">
+      <w:start w:val="1"/>
+      <w:numFmt w:val="bullet"/>
+      <w:lvlText w:val="o"/>
+      <w:lvlJc w:val="left"/>
+      <w:pPr>
+        <w:ind w:left="3600" w:hanging="360"/>
+      </w:pPr>
+      <w:rPr>
+        <w:rFonts w:ascii="Courier New" w:hAnsi="Courier New" w:cs="Courier New" w:hint="default"/>
+      </w:rPr>
+    </w:lvl>
+    <w:lvl w:ilvl="5" w:tplc="04090005" w:tentative="1">
+      <w:start w:val="1"/>
+      <w:numFmt w:val="bullet"/>
+      <w:lvlText w:val=""/>
+      <w:lvlJc w:val="left"/>
+      <w:pPr>
+        <w:ind w:left="4320" w:hanging="360"/>
+      </w:pPr>
+      <w:rPr>
+        <w:rFonts w:ascii="Wingdings" w:hAnsi="Wingdings" w:hint="default"/>
+      </w:rPr>
+    </w:lvl>
+    <w:lvl w:ilvl="6" w:tplc="04090001" w:tentative="1">
+      <w:start w:val="1"/>
+      <w:numFmt w:val="bullet"/>
+      <w:lvlText w:val=""/>
+      <w:lvlJc w:val="left"/>
+      <w:pPr>
+        <w:ind w:left="5040" w:hanging="360"/>
+      </w:pPr>
+      <w:rPr>
+        <w:rFonts w:ascii="Symbol" w:hAnsi="Symbol" w:hint="default"/>
+      </w:rPr>
+    </w:lvl>
+    <w:lvl w:ilvl="7" w:tplc="04090003" w:tentative="1">
+      <w:start w:val="1"/>
+      <w:numFmt w:val="bullet"/>
+      <w:lvlText w:val="o"/>
+      <w:lvlJc w:val="left"/>
+      <w:pPr>
+        <w:ind w:left="5760" w:hanging="360"/>
+      </w:pPr>
+      <w:rPr>
+        <w:rFonts w:ascii="Courier New" w:hAnsi="Courier New" w:cs="Courier New" w:hint="default"/>
+      </w:rPr>
+    </w:lvl>
+    <w:lvl w:ilvl="8" w:tplc="04090005" w:tentative="1">
+      <w:start w:val="1"/>
+      <w:numFmt w:val="bullet"/>
+      <w:lvlText w:val=""/>
+      <w:lvlJc w:val="left"/>
+      <w:pPr>
+        <w:ind w:left="6480" w:hanging="360"/>
+      </w:pPr>
+      <w:rPr>
+        <w:rFonts w:ascii="Wingdings" w:hAnsi="Wingdings" w:hint="default"/>
+      </w:rPr>
+    </w:lvl>
+  </w:abstractNum>
+  <w:abstractNum w:abstractNumId="36" w15:restartNumberingAfterBreak="0">
     <w:nsid w:val="5F2972EA"/>
     <w:multiLevelType w:val="hybridMultilevel"/>
     <w:tmpl w:val="E4FC370C"/>
@@ -4297,7 +6048,7 @@
       </w:rPr>
     </w:lvl>
   </w:abstractNum>
-  <w:abstractNum w:abstractNumId="27" w15:restartNumberingAfterBreak="0">
+  <w:abstractNum w:abstractNumId="37" w15:restartNumberingAfterBreak="0">
     <w:nsid w:val="68CF216D"/>
     <w:multiLevelType w:val="hybridMultilevel"/>
     <w:tmpl w:val="2FC88A2A"/>
@@ -4410,7 +6161,7 @@
       </w:rPr>
     </w:lvl>
   </w:abstractNum>
-  <w:abstractNum w:abstractNumId="28" w15:restartNumberingAfterBreak="0">
+  <w:abstractNum w:abstractNumId="38" w15:restartNumberingAfterBreak="0">
     <w:nsid w:val="6B89291B"/>
     <w:multiLevelType w:val="hybridMultilevel"/>
     <w:tmpl w:val="A956B278"/>
@@ -4523,7 +6274,7 @@
       </w:rPr>
     </w:lvl>
   </w:abstractNum>
-  <w:abstractNum w:abstractNumId="29" w15:restartNumberingAfterBreak="0">
+  <w:abstractNum w:abstractNumId="39" w15:restartNumberingAfterBreak="0">
     <w:nsid w:val="6C0427C1"/>
     <w:multiLevelType w:val="hybridMultilevel"/>
     <w:tmpl w:val="EBD6019A"/>
@@ -4636,7 +6387,7 @@
       </w:rPr>
     </w:lvl>
   </w:abstractNum>
-  <w:abstractNum w:abstractNumId="30" w15:restartNumberingAfterBreak="0">
+  <w:abstractNum w:abstractNumId="40" w15:restartNumberingAfterBreak="0">
     <w:nsid w:val="6CCE65D0"/>
     <w:multiLevelType w:val="hybridMultilevel"/>
     <w:tmpl w:val="397490BE"/>
@@ -4749,7 +6500,120 @@
       </w:rPr>
     </w:lvl>
   </w:abstractNum>
-  <w:abstractNum w:abstractNumId="31" w15:restartNumberingAfterBreak="0">
+  <w:abstractNum w:abstractNumId="41" w15:restartNumberingAfterBreak="0">
+    <w:nsid w:val="6D1F1B0B"/>
+    <w:multiLevelType w:val="hybridMultilevel"/>
+    <w:tmpl w:val="38B25684"/>
+    <w:lvl w:ilvl="0" w:tplc="0409000B">
+      <w:start w:val="1"/>
+      <w:numFmt w:val="bullet"/>
+      <w:lvlText w:val=""/>
+      <w:lvlJc w:val="left"/>
+      <w:pPr>
+        <w:ind w:left="720" w:hanging="360"/>
+      </w:pPr>
+      <w:rPr>
+        <w:rFonts w:ascii="Wingdings" w:hAnsi="Wingdings" w:hint="default"/>
+      </w:rPr>
+    </w:lvl>
+    <w:lvl w:ilvl="1" w:tplc="04090003" w:tentative="1">
+      <w:start w:val="1"/>
+      <w:numFmt w:val="bullet"/>
+      <w:lvlText w:val="o"/>
+      <w:lvlJc w:val="left"/>
+      <w:pPr>
+        <w:ind w:left="1440" w:hanging="360"/>
+      </w:pPr>
+      <w:rPr>
+        <w:rFonts w:ascii="Courier New" w:hAnsi="Courier New" w:cs="Courier New" w:hint="default"/>
+      </w:rPr>
+    </w:lvl>
+    <w:lvl w:ilvl="2" w:tplc="04090005" w:tentative="1">
+      <w:start w:val="1"/>
+      <w:numFmt w:val="bullet"/>
+      <w:lvlText w:val=""/>
+      <w:lvlJc w:val="left"/>
+      <w:pPr>
+        <w:ind w:left="2160" w:hanging="360"/>
+      </w:pPr>
+      <w:rPr>
+        <w:rFonts w:ascii="Wingdings" w:hAnsi="Wingdings" w:hint="default"/>
+      </w:rPr>
+    </w:lvl>
+    <w:lvl w:ilvl="3" w:tplc="04090001" w:tentative="1">
+      <w:start w:val="1"/>
+      <w:numFmt w:val="bullet"/>
+      <w:lvlText w:val=""/>
+      <w:lvlJc w:val="left"/>
+      <w:pPr>
+        <w:ind w:left="2880" w:hanging="360"/>
+      </w:pPr>
+      <w:rPr>
+        <w:rFonts w:ascii="Symbol" w:hAnsi="Symbol" w:hint="default"/>
+      </w:rPr>
+    </w:lvl>
+    <w:lvl w:ilvl="4" w:tplc="04090003" w:tentative="1">
+      <w:start w:val="1"/>
+      <w:numFmt w:val="bullet"/>
+      <w:lvlText w:val="o"/>
+      <w:lvlJc w:val="left"/>
+      <w:pPr>
+        <w:ind w:left="3600" w:hanging="360"/>
+      </w:pPr>
+      <w:rPr>
+        <w:rFonts w:ascii="Courier New" w:hAnsi="Courier New" w:cs="Courier New" w:hint="default"/>
+      </w:rPr>
+    </w:lvl>
+    <w:lvl w:ilvl="5" w:tplc="04090005" w:tentative="1">
+      <w:start w:val="1"/>
+      <w:numFmt w:val="bullet"/>
+      <w:lvlText w:val=""/>
+      <w:lvlJc w:val="left"/>
+      <w:pPr>
+        <w:ind w:left="4320" w:hanging="360"/>
+      </w:pPr>
+      <w:rPr>
+        <w:rFonts w:ascii="Wingdings" w:hAnsi="Wingdings" w:hint="default"/>
+      </w:rPr>
+    </w:lvl>
+    <w:lvl w:ilvl="6" w:tplc="04090001" w:tentative="1">
+      <w:start w:val="1"/>
+      <w:numFmt w:val="bullet"/>
+      <w:lvlText w:val=""/>
+      <w:lvlJc w:val="left"/>
+      <w:pPr>
+        <w:ind w:left="5040" w:hanging="360"/>
+      </w:pPr>
+      <w:rPr>
+        <w:rFonts w:ascii="Symbol" w:hAnsi="Symbol" w:hint="default"/>
+      </w:rPr>
+    </w:lvl>
+    <w:lvl w:ilvl="7" w:tplc="04090003" w:tentative="1">
+      <w:start w:val="1"/>
+      <w:numFmt w:val="bullet"/>
+      <w:lvlText w:val="o"/>
+      <w:lvlJc w:val="left"/>
+      <w:pPr>
+        <w:ind w:left="5760" w:hanging="360"/>
+      </w:pPr>
+      <w:rPr>
+        <w:rFonts w:ascii="Courier New" w:hAnsi="Courier New" w:cs="Courier New" w:hint="default"/>
+      </w:rPr>
+    </w:lvl>
+    <w:lvl w:ilvl="8" w:tplc="04090005" w:tentative="1">
+      <w:start w:val="1"/>
+      <w:numFmt w:val="bullet"/>
+      <w:lvlText w:val=""/>
+      <w:lvlJc w:val="left"/>
+      <w:pPr>
+        <w:ind w:left="6480" w:hanging="360"/>
+      </w:pPr>
+      <w:rPr>
+        <w:rFonts w:ascii="Wingdings" w:hAnsi="Wingdings" w:hint="default"/>
+      </w:rPr>
+    </w:lvl>
+  </w:abstractNum>
+  <w:abstractNum w:abstractNumId="42" w15:restartNumberingAfterBreak="0">
     <w:nsid w:val="6D3D044E"/>
     <w:multiLevelType w:val="hybridMultilevel"/>
     <w:tmpl w:val="5408416C"/>
@@ -4862,7 +6726,7 @@
       </w:rPr>
     </w:lvl>
   </w:abstractNum>
-  <w:abstractNum w:abstractNumId="32" w15:restartNumberingAfterBreak="0">
+  <w:abstractNum w:abstractNumId="43" w15:restartNumberingAfterBreak="0">
     <w:nsid w:val="722701BB"/>
     <w:multiLevelType w:val="hybridMultilevel"/>
     <w:tmpl w:val="A3F6C396"/>
@@ -4975,7 +6839,233 @@
       </w:rPr>
     </w:lvl>
   </w:abstractNum>
-  <w:abstractNum w:abstractNumId="33" w15:restartNumberingAfterBreak="0">
+  <w:abstractNum w:abstractNumId="44" w15:restartNumberingAfterBreak="0">
+    <w:nsid w:val="73183948"/>
+    <w:multiLevelType w:val="hybridMultilevel"/>
+    <w:tmpl w:val="6D360BBA"/>
+    <w:lvl w:ilvl="0" w:tplc="04090009">
+      <w:start w:val="1"/>
+      <w:numFmt w:val="bullet"/>
+      <w:lvlText w:val=""/>
+      <w:lvlJc w:val="left"/>
+      <w:pPr>
+        <w:ind w:left="1080" w:hanging="360"/>
+      </w:pPr>
+      <w:rPr>
+        <w:rFonts w:ascii="Wingdings" w:hAnsi="Wingdings" w:hint="default"/>
+      </w:rPr>
+    </w:lvl>
+    <w:lvl w:ilvl="1" w:tplc="04090003" w:tentative="1">
+      <w:start w:val="1"/>
+      <w:numFmt w:val="bullet"/>
+      <w:lvlText w:val="o"/>
+      <w:lvlJc w:val="left"/>
+      <w:pPr>
+        <w:ind w:left="1800" w:hanging="360"/>
+      </w:pPr>
+      <w:rPr>
+        <w:rFonts w:ascii="Courier New" w:hAnsi="Courier New" w:cs="Courier New" w:hint="default"/>
+      </w:rPr>
+    </w:lvl>
+    <w:lvl w:ilvl="2" w:tplc="04090005" w:tentative="1">
+      <w:start w:val="1"/>
+      <w:numFmt w:val="bullet"/>
+      <w:lvlText w:val=""/>
+      <w:lvlJc w:val="left"/>
+      <w:pPr>
+        <w:ind w:left="2520" w:hanging="360"/>
+      </w:pPr>
+      <w:rPr>
+        <w:rFonts w:ascii="Wingdings" w:hAnsi="Wingdings" w:hint="default"/>
+      </w:rPr>
+    </w:lvl>
+    <w:lvl w:ilvl="3" w:tplc="04090001" w:tentative="1">
+      <w:start w:val="1"/>
+      <w:numFmt w:val="bullet"/>
+      <w:lvlText w:val=""/>
+      <w:lvlJc w:val="left"/>
+      <w:pPr>
+        <w:ind w:left="3240" w:hanging="360"/>
+      </w:pPr>
+      <w:rPr>
+        <w:rFonts w:ascii="Symbol" w:hAnsi="Symbol" w:hint="default"/>
+      </w:rPr>
+    </w:lvl>
+    <w:lvl w:ilvl="4" w:tplc="04090003" w:tentative="1">
+      <w:start w:val="1"/>
+      <w:numFmt w:val="bullet"/>
+      <w:lvlText w:val="o"/>
+      <w:lvlJc w:val="left"/>
+      <w:pPr>
+        <w:ind w:left="3960" w:hanging="360"/>
+      </w:pPr>
+      <w:rPr>
+        <w:rFonts w:ascii="Courier New" w:hAnsi="Courier New" w:cs="Courier New" w:hint="default"/>
+      </w:rPr>
+    </w:lvl>
+    <w:lvl w:ilvl="5" w:tplc="04090005" w:tentative="1">
+      <w:start w:val="1"/>
+      <w:numFmt w:val="bullet"/>
+      <w:lvlText w:val=""/>
+      <w:lvlJc w:val="left"/>
+      <w:pPr>
+        <w:ind w:left="4680" w:hanging="360"/>
+      </w:pPr>
+      <w:rPr>
+        <w:rFonts w:ascii="Wingdings" w:hAnsi="Wingdings" w:hint="default"/>
+      </w:rPr>
+    </w:lvl>
+    <w:lvl w:ilvl="6" w:tplc="04090001" w:tentative="1">
+      <w:start w:val="1"/>
+      <w:numFmt w:val="bullet"/>
+      <w:lvlText w:val=""/>
+      <w:lvlJc w:val="left"/>
+      <w:pPr>
+        <w:ind w:left="5400" w:hanging="360"/>
+      </w:pPr>
+      <w:rPr>
+        <w:rFonts w:ascii="Symbol" w:hAnsi="Symbol" w:hint="default"/>
+      </w:rPr>
+    </w:lvl>
+    <w:lvl w:ilvl="7" w:tplc="04090003" w:tentative="1">
+      <w:start w:val="1"/>
+      <w:numFmt w:val="bullet"/>
+      <w:lvlText w:val="o"/>
+      <w:lvlJc w:val="left"/>
+      <w:pPr>
+        <w:ind w:left="6120" w:hanging="360"/>
+      </w:pPr>
+      <w:rPr>
+        <w:rFonts w:ascii="Courier New" w:hAnsi="Courier New" w:cs="Courier New" w:hint="default"/>
+      </w:rPr>
+    </w:lvl>
+    <w:lvl w:ilvl="8" w:tplc="04090005" w:tentative="1">
+      <w:start w:val="1"/>
+      <w:numFmt w:val="bullet"/>
+      <w:lvlText w:val=""/>
+      <w:lvlJc w:val="left"/>
+      <w:pPr>
+        <w:ind w:left="6840" w:hanging="360"/>
+      </w:pPr>
+      <w:rPr>
+        <w:rFonts w:ascii="Wingdings" w:hAnsi="Wingdings" w:hint="default"/>
+      </w:rPr>
+    </w:lvl>
+  </w:abstractNum>
+  <w:abstractNum w:abstractNumId="45" w15:restartNumberingAfterBreak="0">
+    <w:nsid w:val="75B74C63"/>
+    <w:multiLevelType w:val="hybridMultilevel"/>
+    <w:tmpl w:val="87C88BC2"/>
+    <w:lvl w:ilvl="0" w:tplc="0409000B">
+      <w:start w:val="1"/>
+      <w:numFmt w:val="bullet"/>
+      <w:lvlText w:val=""/>
+      <w:lvlJc w:val="left"/>
+      <w:pPr>
+        <w:ind w:left="720" w:hanging="360"/>
+      </w:pPr>
+      <w:rPr>
+        <w:rFonts w:ascii="Wingdings" w:hAnsi="Wingdings" w:hint="default"/>
+      </w:rPr>
+    </w:lvl>
+    <w:lvl w:ilvl="1" w:tplc="04090009">
+      <w:start w:val="1"/>
+      <w:numFmt w:val="bullet"/>
+      <w:lvlText w:val=""/>
+      <w:lvlJc w:val="left"/>
+      <w:pPr>
+        <w:ind w:left="1440" w:hanging="360"/>
+      </w:pPr>
+      <w:rPr>
+        <w:rFonts w:ascii="Wingdings" w:hAnsi="Wingdings" w:hint="default"/>
+      </w:rPr>
+    </w:lvl>
+    <w:lvl w:ilvl="2" w:tplc="04090005" w:tentative="1">
+      <w:start w:val="1"/>
+      <w:numFmt w:val="bullet"/>
+      <w:lvlText w:val=""/>
+      <w:lvlJc w:val="left"/>
+      <w:pPr>
+        <w:ind w:left="2160" w:hanging="360"/>
+      </w:pPr>
+      <w:rPr>
+        <w:rFonts w:ascii="Wingdings" w:hAnsi="Wingdings" w:hint="default"/>
+      </w:rPr>
+    </w:lvl>
+    <w:lvl w:ilvl="3" w:tplc="04090001" w:tentative="1">
+      <w:start w:val="1"/>
+      <w:numFmt w:val="bullet"/>
+      <w:lvlText w:val=""/>
+      <w:lvlJc w:val="left"/>
+      <w:pPr>
+        <w:ind w:left="2880" w:hanging="360"/>
+      </w:pPr>
+      <w:rPr>
+        <w:rFonts w:ascii="Symbol" w:hAnsi="Symbol" w:hint="default"/>
+      </w:rPr>
+    </w:lvl>
+    <w:lvl w:ilvl="4" w:tplc="04090003" w:tentative="1">
+      <w:start w:val="1"/>
+      <w:numFmt w:val="bullet"/>
+      <w:lvlText w:val="o"/>
+      <w:lvlJc w:val="left"/>
+      <w:pPr>
+        <w:ind w:left="3600" w:hanging="360"/>
+      </w:pPr>
+      <w:rPr>
+        <w:rFonts w:ascii="Courier New" w:hAnsi="Courier New" w:cs="Courier New" w:hint="default"/>
+      </w:rPr>
+    </w:lvl>
+    <w:lvl w:ilvl="5" w:tplc="04090005" w:tentative="1">
+      <w:start w:val="1"/>
+      <w:numFmt w:val="bullet"/>
+      <w:lvlText w:val=""/>
+      <w:lvlJc w:val="left"/>
+      <w:pPr>
+        <w:ind w:left="4320" w:hanging="360"/>
+      </w:pPr>
+      <w:rPr>
+        <w:rFonts w:ascii="Wingdings" w:hAnsi="Wingdings" w:hint="default"/>
+      </w:rPr>
+    </w:lvl>
+    <w:lvl w:ilvl="6" w:tplc="04090001" w:tentative="1">
+      <w:start w:val="1"/>
+      <w:numFmt w:val="bullet"/>
+      <w:lvlText w:val=""/>
+      <w:lvlJc w:val="left"/>
+      <w:pPr>
+        <w:ind w:left="5040" w:hanging="360"/>
+      </w:pPr>
+      <w:rPr>
+        <w:rFonts w:ascii="Symbol" w:hAnsi="Symbol" w:hint="default"/>
+      </w:rPr>
+    </w:lvl>
+    <w:lvl w:ilvl="7" w:tplc="04090003" w:tentative="1">
+      <w:start w:val="1"/>
+      <w:numFmt w:val="bullet"/>
+      <w:lvlText w:val="o"/>
+      <w:lvlJc w:val="left"/>
+      <w:pPr>
+        <w:ind w:left="5760" w:hanging="360"/>
+      </w:pPr>
+      <w:rPr>
+        <w:rFonts w:ascii="Courier New" w:hAnsi="Courier New" w:cs="Courier New" w:hint="default"/>
+      </w:rPr>
+    </w:lvl>
+    <w:lvl w:ilvl="8" w:tplc="04090005" w:tentative="1">
+      <w:start w:val="1"/>
+      <w:numFmt w:val="bullet"/>
+      <w:lvlText w:val=""/>
+      <w:lvlJc w:val="left"/>
+      <w:pPr>
+        <w:ind w:left="6480" w:hanging="360"/>
+      </w:pPr>
+      <w:rPr>
+        <w:rFonts w:ascii="Wingdings" w:hAnsi="Wingdings" w:hint="default"/>
+      </w:rPr>
+    </w:lvl>
+  </w:abstractNum>
+  <w:abstractNum w:abstractNumId="46" w15:restartNumberingAfterBreak="0">
     <w:nsid w:val="76806872"/>
     <w:multiLevelType w:val="hybridMultilevel"/>
     <w:tmpl w:val="5C964B12"/>
@@ -5089,106 +7179,145 @@
     </w:lvl>
   </w:abstractNum>
   <w:num w:numId="1">
+    <w:abstractNumId w:val="20"/>
+  </w:num>
+  <w:num w:numId="2">
+    <w:abstractNumId w:val="19"/>
+  </w:num>
+  <w:num w:numId="3">
+    <w:abstractNumId w:val="4"/>
+  </w:num>
+  <w:num w:numId="4">
+    <w:abstractNumId w:val="37"/>
+  </w:num>
+  <w:num w:numId="5">
+    <w:abstractNumId w:val="33"/>
+  </w:num>
+  <w:num w:numId="6">
+    <w:abstractNumId w:val="43"/>
+  </w:num>
+  <w:num w:numId="7">
+    <w:abstractNumId w:val="30"/>
+  </w:num>
+  <w:num w:numId="8">
+    <w:abstractNumId w:val="7"/>
+  </w:num>
+  <w:num w:numId="9">
+    <w:abstractNumId w:val="14"/>
+  </w:num>
+  <w:num w:numId="10">
+    <w:abstractNumId w:val="28"/>
+  </w:num>
+  <w:num w:numId="11">
+    <w:abstractNumId w:val="42"/>
+  </w:num>
+  <w:num w:numId="12">
+    <w:abstractNumId w:val="25"/>
+  </w:num>
+  <w:num w:numId="13">
+    <w:abstractNumId w:val="40"/>
+  </w:num>
+  <w:num w:numId="14">
+    <w:abstractNumId w:val="36"/>
+  </w:num>
+  <w:num w:numId="15">
+    <w:abstractNumId w:val="38"/>
+  </w:num>
+  <w:num w:numId="16">
+    <w:abstractNumId w:val="8"/>
+  </w:num>
+  <w:num w:numId="17">
+    <w:abstractNumId w:val="17"/>
+  </w:num>
+  <w:num w:numId="18">
+    <w:abstractNumId w:val="22"/>
+  </w:num>
+  <w:num w:numId="19">
+    <w:abstractNumId w:val="15"/>
+  </w:num>
+  <w:num w:numId="20">
+    <w:abstractNumId w:val="12"/>
+  </w:num>
+  <w:num w:numId="21">
+    <w:abstractNumId w:val="21"/>
+  </w:num>
+  <w:num w:numId="22">
+    <w:abstractNumId w:val="46"/>
+  </w:num>
+  <w:num w:numId="23">
     <w:abstractNumId w:val="13"/>
   </w:num>
-  <w:num w:numId="2">
-    <w:abstractNumId w:val="12"/>
-  </w:num>
-  <w:num w:numId="3">
+  <w:num w:numId="24">
     <w:abstractNumId w:val="3"/>
-  </w:num>
-  <w:num w:numId="4">
-    <w:abstractNumId w:val="27"/>
-  </w:num>
-  <w:num w:numId="5">
-    <w:abstractNumId w:val="24"/>
-  </w:num>
-  <w:num w:numId="6">
-    <w:abstractNumId w:val="32"/>
-  </w:num>
-  <w:num w:numId="7">
-    <w:abstractNumId w:val="22"/>
-  </w:num>
-  <w:num w:numId="8">
-    <w:abstractNumId w:val="4"/>
-  </w:num>
-  <w:num w:numId="9">
-    <w:abstractNumId w:val="8"/>
-  </w:num>
-  <w:num w:numId="10">
-    <w:abstractNumId w:val="21"/>
-  </w:num>
-  <w:num w:numId="11">
-    <w:abstractNumId w:val="31"/>
-  </w:num>
-  <w:num w:numId="12">
-    <w:abstractNumId w:val="18"/>
-  </w:num>
-  <w:num w:numId="13">
-    <w:abstractNumId w:val="30"/>
-  </w:num>
-  <w:num w:numId="14">
-    <w:abstractNumId w:val="26"/>
-  </w:num>
-  <w:num w:numId="15">
-    <w:abstractNumId w:val="28"/>
-  </w:num>
-  <w:num w:numId="16">
-    <w:abstractNumId w:val="5"/>
-  </w:num>
-  <w:num w:numId="17">
-    <w:abstractNumId w:val="10"/>
-  </w:num>
-  <w:num w:numId="18">
-    <w:abstractNumId w:val="15"/>
-  </w:num>
-  <w:num w:numId="19">
-    <w:abstractNumId w:val="9"/>
-  </w:num>
-  <w:num w:numId="20">
-    <w:abstractNumId w:val="6"/>
-  </w:num>
-  <w:num w:numId="21">
-    <w:abstractNumId w:val="14"/>
-  </w:num>
-  <w:num w:numId="22">
-    <w:abstractNumId w:val="33"/>
-  </w:num>
-  <w:num w:numId="23">
-    <w:abstractNumId w:val="7"/>
-  </w:num>
-  <w:num w:numId="24">
-    <w:abstractNumId w:val="2"/>
   </w:num>
   <w:num w:numId="25">
     <w:abstractNumId w:val="0"/>
   </w:num>
   <w:num w:numId="26">
-    <w:abstractNumId w:val="17"/>
+    <w:abstractNumId w:val="24"/>
   </w:num>
   <w:num w:numId="27">
-    <w:abstractNumId w:val="25"/>
+    <w:abstractNumId w:val="34"/>
   </w:num>
   <w:num w:numId="28">
+    <w:abstractNumId w:val="2"/>
+  </w:num>
+  <w:num w:numId="29">
+    <w:abstractNumId w:val="27"/>
+  </w:num>
+  <w:num w:numId="30">
+    <w:abstractNumId w:val="18"/>
+  </w:num>
+  <w:num w:numId="31">
+    <w:abstractNumId w:val="32"/>
+  </w:num>
+  <w:num w:numId="32">
+    <w:abstractNumId w:val="23"/>
+  </w:num>
+  <w:num w:numId="33">
+    <w:abstractNumId w:val="39"/>
+  </w:num>
+  <w:num w:numId="34">
+    <w:abstractNumId w:val="26"/>
+  </w:num>
+  <w:num w:numId="35">
+    <w:abstractNumId w:val="45"/>
+  </w:num>
+  <w:num w:numId="36">
+    <w:abstractNumId w:val="6"/>
+  </w:num>
+  <w:num w:numId="37">
+    <w:abstractNumId w:val="10"/>
+  </w:num>
+  <w:num w:numId="38">
     <w:abstractNumId w:val="1"/>
   </w:num>
-  <w:num w:numId="29">
-    <w:abstractNumId w:val="20"/>
+  <w:num w:numId="39">
+    <w:abstractNumId w:val="9"/>
   </w:num>
-  <w:num w:numId="30">
+  <w:num w:numId="40">
+    <w:abstractNumId w:val="44"/>
+  </w:num>
+  <w:num w:numId="41">
+    <w:abstractNumId w:val="31"/>
+  </w:num>
+  <w:num w:numId="42">
     <w:abstractNumId w:val="11"/>
   </w:num>
-  <w:num w:numId="31">
-    <w:abstractNumId w:val="23"/>
+  <w:num w:numId="43">
+    <w:abstractNumId w:val="41"/>
   </w:num>
-  <w:num w:numId="32">
+  <w:num w:numId="44">
     <w:abstractNumId w:val="16"/>
   </w:num>
-  <w:num w:numId="33">
+  <w:num w:numId="45">
+    <w:abstractNumId w:val="35"/>
+  </w:num>
+  <w:num w:numId="46">
+    <w:abstractNumId w:val="5"/>
+  </w:num>
+  <w:num w:numId="47">
     <w:abstractNumId w:val="29"/>
-  </w:num>
-  <w:num w:numId="34">
-    <w:abstractNumId w:val="19"/>
   </w:num>
   <w:numIdMacAtCleanup w:val="15"/>
 </w:numbering>
@@ -6888,7 +9017,7 @@
 </file>
 
 <file path=customXml/itemProps1.xml><?xml version="1.0" encoding="utf-8"?>
-<ds:datastoreItem xmlns:ds="http://schemas.openxmlformats.org/officeDocument/2006/customXml" ds:itemID="{972A26B1-898E-46F9-B4A2-2B79D0778DCA}">
+<ds:datastoreItem xmlns:ds="http://schemas.openxmlformats.org/officeDocument/2006/customXml" ds:itemID="{E0F0E933-ADC1-4D6F-8CD7-BE69AE31DA07}">
   <ds:schemaRefs>
     <ds:schemaRef ds:uri="http://schemas.openxmlformats.org/officeDocument/2006/bibliography"/>
   </ds:schemaRefs>

</xml_diff>